<commit_message>
feat: start server setup
</commit_message>
<xml_diff>
--- a/Docs/Technische_Documentatie_ASP_GATAM_ISW-IP-G8.docx
+++ b/Docs/Technische_Documentatie_ASP_GATAM_ISW-IP-G8.docx
@@ -644,7 +644,6 @@
                   <w:szCs w:val="52"/>
                   <w:lang w:val="nl-BE"/>
                 </w:rPr>
-                <w:br/>
                 <w:t xml:space="preserve">Technische Documentatie - ASP GATAM </w:t>
               </w:r>
               <w:r>
@@ -710,19 +709,11 @@
               <w:lang w:val="nl-BE"/>
             </w:rPr>
           </w:pPr>
-          <w:proofErr w:type="gramStart"/>
           <w:r>
             <w:rPr>
               <w:lang w:val="nl-BE"/>
             </w:rPr>
-            <w:t>ondersteund</w:t>
-          </w:r>
-          <w:proofErr w:type="gramEnd"/>
-          <w:r>
-            <w:rPr>
-              <w:lang w:val="nl-BE"/>
-            </w:rPr>
-            <w:t xml:space="preserve"> door de</w:t>
+            <w:t>ondersteund door de</w:t>
           </w:r>
         </w:p>
         <w:p>
@@ -876,19 +867,11 @@
               <w:lang w:val="nl-BE"/>
             </w:rPr>
           </w:pPr>
-          <w:proofErr w:type="gramStart"/>
           <w:r>
             <w:rPr>
               <w:lang w:val="nl-BE"/>
             </w:rPr>
-            <w:t>begeleid</w:t>
-          </w:r>
-          <w:proofErr w:type="gramEnd"/>
-          <w:r>
-            <w:rPr>
-              <w:lang w:val="nl-BE"/>
-            </w:rPr>
-            <w:t xml:space="preserve"> door het bedrijf</w:t>
+            <w:t>begeleid door het bedrijf</w:t>
           </w:r>
         </w:p>
         <w:p>
@@ -920,23 +903,76 @@
           <w:pPr>
             <w:jc w:val="center"/>
             <w:rPr>
-              <w:lang w:val="en-GB"/>
+              <w:lang w:val="nl-NL"/>
             </w:rPr>
           </w:pPr>
           <w:r>
             <w:rPr>
-              <w:lang w:val="en-GB"/>
+              <w:lang w:val="nl-NL"/>
             </w:rPr>
             <w:t xml:space="preserve">Studenten: </w:t>
           </w:r>
           <w:r>
             <w:rPr>
-              <w:lang w:val="en-GB"/>
+              <w:lang w:val="nl-NL"/>
             </w:rPr>
-            <w:t xml:space="preserve">Van Vaerenbergh Nils, Makdesi Tony, Baqloul Haitam, </w:t>
+            <w:t xml:space="preserve">Van Vaerenbergh Nils, </w:t>
           </w:r>
+          <w:proofErr w:type="spellStart"/>
           <w:r>
-            <w:t>Onya Lauren</w:t>
+            <w:rPr>
+              <w:lang w:val="nl-NL"/>
+            </w:rPr>
+            <w:t>Makdesi</w:t>
+          </w:r>
+          <w:proofErr w:type="spellEnd"/>
+          <w:r>
+            <w:rPr>
+              <w:lang w:val="nl-NL"/>
+            </w:rPr>
+            <w:t xml:space="preserve"> Tony, </w:t>
+          </w:r>
+          <w:proofErr w:type="spellStart"/>
+          <w:r>
+            <w:rPr>
+              <w:lang w:val="nl-NL"/>
+            </w:rPr>
+            <w:t>Baqloul</w:t>
+          </w:r>
+          <w:proofErr w:type="spellEnd"/>
+          <w:r>
+            <w:rPr>
+              <w:lang w:val="nl-NL"/>
+            </w:rPr>
+            <w:t xml:space="preserve"> </w:t>
+          </w:r>
+          <w:proofErr w:type="spellStart"/>
+          <w:r>
+            <w:rPr>
+              <w:lang w:val="nl-NL"/>
+            </w:rPr>
+            <w:t>Haitam</w:t>
+          </w:r>
+          <w:proofErr w:type="spellEnd"/>
+          <w:r>
+            <w:rPr>
+              <w:lang w:val="nl-NL"/>
+            </w:rPr>
+            <w:t xml:space="preserve">, </w:t>
+          </w:r>
+          <w:proofErr w:type="spellStart"/>
+          <w:r>
+            <w:rPr>
+              <w:lang w:val="nl-NL"/>
+            </w:rPr>
+            <w:t>Onya</w:t>
+          </w:r>
+          <w:proofErr w:type="spellEnd"/>
+          <w:r>
+            <w:rPr>
+              <w:lang w:val="nl-NL"/>
+            </w:rPr>
+            <w:t xml:space="preserve"> Lauren</w:t>
           </w:r>
         </w:p>
         <w:sdt>
@@ -1708,7 +1744,6 @@
           <w:color w:val="C00000"/>
           <w:lang w:val="nl-BE"/>
         </w:rPr>
-        <w:lastRenderedPageBreak/>
         <w:t>Projectoverzicht</w:t>
       </w:r>
       <w:bookmarkEnd w:id="0"/>
@@ -1723,30 +1758,13 @@
         <w:rPr>
           <w:lang w:val="nl-BE"/>
         </w:rPr>
-        <w:t>Projectnaam</w:t>
-      </w:r>
-      <w:r>
-        <w:rPr>
-          <w:lang w:val="nl-BE"/>
-        </w:rPr>
-        <w:t xml:space="preserve">: ASP - </w:t>
-      </w:r>
-      <w:r>
-        <w:rPr>
-          <w:lang w:val="nl-BE"/>
-        </w:rPr>
-        <w:t>GATAM ISW-IP</w:t>
+        <w:t>Projectnaam: ASP - GATAM ISW-IP</w:t>
       </w:r>
       <w:r>
         <w:rPr>
           <w:lang w:val="nl-BE"/>
         </w:rPr>
         <w:br/>
-      </w:r>
-      <w:r>
-        <w:rPr>
-          <w:lang w:val="nl-BE"/>
-        </w:rPr>
         <w:t xml:space="preserve">Doel: </w:t>
       </w:r>
       <w:r>
@@ -1759,13 +1777,14 @@
         <w:rPr>
           <w:lang w:val="nl-BE"/>
         </w:rPr>
-        <w:t>it project is gericht op het ontwikkelen van een kernapplicatie volgens de principes van Clean Architecture, met duidelijke lagen die applicatielogica, infrastructuurkwesties en gebruikersinterface beheren. Het doel is om een robuuste oplossing te bieden voor het effectief beheren van gegevens en het integreren van externe systemen</w:t>
-      </w:r>
-      <w:r>
-        <w:rPr>
-          <w:lang w:val="nl-BE"/>
-        </w:rPr>
-        <w:t>.</w:t>
+        <w:t xml:space="preserve">it project is gericht op het ontwikkelen van een kernapplicatie volgens de principes van Clean Architecture, met duidelijke lagen die applicatielogica, infrastructuurkwesties en </w:t>
+      </w:r>
+      <w:r>
+        <w:rPr>
+          <w:lang w:val="nl-BE"/>
+        </w:rPr>
+        <w:lastRenderedPageBreak/>
+        <w:t>gebruikersinterface beheren. Het doel is om een robuuste oplossing te bieden voor het effectief beheren van gegevens en het integreren van externe systemen.</w:t>
       </w:r>
     </w:p>
     <w:p>
@@ -2143,6 +2162,7 @@
           <w:lang w:val="nl-BE"/>
         </w:rPr>
       </w:pPr>
+      <w:proofErr w:type="spellStart"/>
       <w:r>
         <w:rPr>
           <w:b/>
@@ -2151,7 +2171,6 @@
         </w:rPr>
         <w:t>Gatam.Infrastructure.</w:t>
       </w:r>
-      <w:proofErr w:type="spellStart"/>
       <w:r>
         <w:rPr>
           <w:b/>
@@ -2212,7 +2231,6 @@
           <w:bCs/>
           <w:lang w:val="nl-BE"/>
         </w:rPr>
-        <w:lastRenderedPageBreak/>
         <w:t>Gatam.Infrastructure.Repositories/</w:t>
       </w:r>
       <w:r>
@@ -2271,6 +2289,7 @@
           <w:bCs/>
           <w:lang w:val="nl-BE"/>
         </w:rPr>
+        <w:lastRenderedPageBreak/>
         <w:t>Beschrijving:</w:t>
       </w:r>
       <w:r>
@@ -2716,255 +2735,905 @@
           <w:color w:val="C00000"/>
           <w:lang w:val="nl-BE"/>
         </w:rPr>
+        <w:lastRenderedPageBreak/>
         <w:t>Setup en Installatie</w:t>
       </w:r>
       <w:bookmarkEnd w:id="3"/>
     </w:p>
     <w:p>
       <w:pPr>
-        <w:rPr>
+        <w:pStyle w:val="Heading1"/>
+        <w:rPr>
+          <w:rFonts w:asciiTheme="minorHAnsi" w:eastAsiaTheme="minorEastAsia" w:hAnsiTheme="minorHAnsi" w:cstheme="minorBidi"/>
+          <w:b w:val="0"/>
+          <w:bCs w:val="0"/>
+          <w:color w:val="auto"/>
+          <w:sz w:val="22"/>
+          <w:szCs w:val="22"/>
           <w:lang w:val="nl-BE"/>
         </w:rPr>
       </w:pPr>
-      <w:r>
-        <w:rPr>
-          <w:lang w:val="nl-BE"/>
-        </w:rPr>
-        <w:t>Vereisten</w:t>
-      </w:r>
-      <w:r>
-        <w:rPr>
-          <w:lang w:val="nl-BE"/>
-        </w:rPr>
-        <w:t>:</w:t>
-      </w:r>
-      <w:r>
-        <w:rPr>
-          <w:lang w:val="nl-BE"/>
-        </w:rPr>
-        <w:br/>
-        <w:t>- Visual Studio 2022</w:t>
-      </w:r>
-      <w:r>
-        <w:rPr>
-          <w:lang w:val="nl-BE"/>
-        </w:rPr>
-        <w:br/>
-        <w:t>- Docker Desktop</w:t>
-      </w:r>
-      <w:r>
-        <w:rPr>
-          <w:lang w:val="nl-BE"/>
-        </w:rPr>
-        <w:br/>
-        <w:t>- SQL Server</w:t>
-      </w:r>
-      <w:r>
-        <w:rPr>
-          <w:lang w:val="nl-BE"/>
-        </w:rPr>
-        <w:br/>
-      </w:r>
-      <w:r>
-        <w:rPr>
-          <w:lang w:val="nl-BE"/>
-        </w:rPr>
-        <w:br/>
-      </w:r>
-      <w:r>
-        <w:rPr>
-          <w:lang w:val="nl-BE"/>
-        </w:rPr>
-        <w:t>Stappen</w:t>
-      </w:r>
-      <w:r>
-        <w:rPr>
-          <w:lang w:val="nl-BE"/>
-        </w:rPr>
-        <w:t>:</w:t>
-      </w:r>
-      <w:r>
-        <w:rPr>
-          <w:lang w:val="nl-BE"/>
-        </w:rPr>
-        <w:br/>
-        <w:t xml:space="preserve">1. </w:t>
+      <w:bookmarkStart w:id="4" w:name="_Toc180605112"/>
+      <w:r>
+        <w:rPr>
+          <w:rFonts w:asciiTheme="minorHAnsi" w:eastAsiaTheme="minorEastAsia" w:hAnsiTheme="minorHAnsi" w:cstheme="minorBidi"/>
+          <w:b w:val="0"/>
+          <w:bCs w:val="0"/>
+          <w:color w:val="auto"/>
+          <w:sz w:val="22"/>
+          <w:szCs w:val="22"/>
+          <w:lang w:val="nl-BE"/>
+        </w:rPr>
+        <w:t xml:space="preserve">Voor de server op te zetten hebben we een setup script gemaakt. Dit script neemt de taken over om de nodige </w:t>
       </w:r>
       <w:proofErr w:type="spellStart"/>
       <w:r>
         <w:rPr>
-          <w:lang w:val="nl-BE"/>
-        </w:rPr>
-        <w:t>Clone</w:t>
+          <w:rFonts w:asciiTheme="minorHAnsi" w:eastAsiaTheme="minorEastAsia" w:hAnsiTheme="minorHAnsi" w:cstheme="minorBidi"/>
+          <w:b w:val="0"/>
+          <w:bCs w:val="0"/>
+          <w:color w:val="auto"/>
+          <w:sz w:val="22"/>
+          <w:szCs w:val="22"/>
+          <w:lang w:val="nl-BE"/>
+        </w:rPr>
+        <w:t>dependencies</w:t>
       </w:r>
       <w:proofErr w:type="spellEnd"/>
       <w:r>
         <w:rPr>
-          <w:lang w:val="nl-BE"/>
-        </w:rPr>
-        <w:t xml:space="preserve"> de </w:t>
+          <w:rFonts w:asciiTheme="minorHAnsi" w:eastAsiaTheme="minorEastAsia" w:hAnsiTheme="minorHAnsi" w:cstheme="minorBidi"/>
+          <w:b w:val="0"/>
+          <w:bCs w:val="0"/>
+          <w:color w:val="auto"/>
+          <w:sz w:val="22"/>
+          <w:szCs w:val="22"/>
+          <w:lang w:val="nl-BE"/>
+        </w:rPr>
+        <w:t xml:space="preserve"> te installeren. Dit script zal je de nodige feedback geven tijdens het installeren. Zo kan je makkelijk aftoetsen of de installatie gelukt is. Hieronder volgt een stappen plan om de volledige </w:t>
       </w:r>
       <w:proofErr w:type="spellStart"/>
       <w:r>
         <w:rPr>
-          <w:lang w:val="nl-BE"/>
-        </w:rPr>
-        <w:t>repository</w:t>
+          <w:rFonts w:asciiTheme="minorHAnsi" w:eastAsiaTheme="minorEastAsia" w:hAnsiTheme="minorHAnsi" w:cstheme="minorBidi"/>
+          <w:b w:val="0"/>
+          <w:bCs w:val="0"/>
+          <w:color w:val="auto"/>
+          <w:sz w:val="22"/>
+          <w:szCs w:val="22"/>
+          <w:lang w:val="nl-BE"/>
+        </w:rPr>
+        <w:t>deployment</w:t>
       </w:r>
       <w:proofErr w:type="spellEnd"/>
       <w:r>
         <w:rPr>
-          <w:lang w:val="nl-BE"/>
-        </w:rPr>
-        <w:t xml:space="preserve"> van </w:t>
-      </w:r>
-      <w:proofErr w:type="spellStart"/>
-      <w:r>
-        <w:rPr>
-          <w:lang w:val="nl-BE"/>
-        </w:rPr>
-        <w:t>GitLab</w:t>
-      </w:r>
-      <w:proofErr w:type="spellEnd"/>
-      <w:r>
-        <w:rPr>
-          <w:lang w:val="nl-BE"/>
-        </w:rPr>
-        <w:t xml:space="preserve">: git </w:t>
-      </w:r>
-      <w:proofErr w:type="spellStart"/>
-      <w:r>
-        <w:rPr>
-          <w:lang w:val="nl-BE"/>
-        </w:rPr>
-        <w:t>clone</w:t>
-      </w:r>
-      <w:proofErr w:type="spellEnd"/>
-      <w:r>
-        <w:rPr>
-          <w:lang w:val="nl-BE"/>
-        </w:rPr>
-        <w:t xml:space="preserve"> &lt;</w:t>
-      </w:r>
-      <w:proofErr w:type="spellStart"/>
-      <w:r>
-        <w:rPr>
-          <w:lang w:val="nl-BE"/>
-        </w:rPr>
-        <w:t>repository-url</w:t>
-      </w:r>
-      <w:proofErr w:type="spellEnd"/>
-      <w:r>
-        <w:rPr>
-          <w:lang w:val="nl-BE"/>
-        </w:rPr>
-        <w:t>&gt;</w:t>
-      </w:r>
-      <w:r>
-        <w:rPr>
-          <w:lang w:val="nl-BE"/>
-        </w:rPr>
-        <w:br/>
-        <w:t xml:space="preserve">2. </w:t>
-      </w:r>
-      <w:r>
-        <w:rPr>
-          <w:lang w:val="nl-BE"/>
-        </w:rPr>
-        <w:t>Open het oplossing bestand (ASP - GATAM ISW-IP.sln) in Visual Studio.</w:t>
-      </w:r>
-      <w:r>
-        <w:rPr>
-          <w:lang w:val="nl-BE"/>
-        </w:rPr>
-        <w:br/>
-      </w:r>
-      <w:r>
-        <w:rPr>
-          <w:lang w:val="nl-BE"/>
-        </w:rPr>
-        <w:t>3</w:t>
-      </w:r>
-      <w:r>
-        <w:rPr>
-          <w:lang w:val="nl-BE"/>
-        </w:rPr>
-        <w:t xml:space="preserve">. </w:t>
-      </w:r>
-      <w:r>
-        <w:rPr>
-          <w:lang w:val="nl-BE"/>
-        </w:rPr>
-        <w:t xml:space="preserve">Gebruik Docker om de containers te draaien: </w:t>
-      </w:r>
-      <w:proofErr w:type="spellStart"/>
-      <w:r>
-        <w:rPr>
-          <w:lang w:val="nl-BE"/>
-        </w:rPr>
-        <w:t>docker-compose</w:t>
-      </w:r>
-      <w:proofErr w:type="spellEnd"/>
-      <w:r>
-        <w:rPr>
-          <w:lang w:val="nl-BE"/>
-        </w:rPr>
-        <w:t xml:space="preserve"> up</w:t>
-      </w:r>
-      <w:r>
-        <w:rPr>
-          <w:lang w:val="nl-BE"/>
-        </w:rPr>
-        <w:br/>
-      </w:r>
-      <w:r>
-        <w:rPr>
-          <w:lang w:val="nl-BE"/>
-        </w:rPr>
-        <w:t>4</w:t>
-      </w:r>
-      <w:r>
-        <w:rPr>
-          <w:lang w:val="nl-BE"/>
-        </w:rPr>
-        <w:t xml:space="preserve">. </w:t>
-      </w:r>
-      <w:r>
-        <w:rPr>
-          <w:lang w:val="nl-BE"/>
-        </w:rPr>
-        <w:t xml:space="preserve">Controleer de applicatie door deze op </w:t>
-      </w:r>
-      <w:proofErr w:type="spellStart"/>
-      <w:r>
-        <w:rPr>
-          <w:lang w:val="nl-BE"/>
-        </w:rPr>
-        <w:t>localhost</w:t>
-      </w:r>
-      <w:proofErr w:type="spellEnd"/>
-      <w:r>
-        <w:rPr>
-          <w:lang w:val="nl-BE"/>
-        </w:rPr>
-        <w:t xml:space="preserve"> te openen.</w:t>
+          <w:rFonts w:asciiTheme="minorHAnsi" w:eastAsiaTheme="minorEastAsia" w:hAnsiTheme="minorHAnsi" w:cstheme="minorBidi"/>
+          <w:b w:val="0"/>
+          <w:bCs w:val="0"/>
+          <w:color w:val="auto"/>
+          <w:sz w:val="22"/>
+          <w:szCs w:val="22"/>
+          <w:lang w:val="nl-BE"/>
+        </w:rPr>
+        <w:t xml:space="preserve"> omgeving op te zetten.</w:t>
+      </w:r>
+    </w:p>
+    <w:p>
+      <w:pPr>
+        <w:pStyle w:val="Heading2"/>
+      </w:pPr>
+      <w:r>
+        <w:t xml:space="preserve">Overzetten van de nodige scripts. </w:t>
       </w:r>
     </w:p>
     <w:p>
       <w:pPr>
         <w:pStyle w:val="Heading1"/>
         <w:rPr>
+          <w:rFonts w:asciiTheme="minorHAnsi" w:eastAsiaTheme="minorEastAsia" w:hAnsiTheme="minorHAnsi" w:cstheme="minorBidi"/>
+          <w:b w:val="0"/>
+          <w:bCs w:val="0"/>
+          <w:color w:val="auto"/>
+          <w:sz w:val="22"/>
+          <w:szCs w:val="22"/>
+          <w:lang w:val="nl-BE"/>
+        </w:rPr>
+      </w:pPr>
+      <w:r>
+        <w:rPr>
+          <w:rFonts w:asciiTheme="minorHAnsi" w:eastAsiaTheme="minorEastAsia" w:hAnsiTheme="minorHAnsi" w:cstheme="minorBidi"/>
+          <w:b w:val="0"/>
+          <w:bCs w:val="0"/>
+          <w:color w:val="auto"/>
+          <w:sz w:val="22"/>
+          <w:szCs w:val="22"/>
+          <w:lang w:val="nl-BE"/>
+        </w:rPr>
+        <w:t xml:space="preserve">Hier heb je 2 opties. Je kan kiezen om git al te installeren en dan de </w:t>
+      </w:r>
+      <w:proofErr w:type="spellStart"/>
+      <w:r>
+        <w:rPr>
+          <w:rFonts w:asciiTheme="minorHAnsi" w:eastAsiaTheme="minorEastAsia" w:hAnsiTheme="minorHAnsi" w:cstheme="minorBidi"/>
+          <w:b w:val="0"/>
+          <w:bCs w:val="0"/>
+          <w:color w:val="auto"/>
+          <w:sz w:val="22"/>
+          <w:szCs w:val="22"/>
+          <w:lang w:val="nl-BE"/>
+        </w:rPr>
+        <w:t>repo</w:t>
+      </w:r>
+      <w:proofErr w:type="spellEnd"/>
+      <w:r>
+        <w:rPr>
+          <w:rFonts w:asciiTheme="minorHAnsi" w:eastAsiaTheme="minorEastAsia" w:hAnsiTheme="minorHAnsi" w:cstheme="minorBidi"/>
+          <w:b w:val="0"/>
+          <w:bCs w:val="0"/>
+          <w:color w:val="auto"/>
+          <w:sz w:val="22"/>
+          <w:szCs w:val="22"/>
+          <w:lang w:val="nl-BE"/>
+        </w:rPr>
+        <w:t xml:space="preserve"> te </w:t>
+      </w:r>
+      <w:proofErr w:type="spellStart"/>
+      <w:r>
+        <w:rPr>
+          <w:rFonts w:asciiTheme="minorHAnsi" w:eastAsiaTheme="minorEastAsia" w:hAnsiTheme="minorHAnsi" w:cstheme="minorBidi"/>
+          <w:b w:val="0"/>
+          <w:bCs w:val="0"/>
+          <w:color w:val="auto"/>
+          <w:sz w:val="22"/>
+          <w:szCs w:val="22"/>
+          <w:lang w:val="nl-BE"/>
+        </w:rPr>
+        <w:t>clonen</w:t>
+      </w:r>
+      <w:proofErr w:type="spellEnd"/>
+      <w:r>
+        <w:rPr>
+          <w:rFonts w:asciiTheme="minorHAnsi" w:eastAsiaTheme="minorEastAsia" w:hAnsiTheme="minorHAnsi" w:cstheme="minorBidi"/>
+          <w:b w:val="0"/>
+          <w:bCs w:val="0"/>
+          <w:color w:val="auto"/>
+          <w:sz w:val="22"/>
+          <w:szCs w:val="22"/>
+          <w:lang w:val="nl-BE"/>
+        </w:rPr>
+        <w:t xml:space="preserve"> naar de server of de nodige scripts overzetten via SFTP. Ik kies hier voor SFTP omdat dit ons toelaat specifieke bestanden over te zetten. Zo besparen we server opslag.</w:t>
+      </w:r>
+    </w:p>
+    <w:p>
+      <w:pPr>
+        <w:pStyle w:val="Heading1"/>
+        <w:numPr>
+          <w:ilvl w:val="2"/>
+          <w:numId w:val="12"/>
+        </w:numPr>
+        <w:rPr>
+          <w:rFonts w:asciiTheme="minorHAnsi" w:eastAsiaTheme="minorEastAsia" w:hAnsiTheme="minorHAnsi" w:cstheme="minorBidi"/>
+          <w:b w:val="0"/>
+          <w:bCs w:val="0"/>
+          <w:color w:val="auto"/>
+          <w:sz w:val="22"/>
+          <w:szCs w:val="22"/>
+          <w:lang w:val="nl-BE"/>
+        </w:rPr>
+      </w:pPr>
+      <w:r>
+        <w:rPr>
+          <w:rFonts w:asciiTheme="minorHAnsi" w:eastAsiaTheme="minorEastAsia" w:hAnsiTheme="minorHAnsi" w:cstheme="minorBidi"/>
+          <w:b w:val="0"/>
+          <w:bCs w:val="0"/>
+          <w:color w:val="auto"/>
+          <w:sz w:val="22"/>
+          <w:szCs w:val="22"/>
+          <w:lang w:val="nl-BE"/>
+        </w:rPr>
+        <w:t>Maak een SFTP verbinding naar de server.</w:t>
+      </w:r>
+    </w:p>
+    <w:p>
+      <w:pPr>
+        <w:pStyle w:val="Heading1"/>
+        <w:rPr>
+          <w:rFonts w:asciiTheme="minorHAnsi" w:eastAsiaTheme="minorEastAsia" w:hAnsiTheme="minorHAnsi" w:cstheme="minorBidi"/>
+          <w:b w:val="0"/>
+          <w:bCs w:val="0"/>
+          <w:color w:val="auto"/>
+          <w:sz w:val="22"/>
+          <w:szCs w:val="22"/>
+          <w:lang w:val="nl-BE"/>
+        </w:rPr>
+      </w:pPr>
+      <w:r>
+        <w:rPr>
+          <w:rFonts w:asciiTheme="minorHAnsi" w:eastAsiaTheme="minorEastAsia" w:hAnsiTheme="minorHAnsi" w:cstheme="minorBidi"/>
+          <w:b w:val="0"/>
+          <w:bCs w:val="0"/>
+          <w:color w:val="auto"/>
+          <w:sz w:val="22"/>
+          <w:szCs w:val="22"/>
+          <w:lang w:val="nl-BE"/>
+        </w:rPr>
+        <w:t>Kopieer de nodige bestanden van “</w:t>
+      </w:r>
+      <w:proofErr w:type="spellStart"/>
+      <w:r>
+        <w:rPr>
+          <w:rFonts w:asciiTheme="minorHAnsi" w:eastAsiaTheme="minorEastAsia" w:hAnsiTheme="minorHAnsi" w:cstheme="minorBidi"/>
+          <w:b w:val="0"/>
+          <w:bCs w:val="0"/>
+          <w:color w:val="auto"/>
+          <w:sz w:val="22"/>
+          <w:szCs w:val="22"/>
+          <w:lang w:val="nl-BE"/>
+        </w:rPr>
+        <w:t>asp-gatam-isw-ip</w:t>
+      </w:r>
+      <w:proofErr w:type="spellEnd"/>
+      <w:r>
+        <w:rPr>
+          <w:rFonts w:asciiTheme="minorHAnsi" w:eastAsiaTheme="minorEastAsia" w:hAnsiTheme="minorHAnsi" w:cstheme="minorBidi"/>
+          <w:b w:val="0"/>
+          <w:bCs w:val="0"/>
+          <w:color w:val="auto"/>
+          <w:sz w:val="22"/>
+          <w:szCs w:val="22"/>
+          <w:lang w:val="nl-BE"/>
+        </w:rPr>
+        <w:t>/Server Setup” naar een locatie naar keuze. Ik kies hier voor /</w:t>
+      </w:r>
+      <w:proofErr w:type="spellStart"/>
+      <w:r>
+        <w:rPr>
+          <w:rFonts w:asciiTheme="minorHAnsi" w:eastAsiaTheme="minorEastAsia" w:hAnsiTheme="minorHAnsi" w:cstheme="minorBidi"/>
+          <w:b w:val="0"/>
+          <w:bCs w:val="0"/>
+          <w:color w:val="auto"/>
+          <w:sz w:val="22"/>
+          <w:szCs w:val="22"/>
+          <w:lang w:val="nl-BE"/>
+        </w:rPr>
+        <w:t>etc</w:t>
+      </w:r>
+      <w:proofErr w:type="spellEnd"/>
+      <w:r>
+        <w:rPr>
+          <w:rFonts w:asciiTheme="minorHAnsi" w:eastAsiaTheme="minorEastAsia" w:hAnsiTheme="minorHAnsi" w:cstheme="minorBidi"/>
+          <w:b w:val="0"/>
+          <w:bCs w:val="0"/>
+          <w:color w:val="auto"/>
+          <w:sz w:val="22"/>
+          <w:szCs w:val="22"/>
+          <w:lang w:val="nl-BE"/>
+        </w:rPr>
+        <w:t>/</w:t>
+      </w:r>
+      <w:proofErr w:type="spellStart"/>
+      <w:r>
+        <w:rPr>
+          <w:rFonts w:asciiTheme="minorHAnsi" w:eastAsiaTheme="minorEastAsia" w:hAnsiTheme="minorHAnsi" w:cstheme="minorBidi"/>
+          <w:b w:val="0"/>
+          <w:bCs w:val="0"/>
+          <w:color w:val="auto"/>
+          <w:sz w:val="22"/>
+          <w:szCs w:val="22"/>
+          <w:lang w:val="nl-BE"/>
+        </w:rPr>
+        <w:t>gatam</w:t>
+      </w:r>
+      <w:proofErr w:type="spellEnd"/>
+      <w:r>
+        <w:rPr>
+          <w:rFonts w:asciiTheme="minorHAnsi" w:eastAsiaTheme="minorEastAsia" w:hAnsiTheme="minorHAnsi" w:cstheme="minorBidi"/>
+          <w:b w:val="0"/>
+          <w:bCs w:val="0"/>
+          <w:color w:val="auto"/>
+          <w:sz w:val="22"/>
+          <w:szCs w:val="22"/>
+          <w:lang w:val="nl-BE"/>
+        </w:rPr>
+        <w:t>/setup/</w:t>
+      </w:r>
+    </w:p>
+    <w:p>
+      <w:pPr>
+        <w:pStyle w:val="Heading2"/>
+      </w:pPr>
+      <w:r>
+        <w:t>Uitvoeren van de scripts</w:t>
+      </w:r>
+    </w:p>
+    <w:p>
+      <w:pPr>
+        <w:pStyle w:val="Heading1"/>
+        <w:rPr>
+          <w:rFonts w:asciiTheme="minorHAnsi" w:eastAsiaTheme="minorEastAsia" w:hAnsiTheme="minorHAnsi" w:cstheme="minorBidi"/>
+          <w:b w:val="0"/>
+          <w:bCs w:val="0"/>
+          <w:color w:val="auto"/>
+          <w:sz w:val="22"/>
+          <w:szCs w:val="22"/>
+          <w:lang w:val="nl-BE"/>
+        </w:rPr>
+      </w:pPr>
+      <w:r>
+        <w:rPr>
+          <w:rFonts w:asciiTheme="minorHAnsi" w:eastAsiaTheme="minorEastAsia" w:hAnsiTheme="minorHAnsi" w:cstheme="minorBidi"/>
+          <w:b w:val="0"/>
+          <w:bCs w:val="0"/>
+          <w:color w:val="auto"/>
+          <w:sz w:val="22"/>
+          <w:szCs w:val="22"/>
+          <w:lang w:val="nl-BE"/>
+        </w:rPr>
+        <w:t xml:space="preserve">Om ons leven iets makkelijker te maken staat de hele setup in een setup.sh script. Deze zal de nodige </w:t>
+      </w:r>
+      <w:proofErr w:type="spellStart"/>
+      <w:r>
+        <w:rPr>
+          <w:rFonts w:asciiTheme="minorHAnsi" w:eastAsiaTheme="minorEastAsia" w:hAnsiTheme="minorHAnsi" w:cstheme="minorBidi"/>
+          <w:b w:val="0"/>
+          <w:bCs w:val="0"/>
+          <w:color w:val="auto"/>
+          <w:sz w:val="22"/>
+          <w:szCs w:val="22"/>
+          <w:lang w:val="nl-BE"/>
+        </w:rPr>
+        <w:t>dependencies</w:t>
+      </w:r>
+      <w:proofErr w:type="spellEnd"/>
+      <w:r>
+        <w:rPr>
+          <w:rFonts w:asciiTheme="minorHAnsi" w:eastAsiaTheme="minorEastAsia" w:hAnsiTheme="minorHAnsi" w:cstheme="minorBidi"/>
+          <w:b w:val="0"/>
+          <w:bCs w:val="0"/>
+          <w:color w:val="auto"/>
+          <w:sz w:val="22"/>
+          <w:szCs w:val="22"/>
+          <w:lang w:val="nl-BE"/>
+        </w:rPr>
+        <w:t xml:space="preserve"> installeren alsook de nodige files aanmaken.</w:t>
+      </w:r>
+    </w:p>
+    <w:p>
+      <w:pPr>
+        <w:pStyle w:val="Heading1"/>
+        <w:numPr>
+          <w:ilvl w:val="2"/>
+          <w:numId w:val="12"/>
+        </w:numPr>
+        <w:rPr>
+          <w:rFonts w:asciiTheme="minorHAnsi" w:eastAsiaTheme="minorEastAsia" w:hAnsiTheme="minorHAnsi" w:cstheme="minorBidi"/>
+          <w:b w:val="0"/>
+          <w:bCs w:val="0"/>
+          <w:color w:val="auto"/>
+          <w:sz w:val="22"/>
+          <w:szCs w:val="22"/>
+          <w:lang w:val="nl-BE"/>
+        </w:rPr>
+      </w:pPr>
+      <w:r>
+        <w:rPr>
+          <w:rFonts w:asciiTheme="minorHAnsi" w:eastAsiaTheme="minorEastAsia" w:hAnsiTheme="minorHAnsi" w:cstheme="minorBidi"/>
+          <w:b w:val="0"/>
+          <w:bCs w:val="0"/>
+          <w:color w:val="auto"/>
+          <w:sz w:val="22"/>
+          <w:szCs w:val="22"/>
+          <w:lang w:val="nl-BE"/>
+        </w:rPr>
+        <w:t xml:space="preserve"> </w:t>
+      </w:r>
+      <w:r>
+        <w:rPr>
+          <w:rFonts w:asciiTheme="minorHAnsi" w:eastAsiaTheme="minorEastAsia" w:hAnsiTheme="minorHAnsi" w:cstheme="minorBidi"/>
+          <w:b w:val="0"/>
+          <w:bCs w:val="0"/>
+          <w:color w:val="auto"/>
+          <w:sz w:val="22"/>
+          <w:szCs w:val="22"/>
+          <w:lang w:val="nl-BE"/>
+        </w:rPr>
+        <w:t xml:space="preserve">Voer setup.sh uit en volg deze op. </w:t>
+      </w:r>
+    </w:p>
+    <w:p>
+      <w:pPr>
+        <w:pStyle w:val="Heading2"/>
+      </w:pPr>
+      <w:r>
+        <w:t xml:space="preserve">Toevoegen van de nodige </w:t>
+      </w:r>
+      <w:proofErr w:type="spellStart"/>
+      <w:r>
+        <w:t>credentials</w:t>
+      </w:r>
+      <w:proofErr w:type="spellEnd"/>
+    </w:p>
+    <w:p>
+      <w:pPr>
+        <w:pStyle w:val="Heading1"/>
+        <w:rPr>
+          <w:rFonts w:asciiTheme="minorHAnsi" w:eastAsiaTheme="minorEastAsia" w:hAnsiTheme="minorHAnsi" w:cstheme="minorBidi"/>
+          <w:b w:val="0"/>
+          <w:bCs w:val="0"/>
+          <w:color w:val="auto"/>
+          <w:sz w:val="22"/>
+          <w:szCs w:val="22"/>
+          <w:lang w:val="nl-BE"/>
+        </w:rPr>
+      </w:pPr>
+      <w:r>
+        <w:rPr>
+          <w:rFonts w:asciiTheme="minorHAnsi" w:eastAsiaTheme="minorEastAsia" w:hAnsiTheme="minorHAnsi" w:cstheme="minorBidi"/>
+          <w:b w:val="0"/>
+          <w:bCs w:val="0"/>
+          <w:color w:val="auto"/>
+          <w:sz w:val="22"/>
+          <w:szCs w:val="22"/>
+          <w:lang w:val="nl-BE"/>
+        </w:rPr>
+        <w:t>Als de vorige stap correct werd uitgevoerd dan zal je zien dat er in de locatie /</w:t>
+      </w:r>
+      <w:proofErr w:type="spellStart"/>
+      <w:r>
+        <w:rPr>
+          <w:rFonts w:asciiTheme="minorHAnsi" w:eastAsiaTheme="minorEastAsia" w:hAnsiTheme="minorHAnsi" w:cstheme="minorBidi"/>
+          <w:b w:val="0"/>
+          <w:bCs w:val="0"/>
+          <w:color w:val="auto"/>
+          <w:sz w:val="22"/>
+          <w:szCs w:val="22"/>
+          <w:lang w:val="nl-BE"/>
+        </w:rPr>
+        <w:t>etc</w:t>
+      </w:r>
+      <w:proofErr w:type="spellEnd"/>
+      <w:r>
+        <w:rPr>
+          <w:rFonts w:asciiTheme="minorHAnsi" w:eastAsiaTheme="minorEastAsia" w:hAnsiTheme="minorHAnsi" w:cstheme="minorBidi"/>
+          <w:b w:val="0"/>
+          <w:bCs w:val="0"/>
+          <w:color w:val="auto"/>
+          <w:sz w:val="22"/>
+          <w:szCs w:val="22"/>
+          <w:lang w:val="nl-BE"/>
+        </w:rPr>
+        <w:t>/</w:t>
+      </w:r>
+      <w:proofErr w:type="spellStart"/>
+      <w:r>
+        <w:rPr>
+          <w:rFonts w:asciiTheme="minorHAnsi" w:eastAsiaTheme="minorEastAsia" w:hAnsiTheme="minorHAnsi" w:cstheme="minorBidi"/>
+          <w:b w:val="0"/>
+          <w:bCs w:val="0"/>
+          <w:color w:val="auto"/>
+          <w:sz w:val="22"/>
+          <w:szCs w:val="22"/>
+          <w:lang w:val="nl-BE"/>
+        </w:rPr>
+        <w:t>gatam</w:t>
+      </w:r>
+      <w:proofErr w:type="spellEnd"/>
+      <w:r>
+        <w:rPr>
+          <w:rFonts w:asciiTheme="minorHAnsi" w:eastAsiaTheme="minorEastAsia" w:hAnsiTheme="minorHAnsi" w:cstheme="minorBidi"/>
+          <w:b w:val="0"/>
+          <w:bCs w:val="0"/>
+          <w:color w:val="auto"/>
+          <w:sz w:val="22"/>
+          <w:szCs w:val="22"/>
+          <w:lang w:val="nl-BE"/>
+        </w:rPr>
+        <w:t>/ nu 2 .</w:t>
+      </w:r>
+      <w:proofErr w:type="spellStart"/>
+      <w:r>
+        <w:rPr>
+          <w:rFonts w:asciiTheme="minorHAnsi" w:eastAsiaTheme="minorEastAsia" w:hAnsiTheme="minorHAnsi" w:cstheme="minorBidi"/>
+          <w:b w:val="0"/>
+          <w:bCs w:val="0"/>
+          <w:color w:val="auto"/>
+          <w:sz w:val="22"/>
+          <w:szCs w:val="22"/>
+          <w:lang w:val="nl-BE"/>
+        </w:rPr>
+        <w:t>env</w:t>
+      </w:r>
+      <w:proofErr w:type="spellEnd"/>
+      <w:r>
+        <w:rPr>
+          <w:rFonts w:asciiTheme="minorHAnsi" w:eastAsiaTheme="minorEastAsia" w:hAnsiTheme="minorHAnsi" w:cstheme="minorBidi"/>
+          <w:b w:val="0"/>
+          <w:bCs w:val="0"/>
+          <w:color w:val="auto"/>
+          <w:sz w:val="22"/>
+          <w:szCs w:val="22"/>
+          <w:lang w:val="nl-BE"/>
+        </w:rPr>
+        <w:t xml:space="preserve"> bestanden aanwezig zijn. Deze zijn .</w:t>
+      </w:r>
+      <w:proofErr w:type="spellStart"/>
+      <w:r>
+        <w:rPr>
+          <w:rFonts w:asciiTheme="minorHAnsi" w:eastAsiaTheme="minorEastAsia" w:hAnsiTheme="minorHAnsi" w:cstheme="minorBidi"/>
+          <w:b w:val="0"/>
+          <w:bCs w:val="0"/>
+          <w:color w:val="auto"/>
+          <w:sz w:val="22"/>
+          <w:szCs w:val="22"/>
+          <w:lang w:val="nl-BE"/>
+        </w:rPr>
+        <w:t>env.staging</w:t>
+      </w:r>
+      <w:proofErr w:type="spellEnd"/>
+      <w:r>
+        <w:rPr>
+          <w:rFonts w:asciiTheme="minorHAnsi" w:eastAsiaTheme="minorEastAsia" w:hAnsiTheme="minorHAnsi" w:cstheme="minorBidi"/>
+          <w:b w:val="0"/>
+          <w:bCs w:val="0"/>
+          <w:color w:val="auto"/>
+          <w:sz w:val="22"/>
+          <w:szCs w:val="22"/>
+          <w:lang w:val="nl-BE"/>
+        </w:rPr>
+        <w:t xml:space="preserve"> en .</w:t>
+      </w:r>
+      <w:proofErr w:type="spellStart"/>
+      <w:r>
+        <w:rPr>
+          <w:rFonts w:asciiTheme="minorHAnsi" w:eastAsiaTheme="minorEastAsia" w:hAnsiTheme="minorHAnsi" w:cstheme="minorBidi"/>
+          <w:b w:val="0"/>
+          <w:bCs w:val="0"/>
+          <w:color w:val="auto"/>
+          <w:sz w:val="22"/>
+          <w:szCs w:val="22"/>
+          <w:lang w:val="nl-BE"/>
+        </w:rPr>
+        <w:t>env.production</w:t>
+      </w:r>
+      <w:proofErr w:type="spellEnd"/>
+      <w:r>
+        <w:rPr>
+          <w:rFonts w:asciiTheme="minorHAnsi" w:eastAsiaTheme="minorEastAsia" w:hAnsiTheme="minorHAnsi" w:cstheme="minorBidi"/>
+          <w:b w:val="0"/>
+          <w:bCs w:val="0"/>
+          <w:color w:val="auto"/>
+          <w:sz w:val="22"/>
+          <w:szCs w:val="22"/>
+          <w:lang w:val="nl-BE"/>
+        </w:rPr>
+        <w:t>. Aan de hand van .</w:t>
+      </w:r>
+      <w:proofErr w:type="spellStart"/>
+      <w:r>
+        <w:rPr>
+          <w:rFonts w:asciiTheme="minorHAnsi" w:eastAsiaTheme="minorEastAsia" w:hAnsiTheme="minorHAnsi" w:cstheme="minorBidi"/>
+          <w:b w:val="0"/>
+          <w:bCs w:val="0"/>
+          <w:color w:val="auto"/>
+          <w:sz w:val="22"/>
+          <w:szCs w:val="22"/>
+          <w:lang w:val="nl-BE"/>
+        </w:rPr>
+        <w:t>env.example</w:t>
+      </w:r>
+      <w:proofErr w:type="spellEnd"/>
+      <w:r>
+        <w:rPr>
+          <w:rFonts w:asciiTheme="minorHAnsi" w:eastAsiaTheme="minorEastAsia" w:hAnsiTheme="minorHAnsi" w:cstheme="minorBidi"/>
+          <w:b w:val="0"/>
+          <w:bCs w:val="0"/>
+          <w:color w:val="auto"/>
+          <w:sz w:val="22"/>
+          <w:szCs w:val="22"/>
+          <w:lang w:val="nl-BE"/>
+        </w:rPr>
+        <w:t xml:space="preserve"> die te vinden is in het project, voeg je de nodige </w:t>
+      </w:r>
+      <w:proofErr w:type="spellStart"/>
+      <w:r>
+        <w:rPr>
+          <w:rFonts w:asciiTheme="minorHAnsi" w:eastAsiaTheme="minorEastAsia" w:hAnsiTheme="minorHAnsi" w:cstheme="minorBidi"/>
+          <w:b w:val="0"/>
+          <w:bCs w:val="0"/>
+          <w:color w:val="auto"/>
+          <w:sz w:val="22"/>
+          <w:szCs w:val="22"/>
+          <w:lang w:val="nl-BE"/>
+        </w:rPr>
+        <w:t>keys</w:t>
+      </w:r>
+      <w:proofErr w:type="spellEnd"/>
+      <w:r>
+        <w:rPr>
+          <w:rFonts w:asciiTheme="minorHAnsi" w:eastAsiaTheme="minorEastAsia" w:hAnsiTheme="minorHAnsi" w:cstheme="minorBidi"/>
+          <w:b w:val="0"/>
+          <w:bCs w:val="0"/>
+          <w:color w:val="auto"/>
+          <w:sz w:val="22"/>
+          <w:szCs w:val="22"/>
+          <w:lang w:val="nl-BE"/>
+        </w:rPr>
+        <w:t xml:space="preserve"> terug met hun waarden.</w:t>
+      </w:r>
+    </w:p>
+    <w:p>
+      <w:pPr>
+        <w:pStyle w:val="Heading2"/>
+      </w:pPr>
+      <w:r>
+        <w:t>Opzetten van de reverse proxy</w:t>
+      </w:r>
+    </w:p>
+    <w:p>
+      <w:pPr>
+        <w:pStyle w:val="Heading1"/>
+        <w:rPr>
+          <w:rFonts w:asciiTheme="minorHAnsi" w:eastAsiaTheme="minorEastAsia" w:hAnsiTheme="minorHAnsi" w:cstheme="minorBidi"/>
+          <w:b w:val="0"/>
+          <w:bCs w:val="0"/>
+          <w:color w:val="auto"/>
+          <w:sz w:val="22"/>
+          <w:szCs w:val="22"/>
+          <w:lang w:val="nl-BE"/>
+        </w:rPr>
+      </w:pPr>
+      <w:r>
+        <w:rPr>
+          <w:rFonts w:asciiTheme="minorHAnsi" w:eastAsiaTheme="minorEastAsia" w:hAnsiTheme="minorHAnsi" w:cstheme="minorBidi"/>
+          <w:b w:val="0"/>
+          <w:bCs w:val="0"/>
+          <w:color w:val="auto"/>
+          <w:sz w:val="22"/>
+          <w:szCs w:val="22"/>
+          <w:lang w:val="nl-BE"/>
+        </w:rPr>
+        <w:lastRenderedPageBreak/>
+        <w:t>Nu alle nodige setup is gedaan kunnen we ervoor zorgen dat onze server domeinnamen accepteert en inkomende verbindingen. Om deze verbindingen naar de juiste service te sturen maken we gebruik van “</w:t>
+      </w:r>
+      <w:proofErr w:type="spellStart"/>
+      <w:r>
+        <w:rPr>
+          <w:rFonts w:asciiTheme="minorHAnsi" w:eastAsiaTheme="minorEastAsia" w:hAnsiTheme="minorHAnsi" w:cstheme="minorBidi"/>
+          <w:b w:val="0"/>
+          <w:bCs w:val="0"/>
+          <w:color w:val="auto"/>
+          <w:sz w:val="22"/>
+          <w:szCs w:val="22"/>
+          <w:lang w:val="nl-BE"/>
+        </w:rPr>
+        <w:t>traefik</w:t>
+      </w:r>
+      <w:proofErr w:type="spellEnd"/>
+      <w:r>
+        <w:rPr>
+          <w:rFonts w:asciiTheme="minorHAnsi" w:eastAsiaTheme="minorEastAsia" w:hAnsiTheme="minorHAnsi" w:cstheme="minorBidi"/>
+          <w:b w:val="0"/>
+          <w:bCs w:val="0"/>
+          <w:color w:val="auto"/>
+          <w:sz w:val="22"/>
+          <w:szCs w:val="22"/>
+          <w:lang w:val="nl-BE"/>
+        </w:rPr>
+        <w:t>”. Deze zal achterliggende de nodige connecties maken met de domeinnamen.</w:t>
+      </w:r>
+    </w:p>
+    <w:p>
+      <w:pPr>
+        <w:pStyle w:val="Heading1"/>
+        <w:numPr>
+          <w:ilvl w:val="2"/>
+          <w:numId w:val="12"/>
+        </w:numPr>
+        <w:rPr>
+          <w:rFonts w:asciiTheme="minorHAnsi" w:eastAsiaTheme="minorEastAsia" w:hAnsiTheme="minorHAnsi" w:cstheme="minorBidi"/>
+          <w:b w:val="0"/>
+          <w:bCs w:val="0"/>
+          <w:color w:val="auto"/>
+          <w:sz w:val="22"/>
+          <w:szCs w:val="22"/>
+          <w:lang w:val="nl-BE"/>
+        </w:rPr>
+      </w:pPr>
+      <w:r>
+        <w:rPr>
+          <w:rFonts w:asciiTheme="minorHAnsi" w:eastAsiaTheme="minorEastAsia" w:hAnsiTheme="minorHAnsi" w:cstheme="minorBidi"/>
+          <w:b w:val="0"/>
+          <w:bCs w:val="0"/>
+          <w:color w:val="auto"/>
+          <w:sz w:val="22"/>
+          <w:szCs w:val="22"/>
+          <w:lang w:val="nl-BE"/>
+        </w:rPr>
+        <w:t>Voeg een .</w:t>
+      </w:r>
+      <w:proofErr w:type="spellStart"/>
+      <w:r>
+        <w:rPr>
+          <w:rFonts w:asciiTheme="minorHAnsi" w:eastAsiaTheme="minorEastAsia" w:hAnsiTheme="minorHAnsi" w:cstheme="minorBidi"/>
+          <w:b w:val="0"/>
+          <w:bCs w:val="0"/>
+          <w:color w:val="auto"/>
+          <w:sz w:val="22"/>
+          <w:szCs w:val="22"/>
+          <w:lang w:val="nl-BE"/>
+        </w:rPr>
+        <w:t>env</w:t>
+      </w:r>
+      <w:proofErr w:type="spellEnd"/>
+      <w:r>
+        <w:rPr>
+          <w:rFonts w:asciiTheme="minorHAnsi" w:eastAsiaTheme="minorEastAsia" w:hAnsiTheme="minorHAnsi" w:cstheme="minorBidi"/>
+          <w:b w:val="0"/>
+          <w:bCs w:val="0"/>
+          <w:color w:val="auto"/>
+          <w:sz w:val="22"/>
+          <w:szCs w:val="22"/>
+          <w:lang w:val="nl-BE"/>
+        </w:rPr>
+        <w:t xml:space="preserve"> toe in de setup folder. Deze neemt de </w:t>
+      </w:r>
+      <w:proofErr w:type="spellStart"/>
+      <w:r>
+        <w:rPr>
+          <w:rFonts w:asciiTheme="minorHAnsi" w:eastAsiaTheme="minorEastAsia" w:hAnsiTheme="minorHAnsi" w:cstheme="minorBidi"/>
+          <w:b w:val="0"/>
+          <w:bCs w:val="0"/>
+          <w:color w:val="auto"/>
+          <w:sz w:val="22"/>
+          <w:szCs w:val="22"/>
+          <w:lang w:val="nl-BE"/>
+        </w:rPr>
+        <w:t>keys</w:t>
+      </w:r>
+      <w:proofErr w:type="spellEnd"/>
+      <w:r>
+        <w:rPr>
+          <w:rFonts w:asciiTheme="minorHAnsi" w:eastAsiaTheme="minorEastAsia" w:hAnsiTheme="minorHAnsi" w:cstheme="minorBidi"/>
+          <w:b w:val="0"/>
+          <w:bCs w:val="0"/>
+          <w:color w:val="auto"/>
+          <w:sz w:val="22"/>
+          <w:szCs w:val="22"/>
+          <w:lang w:val="nl-BE"/>
+        </w:rPr>
+        <w:t xml:space="preserve"> over van de .</w:t>
+      </w:r>
+      <w:proofErr w:type="spellStart"/>
+      <w:r>
+        <w:rPr>
+          <w:rFonts w:asciiTheme="minorHAnsi" w:eastAsiaTheme="minorEastAsia" w:hAnsiTheme="minorHAnsi" w:cstheme="minorBidi"/>
+          <w:b w:val="0"/>
+          <w:bCs w:val="0"/>
+          <w:color w:val="auto"/>
+          <w:sz w:val="22"/>
+          <w:szCs w:val="22"/>
+          <w:lang w:val="nl-BE"/>
+        </w:rPr>
+        <w:t>env.example</w:t>
+      </w:r>
+      <w:proofErr w:type="spellEnd"/>
+      <w:r>
+        <w:rPr>
+          <w:rFonts w:asciiTheme="minorHAnsi" w:eastAsiaTheme="minorEastAsia" w:hAnsiTheme="minorHAnsi" w:cstheme="minorBidi"/>
+          <w:b w:val="0"/>
+          <w:bCs w:val="0"/>
+          <w:color w:val="auto"/>
+          <w:sz w:val="22"/>
+          <w:szCs w:val="22"/>
+          <w:lang w:val="nl-BE"/>
+        </w:rPr>
+        <w:t xml:space="preserve"> van de server setup.</w:t>
+      </w:r>
+    </w:p>
+    <w:p>
+      <w:pPr>
+        <w:pStyle w:val="Heading1"/>
+        <w:numPr>
+          <w:ilvl w:val="2"/>
+          <w:numId w:val="12"/>
+        </w:numPr>
+        <w:rPr>
+          <w:rFonts w:asciiTheme="minorHAnsi" w:eastAsiaTheme="minorEastAsia" w:hAnsiTheme="minorHAnsi" w:cstheme="minorBidi"/>
+          <w:b w:val="0"/>
+          <w:bCs w:val="0"/>
+          <w:color w:val="auto"/>
+          <w:sz w:val="22"/>
+          <w:szCs w:val="22"/>
+          <w:lang w:val="nl-BE"/>
+        </w:rPr>
+      </w:pPr>
+      <w:r>
+        <w:rPr>
+          <w:rFonts w:asciiTheme="minorHAnsi" w:eastAsiaTheme="minorEastAsia" w:hAnsiTheme="minorHAnsi" w:cstheme="minorBidi"/>
+          <w:b w:val="0"/>
+          <w:bCs w:val="0"/>
+          <w:color w:val="auto"/>
+          <w:sz w:val="22"/>
+          <w:szCs w:val="22"/>
+          <w:lang w:val="nl-BE"/>
+        </w:rPr>
+        <w:t xml:space="preserve">Voer DeployProxySetup.sh uit. Als alles goed verlopen is heb je nu 1 </w:t>
+      </w:r>
+      <w:proofErr w:type="spellStart"/>
+      <w:r>
+        <w:rPr>
+          <w:rFonts w:asciiTheme="minorHAnsi" w:eastAsiaTheme="minorEastAsia" w:hAnsiTheme="minorHAnsi" w:cstheme="minorBidi"/>
+          <w:b w:val="0"/>
+          <w:bCs w:val="0"/>
+          <w:color w:val="auto"/>
+          <w:sz w:val="22"/>
+          <w:szCs w:val="22"/>
+          <w:lang w:val="nl-BE"/>
+        </w:rPr>
+        <w:t>docker</w:t>
+      </w:r>
+      <w:proofErr w:type="spellEnd"/>
+      <w:r>
+        <w:rPr>
+          <w:rFonts w:asciiTheme="minorHAnsi" w:eastAsiaTheme="minorEastAsia" w:hAnsiTheme="minorHAnsi" w:cstheme="minorBidi"/>
+          <w:b w:val="0"/>
+          <w:bCs w:val="0"/>
+          <w:color w:val="auto"/>
+          <w:sz w:val="22"/>
+          <w:szCs w:val="22"/>
+          <w:lang w:val="nl-BE"/>
+        </w:rPr>
+        <w:t xml:space="preserve"> container met “</w:t>
+      </w:r>
+      <w:proofErr w:type="spellStart"/>
+      <w:r>
+        <w:rPr>
+          <w:rFonts w:asciiTheme="minorHAnsi" w:eastAsiaTheme="minorEastAsia" w:hAnsiTheme="minorHAnsi" w:cstheme="minorBidi"/>
+          <w:b w:val="0"/>
+          <w:bCs w:val="0"/>
+          <w:color w:val="auto"/>
+          <w:sz w:val="22"/>
+          <w:szCs w:val="22"/>
+          <w:lang w:val="nl-BE"/>
+        </w:rPr>
+        <w:t>traefik</w:t>
+      </w:r>
+      <w:proofErr w:type="spellEnd"/>
+      <w:r>
+        <w:rPr>
+          <w:rFonts w:asciiTheme="minorHAnsi" w:eastAsiaTheme="minorEastAsia" w:hAnsiTheme="minorHAnsi" w:cstheme="minorBidi"/>
+          <w:b w:val="0"/>
+          <w:bCs w:val="0"/>
+          <w:color w:val="auto"/>
+          <w:sz w:val="22"/>
+          <w:szCs w:val="22"/>
+          <w:lang w:val="nl-BE"/>
+        </w:rPr>
+        <w:t>” als image.</w:t>
+      </w:r>
+    </w:p>
+    <w:p>
+      <w:pPr>
+        <w:pStyle w:val="Heading2"/>
+      </w:pPr>
+      <w:r>
+        <w:t>Aanmaken van runners.</w:t>
+      </w:r>
+    </w:p>
+    <w:p>
+      <w:pPr>
+        <w:pStyle w:val="Heading1"/>
+        <w:rPr>
           <w:color w:val="C00000"/>
           <w:lang w:val="nl-BE"/>
         </w:rPr>
       </w:pPr>
-      <w:bookmarkStart w:id="4" w:name="_Toc180605112"/>
       <w:r>
         <w:rPr>
           <w:color w:val="C00000"/>
           <w:lang w:val="nl-BE"/>
         </w:rPr>
-        <w:lastRenderedPageBreak/>
         <w:t>Belangrijkste Kenmerken</w:t>
       </w:r>
       <w:bookmarkEnd w:id="4"/>
@@ -3100,18 +3769,10 @@
     </w:p>
     <w:p>
       <w:pPr>
-        <w:pStyle w:val="Heading1"/>
-        <w:rPr>
-          <w:color w:val="C00000"/>
-          <w:lang w:val="nl-BE"/>
-        </w:rPr>
+        <w:pStyle w:val="Heading2"/>
       </w:pPr>
       <w:bookmarkStart w:id="5" w:name="_Toc180605113"/>
       <w:r>
-        <w:rPr>
-          <w:color w:val="C00000"/>
-          <w:lang w:val="nl-BE"/>
-        </w:rPr>
         <w:t>Codeconventies en Architectuur</w:t>
       </w:r>
       <w:bookmarkEnd w:id="5"/>
@@ -3928,7 +4589,7 @@
   <w:abstractNum w:abstractNumId="10" w15:restartNumberingAfterBreak="0">
     <w:nsid w:val="35387614"/>
     <w:multiLevelType w:val="multilevel"/>
-    <w:tmpl w:val="5856453A"/>
+    <w:tmpl w:val="737A6DF2"/>
     <w:lvl w:ilvl="0">
       <w:start w:val="1"/>
       <w:numFmt w:val="bullet"/>
@@ -3961,20 +4622,16 @@
         <w:sz w:val="20"/>
       </w:rPr>
     </w:lvl>
-    <w:lvl w:ilvl="2" w:tentative="1">
-      <w:start w:val="1"/>
+    <w:lvl w:ilvl="2">
+      <w:start w:val="5"/>
       <w:numFmt w:val="bullet"/>
-      <w:lvlText w:val=""/>
+      <w:lvlText w:val="-"/>
       <w:lvlJc w:val="left"/>
       <w:pPr>
-        <w:tabs>
-          <w:tab w:val="num" w:pos="2160"/>
-        </w:tabs>
         <w:ind w:left="2160" w:hanging="360"/>
       </w:pPr>
       <w:rPr>
-        <w:rFonts w:ascii="Wingdings" w:hAnsi="Wingdings" w:hint="default"/>
-        <w:sz w:val="20"/>
+        <w:rFonts w:ascii="Cambria" w:eastAsiaTheme="minorEastAsia" w:hAnsi="Cambria" w:cstheme="minorBidi" w:hint="default"/>
       </w:rPr>
     </w:lvl>
     <w:lvl w:ilvl="3" w:tentative="1">
@@ -4830,26 +5487,19 @@
   </w:style>
   <w:style w:type="paragraph" w:styleId="Heading2">
     <w:name w:val="heading 2"/>
-    <w:basedOn w:val="Normal"/>
+    <w:basedOn w:val="Heading1"/>
     <w:next w:val="Normal"/>
     <w:link w:val="Heading2Char"/>
     <w:uiPriority w:val="9"/>
     <w:unhideWhenUsed/>
     <w:qFormat/>
-    <w:rsid w:val="00FC693F"/>
+    <w:rsid w:val="00B77B23"/>
     <w:pPr>
-      <w:keepNext/>
-      <w:keepLines/>
-      <w:spacing w:before="200" w:after="0"/>
       <w:outlineLvl w:val="1"/>
     </w:pPr>
     <w:rPr>
-      <w:rFonts w:asciiTheme="majorHAnsi" w:eastAsiaTheme="majorEastAsia" w:hAnsiTheme="majorHAnsi" w:cstheme="majorBidi"/>
-      <w:b/>
-      <w:bCs/>
-      <w:color w:val="4F81BD" w:themeColor="accent1"/>
-      <w:sz w:val="26"/>
-      <w:szCs w:val="26"/>
+      <w:color w:val="C00000"/>
+      <w:lang w:val="nl-BE"/>
     </w:rPr>
   </w:style>
   <w:style w:type="paragraph" w:styleId="Heading3">
@@ -5115,14 +5765,15 @@
     <w:basedOn w:val="DefaultParagraphFont"/>
     <w:link w:val="Heading2"/>
     <w:uiPriority w:val="9"/>
-    <w:rsid w:val="00FC693F"/>
+    <w:rsid w:val="00B77B23"/>
     <w:rPr>
       <w:rFonts w:asciiTheme="majorHAnsi" w:eastAsiaTheme="majorEastAsia" w:hAnsiTheme="majorHAnsi" w:cstheme="majorBidi"/>
       <w:b/>
       <w:bCs/>
-      <w:color w:val="4F81BD" w:themeColor="accent1"/>
-      <w:sz w:val="26"/>
-      <w:szCs w:val="26"/>
+      <w:color w:val="C00000"/>
+      <w:sz w:val="28"/>
+      <w:szCs w:val="28"/>
+      <w:lang w:val="nl-BE"/>
     </w:rPr>
   </w:style>
   <w:style w:type="character" w:customStyle="1" w:styleId="Heading3Char">
@@ -16176,23 +16827,6 @@
 </file>
 
 <file path=customXml/item3.xml><?xml version="1.0" encoding="utf-8"?>
-<p:properties xmlns:p="http://schemas.microsoft.com/office/2006/metadata/properties" xmlns:xsi="http://www.w3.org/2001/XMLSchema-instance" xmlns:pc="http://schemas.microsoft.com/office/infopath/2007/PartnerControls">
-  <documentManagement>
-    <_activity xmlns="13fcee16-1e3a-426d-9294-0e6f0bf35591" xsi:nil="true"/>
-  </documentManagement>
-</p:properties>
-</file>
-
-<file path=customXml/item4.xml><?xml version="1.0" encoding="utf-8"?>
-<?mso-contentType ?>
-<FormTemplates xmlns="http://schemas.microsoft.com/sharepoint/v3/contenttype/forms">
-  <Display>DocumentLibraryForm</Display>
-  <Edit>DocumentLibraryForm</Edit>
-  <New>DocumentLibraryForm</New>
-</FormTemplates>
-</file>
-
-<file path=customXml/item5.xml><?xml version="1.0" encoding="utf-8"?>
 <ct:contentTypeSchema xmlns:ct="http://schemas.microsoft.com/office/2006/metadata/contentType" xmlns:ma="http://schemas.microsoft.com/office/2006/metadata/properties/metaAttributes" ct:_="" ma:_="" ma:contentTypeName="Document" ma:contentTypeID="0x01010051C2B3C302613049B4AF6CDD40665717" ma:contentTypeVersion="15" ma:contentTypeDescription="Een nieuw document maken." ma:contentTypeScope="" ma:versionID="5daed1db4a26dc5b0ad5043540a6c151">
   <xsd:schema xmlns:xsd="http://www.w3.org/2001/XMLSchema" xmlns:xs="http://www.w3.org/2001/XMLSchema" xmlns:p="http://schemas.microsoft.com/office/2006/metadata/properties" xmlns:ns3="073ce36c-f9b2-4e64-82f9-6e8c06e728d0" xmlns:ns4="13fcee16-1e3a-426d-9294-0e6f0bf35591" targetNamespace="http://schemas.microsoft.com/office/2006/metadata/properties" ma:root="true" ma:fieldsID="19fa024ff99bf7c0e0a71180b7313b04" ns3:_="" ns4:_="">
     <xsd:import namespace="073ce36c-f9b2-4e64-82f9-6e8c06e728d0"/>
@@ -16425,6 +17059,23 @@
 </ct:contentTypeSchema>
 </file>
 
+<file path=customXml/item4.xml><?xml version="1.0" encoding="utf-8"?>
+<?mso-contentType ?>
+<FormTemplates xmlns="http://schemas.microsoft.com/sharepoint/v3/contenttype/forms">
+  <Display>DocumentLibraryForm</Display>
+  <Edit>DocumentLibraryForm</Edit>
+  <New>DocumentLibraryForm</New>
+</FormTemplates>
+</file>
+
+<file path=customXml/item5.xml><?xml version="1.0" encoding="utf-8"?>
+<p:properties xmlns:p="http://schemas.microsoft.com/office/2006/metadata/properties" xmlns:xsi="http://www.w3.org/2001/XMLSchema-instance" xmlns:pc="http://schemas.microsoft.com/office/infopath/2007/PartnerControls">
+  <documentManagement>
+    <_activity xmlns="13fcee16-1e3a-426d-9294-0e6f0bf35591" xsi:nil="true"/>
+  </documentManagement>
+</p:properties>
+</file>
+
 <file path=customXml/itemProps1.xml><?xml version="1.0" encoding="utf-8"?>
 <ds:datastoreItem xmlns:ds="http://schemas.openxmlformats.org/officeDocument/2006/customXml" ds:itemID="{55AF091B-3C7A-41E3-B477-F2FDAA23CFDA}">
   <ds:schemaRefs>
@@ -16442,24 +17093,6 @@
 </file>
 
 <file path=customXml/itemProps3.xml><?xml version="1.0" encoding="utf-8"?>
-<ds:datastoreItem xmlns:ds="http://schemas.openxmlformats.org/officeDocument/2006/customXml" ds:itemID="{F3F7403A-72F2-4ED9-AB19-7872FE6DDFBF}">
-  <ds:schemaRefs>
-    <ds:schemaRef ds:uri="http://schemas.microsoft.com/office/2006/metadata/properties"/>
-    <ds:schemaRef ds:uri="http://schemas.microsoft.com/office/infopath/2007/PartnerControls"/>
-    <ds:schemaRef ds:uri="13fcee16-1e3a-426d-9294-0e6f0bf35591"/>
-  </ds:schemaRefs>
-</ds:datastoreItem>
-</file>
-
-<file path=customXml/itemProps4.xml><?xml version="1.0" encoding="utf-8"?>
-<ds:datastoreItem xmlns:ds="http://schemas.openxmlformats.org/officeDocument/2006/customXml" ds:itemID="{D9670C56-B240-454C-88E1-B904640C94E1}">
-  <ds:schemaRefs>
-    <ds:schemaRef ds:uri="http://schemas.microsoft.com/sharepoint/v3/contenttype/forms"/>
-  </ds:schemaRefs>
-</ds:datastoreItem>
-</file>
-
-<file path=customXml/itemProps5.xml><?xml version="1.0" encoding="utf-8"?>
 <ds:datastoreItem xmlns:ds="http://schemas.openxmlformats.org/officeDocument/2006/customXml" ds:itemID="{164DC030-EEC9-4443-9EAC-13DB5BC29D49}">
   <ds:schemaRefs>
     <ds:schemaRef ds:uri="http://schemas.microsoft.com/office/2006/metadata/contentType"/>
@@ -16476,4 +17109,22 @@
     <ds:schemaRef ds:uri="http://schemas.microsoft.com/internal/obd"/>
   </ds:schemaRefs>
 </ds:datastoreItem>
+</file>
+
+<file path=customXml/itemProps4.xml><?xml version="1.0" encoding="utf-8"?>
+<ds:datastoreItem xmlns:ds="http://schemas.openxmlformats.org/officeDocument/2006/customXml" ds:itemID="{D9670C56-B240-454C-88E1-B904640C94E1}">
+  <ds:schemaRefs>
+    <ds:schemaRef ds:uri="http://schemas.microsoft.com/sharepoint/v3/contenttype/forms"/>
+  </ds:schemaRefs>
+</ds:datastoreItem>
+</file>
+
+<file path=customXml/itemProps5.xml><?xml version="1.0" encoding="utf-8"?>
+<ds:datastoreItem xmlns:ds="http://schemas.openxmlformats.org/officeDocument/2006/customXml" ds:itemID="{F3F7403A-72F2-4ED9-AB19-7872FE6DDFBF}">
+  <ds:schemaRefs>
+    <ds:schemaRef ds:uri="http://schemas.microsoft.com/office/2006/metadata/properties"/>
+    <ds:schemaRef ds:uri="http://schemas.microsoft.com/office/infopath/2007/PartnerControls"/>
+    <ds:schemaRef ds:uri="13fcee16-1e3a-426d-9294-0e6f0bf35591"/>
+  </ds:schemaRefs>
+</ds:datastoreItem>
 </file>
</xml_diff>

<commit_message>
docs:start document user manual
</commit_message>
<xml_diff>
--- a/Docs/Technische_Documentatie_ASP_GATAM_ISW-IP-G8.docx
+++ b/Docs/Technische_Documentatie_ASP_GATAM_ISW-IP-G8.docx
@@ -633,7 +633,20 @@
               <w:dataBinding w:prefixMappings="xmlns:ns0='http://purl.org/dc/elements/1.1/' xmlns:ns1='http://schemas.openxmlformats.org/package/2006/metadata/core-properties' " w:xpath="/ns1:coreProperties[1]/ns0:title[1]" w:storeItemID="{6C3C8BC8-F283-45AE-878A-BAB7291924A1}"/>
               <w:text w:multiLine="1"/>
             </w:sdtPr>
+            <w:sdtEndPr/>
             <w:sdtContent>
+              <w:r>
+                <w:rPr>
+                  <w:rFonts w:asciiTheme="majorHAnsi" w:eastAsiaTheme="majorEastAsia" w:hAnsiTheme="majorHAnsi" w:cstheme="majorBidi"/>
+                  <w:color w:val="C00000"/>
+                  <w:spacing w:val="5"/>
+                  <w:kern w:val="28"/>
+                  <w:sz w:val="52"/>
+                  <w:szCs w:val="52"/>
+                  <w:lang w:val="nl-BE"/>
+                </w:rPr>
+                <w:br/>
+              </w:r>
               <w:r>
                 <w:rPr>
                   <w:rFonts w:asciiTheme="majorHAnsi" w:eastAsiaTheme="majorEastAsia" w:hAnsiTheme="majorHAnsi" w:cstheme="majorBidi"/>
@@ -677,7 +690,7 @@
         </w:p>
         <w:p>
           <w:pPr>
-            <w:pStyle w:val="Title"/>
+            <w:pStyle w:val="Titel"/>
             <w:spacing w:before="1600"/>
             <w:contextualSpacing w:val="0"/>
             <w:jc w:val="center"/>
@@ -718,7 +731,7 @@
         </w:p>
         <w:p>
           <w:pPr>
-            <w:pStyle w:val="NoSpacing"/>
+            <w:pStyle w:val="Geenafstand"/>
             <w:jc w:val="center"/>
             <w:rPr>
               <w:color w:val="595959" w:themeColor="text1" w:themeTint="A6"/>
@@ -741,6 +754,7 @@
               <w:dataBinding w:prefixMappings="xmlns:ns0='http://schemas.microsoft.com/office/2006/coverPageProps' " w:xpath="/ns0:CoverPageProperties[1]/ns0:CompanyEmail[1]" w:storeItemID="{55AF091B-3C7A-41E3-B477-F2FDAA23CFDA}"/>
               <w:text/>
             </w:sdtPr>
+            <w:sdtEndPr/>
             <w:sdtContent>
               <w:proofErr w:type="spellStart"/>
               <w:r>
@@ -767,7 +781,7 @@
         </w:p>
         <w:p>
           <w:pPr>
-            <w:pStyle w:val="NoSpacing"/>
+            <w:pStyle w:val="Geenafstand"/>
             <w:jc w:val="center"/>
             <w:rPr>
               <w:b/>
@@ -838,7 +852,7 @@
         </w:p>
         <w:p>
           <w:pPr>
-            <w:pStyle w:val="Title"/>
+            <w:pStyle w:val="Titel"/>
             <w:spacing w:before="720"/>
             <w:contextualSpacing w:val="0"/>
             <w:jc w:val="center"/>
@@ -883,7 +897,7 @@
         </w:p>
         <w:p>
           <w:pPr>
-            <w:pStyle w:val="Title"/>
+            <w:pStyle w:val="Titel"/>
             <w:spacing w:before="120"/>
             <w:jc w:val="center"/>
             <w:rPr>
@@ -916,21 +930,21 @@
             <w:rPr>
               <w:lang w:val="nl-NL"/>
             </w:rPr>
-            <w:t xml:space="preserve">Van Vaerenbergh Nils, </w:t>
+            <w:t xml:space="preserve">Van </w:t>
           </w:r>
           <w:proofErr w:type="spellStart"/>
           <w:r>
             <w:rPr>
               <w:lang w:val="nl-NL"/>
             </w:rPr>
-            <w:t>Makdesi</w:t>
+            <w:t>Vaerenbergh</w:t>
           </w:r>
           <w:proofErr w:type="spellEnd"/>
           <w:r>
             <w:rPr>
               <w:lang w:val="nl-NL"/>
             </w:rPr>
-            <w:t xml:space="preserve"> Tony, </w:t>
+            <w:t xml:space="preserve"> Nils, Makdesi Tony, </w:t>
           </w:r>
           <w:proofErr w:type="spellStart"/>
           <w:r>
@@ -979,9 +993,12 @@
           <w:sdtPr>
             <w:rPr>
               <w:rFonts w:asciiTheme="minorHAnsi" w:eastAsiaTheme="minorEastAsia" w:hAnsiTheme="minorHAnsi" w:cstheme="minorBidi"/>
+              <w:b w:val="0"/>
+              <w:bCs w:val="0"/>
               <w:color w:val="auto"/>
               <w:sz w:val="22"/>
               <w:szCs w:val="22"/>
+              <w:lang w:val="en-US"/>
             </w:rPr>
             <w:id w:val="-1863039827"/>
             <w:docPartObj>
@@ -991,15 +1008,13 @@
           </w:sdtPr>
           <w:sdtEndPr>
             <w:rPr>
-              <w:b w:val="0"/>
-              <w:bCs w:val="0"/>
               <w:lang w:val="en-GB"/>
             </w:rPr>
           </w:sdtEndPr>
           <w:sdtContent>
             <w:p>
               <w:pPr>
-                <w:pStyle w:val="TOCHeading"/>
+                <w:pStyle w:val="Kopvaninhoudsopgave"/>
               </w:pPr>
               <w:r>
                 <w:t>Table of Contents</w:t>
@@ -1007,7 +1022,7 @@
             </w:p>
             <w:p>
               <w:pPr>
-                <w:pStyle w:val="TOC1"/>
+                <w:pStyle w:val="Inhopg1"/>
                 <w:tabs>
                   <w:tab w:val="right" w:leader="dot" w:pos="8630"/>
                 </w:tabs>
@@ -1089,7 +1104,7 @@
             </w:p>
             <w:p>
               <w:pPr>
-                <w:pStyle w:val="TOC1"/>
+                <w:pStyle w:val="Inhopg1"/>
                 <w:tabs>
                   <w:tab w:val="right" w:leader="dot" w:pos="8630"/>
                 </w:tabs>
@@ -1161,7 +1176,7 @@
             </w:p>
             <w:p>
               <w:pPr>
-                <w:pStyle w:val="TOC1"/>
+                <w:pStyle w:val="Inhopg1"/>
                 <w:tabs>
                   <w:tab w:val="right" w:leader="dot" w:pos="8630"/>
                 </w:tabs>
@@ -1233,7 +1248,7 @@
             </w:p>
             <w:p>
               <w:pPr>
-                <w:pStyle w:val="TOC1"/>
+                <w:pStyle w:val="Inhopg1"/>
                 <w:tabs>
                   <w:tab w:val="right" w:leader="dot" w:pos="8630"/>
                 </w:tabs>
@@ -1306,7 +1321,7 @@
             </w:p>
             <w:p>
               <w:pPr>
-                <w:pStyle w:val="TOC1"/>
+                <w:pStyle w:val="Inhopg1"/>
                 <w:tabs>
                   <w:tab w:val="right" w:leader="dot" w:pos="8630"/>
                 </w:tabs>
@@ -1379,7 +1394,7 @@
             </w:p>
             <w:p>
               <w:pPr>
-                <w:pStyle w:val="TOC1"/>
+                <w:pStyle w:val="Inhopg1"/>
                 <w:tabs>
                   <w:tab w:val="right" w:leader="dot" w:pos="8630"/>
                 </w:tabs>
@@ -1451,7 +1466,7 @@
             </w:p>
             <w:p>
               <w:pPr>
-                <w:pStyle w:val="TOC1"/>
+                <w:pStyle w:val="Inhopg1"/>
                 <w:tabs>
                   <w:tab w:val="right" w:leader="dot" w:pos="8630"/>
                 </w:tabs>
@@ -1524,7 +1539,7 @@
             </w:p>
             <w:p>
               <w:pPr>
-                <w:pStyle w:val="TOC1"/>
+                <w:pStyle w:val="Inhopg1"/>
                 <w:tabs>
                   <w:tab w:val="right" w:leader="dot" w:pos="8630"/>
                 </w:tabs>
@@ -1729,10 +1744,11 @@
     </w:sdt>
     <w:p>
       <w:pPr>
-        <w:pStyle w:val="Heading1"/>
+        <w:pStyle w:val="Kop1"/>
       </w:pPr>
       <w:bookmarkStart w:id="0" w:name="_Toc180605108"/>
       <w:r>
+        <w:lastRenderedPageBreak/>
         <w:t>Projectoverzicht</w:t>
       </w:r>
       <w:bookmarkEnd w:id="0"/>
@@ -1766,19 +1782,12 @@
         <w:rPr>
           <w:lang w:val="nl-BE"/>
         </w:rPr>
-        <w:t xml:space="preserve">it project is gericht op het ontwikkelen van een kernapplicatie volgens de principes van Clean Architecture, met duidelijke lagen die applicatielogica, infrastructuurkwesties en </w:t>
-      </w:r>
-      <w:r>
-        <w:rPr>
-          <w:lang w:val="nl-BE"/>
-        </w:rPr>
-        <w:lastRenderedPageBreak/>
-        <w:t>gebruikersinterface beheren. Het doel is om een robuuste oplossing te bieden voor het effectief beheren van gegevens en het integreren van externe systemen.</w:t>
+        <w:t>it project is gericht op het ontwikkelen van een kernapplicatie volgens de principes van Clean Architecture, met duidelijke lagen die applicatielogica, infrastructuurkwesties en gebruikersinterface beheren. Het doel is om een robuuste oplossing te bieden voor het effectief beheren van gegevens en het integreren van externe systemen.</w:t>
       </w:r>
     </w:p>
     <w:p>
       <w:pPr>
-        <w:pStyle w:val="Heading1"/>
+        <w:pStyle w:val="Kop1"/>
       </w:pPr>
       <w:bookmarkStart w:id="1" w:name="_Toc180605109"/>
       <w:r>
@@ -1871,7 +1880,7 @@
     </w:p>
     <w:p>
       <w:pPr>
-        <w:pStyle w:val="Heading1"/>
+        <w:pStyle w:val="Kop1"/>
       </w:pPr>
       <w:bookmarkStart w:id="2" w:name="_Toc180605110"/>
       <w:r>
@@ -2204,6 +2213,7 @@
           <w:bCs/>
           <w:lang w:val="nl-BE"/>
         </w:rPr>
+        <w:lastRenderedPageBreak/>
         <w:t>Gatam.Infrastructure.Repositories/</w:t>
       </w:r>
       <w:r>
@@ -2262,7 +2272,6 @@
           <w:bCs/>
           <w:lang w:val="nl-BE"/>
         </w:rPr>
-        <w:lastRenderedPageBreak/>
         <w:t>Beschrijving:</w:t>
       </w:r>
       <w:r>
@@ -2696,7 +2705,7 @@
     </w:p>
     <w:p>
       <w:pPr>
-        <w:pStyle w:val="Heading1"/>
+        <w:pStyle w:val="Kop1"/>
       </w:pPr>
       <w:bookmarkStart w:id="3" w:name="_Toc180605111"/>
       <w:r>
@@ -2709,6 +2718,7 @@
         <w:rPr>
           <w:b/>
           <w:bCs/>
+          <w:lang w:val="nl-BE"/>
         </w:rPr>
       </w:pPr>
       <w:bookmarkStart w:id="4" w:name="_Toc180605112"/>
@@ -2732,74 +2742,16 @@
         </w:rPr>
         <w:t xml:space="preserve"> installeert en handige feedback geeft tijdens het proces. </w:t>
       </w:r>
-      <w:proofErr w:type="spellStart"/>
-      <w:r>
-        <w:t>Hieronder</w:t>
-      </w:r>
-      <w:proofErr w:type="spellEnd"/>
-      <w:r>
-        <w:t xml:space="preserve"> </w:t>
-      </w:r>
-      <w:proofErr w:type="spellStart"/>
-      <w:r>
-        <w:t>volgt</w:t>
-      </w:r>
-      <w:proofErr w:type="spellEnd"/>
-      <w:r>
-        <w:t xml:space="preserve"> </w:t>
-      </w:r>
-      <w:proofErr w:type="spellStart"/>
-      <w:r>
-        <w:t>een</w:t>
-      </w:r>
-      <w:proofErr w:type="spellEnd"/>
-      <w:r>
-        <w:t xml:space="preserve"> </w:t>
-      </w:r>
-      <w:proofErr w:type="spellStart"/>
-      <w:r>
-        <w:t>duidelijk</w:t>
-      </w:r>
-      <w:proofErr w:type="spellEnd"/>
-      <w:r>
-        <w:t xml:space="preserve"> </w:t>
-      </w:r>
-      <w:proofErr w:type="spellStart"/>
-      <w:r>
-        <w:t>stappenplan</w:t>
-      </w:r>
-      <w:proofErr w:type="spellEnd"/>
-      <w:r>
-        <w:t xml:space="preserve"> om de deployment-</w:t>
-      </w:r>
-      <w:proofErr w:type="spellStart"/>
-      <w:r>
-        <w:t>omgeving</w:t>
-      </w:r>
-      <w:proofErr w:type="spellEnd"/>
-      <w:r>
-        <w:t xml:space="preserve"> op </w:t>
-      </w:r>
-      <w:proofErr w:type="spellStart"/>
-      <w:r>
-        <w:t>te</w:t>
-      </w:r>
-      <w:proofErr w:type="spellEnd"/>
-      <w:r>
-        <w:t xml:space="preserve"> </w:t>
-      </w:r>
-      <w:proofErr w:type="spellStart"/>
-      <w:r>
-        <w:t>zetten</w:t>
-      </w:r>
-      <w:proofErr w:type="spellEnd"/>
-      <w:r>
-        <w:t>.</w:t>
+      <w:r>
+        <w:rPr>
+          <w:lang w:val="nl-BE"/>
+        </w:rPr>
+        <w:t>Hieronder volgt een duidelijk stappenplan om de deployment-omgeving op te zetten.</w:t>
       </w:r>
     </w:p>
     <w:p>
       <w:pPr>
-        <w:pStyle w:val="Heading2"/>
+        <w:pStyle w:val="Kop2"/>
       </w:pPr>
       <w:r>
         <w:t>1. Overzetten van de benodigde scripts</w:t>
@@ -2813,7 +2765,7 @@
       </w:pPr>
       <w:r>
         <w:rPr>
-          <w:lang/>
+          <w:lang w:val="nl-BE"/>
         </w:rPr>
         <w:t>Er zijn twee opties om de scripts over te zetten naar de server:</w:t>
       </w:r>
@@ -2827,13 +2779,13 @@
       <w:r>
         <w:rPr>
           <w:color w:val="FF0000"/>
-          <w:lang/>
+          <w:lang w:val="nl-BE"/>
         </w:rPr>
         <w:t xml:space="preserve">Optie 1: </w:t>
       </w:r>
       <w:r>
         <w:rPr>
-          <w:lang/>
+          <w:lang w:val="nl-BE"/>
         </w:rPr>
         <w:t>Git installeren en de repository clonen</w:t>
       </w:r>
@@ -2845,7 +2797,7 @@
       </w:r>
       <w:r>
         <w:rPr>
-          <w:lang/>
+          <w:lang w:val="nl-BE"/>
         </w:rPr>
         <w:t>Gebruik deze methode als je de volledige projectrepository nodig hebt.</w:t>
       </w:r>
@@ -2857,195 +2809,29 @@
       </w:r>
       <w:r>
         <w:rPr>
-          <w:rStyle w:val="SubtleEmphasis"/>
-        </w:rPr>
-        <w:t xml:space="preserve">Als je </w:t>
-      </w:r>
-      <w:proofErr w:type="spellStart"/>
-      <w:r>
-        <w:rPr>
-          <w:rStyle w:val="SubtleEmphasis"/>
-        </w:rPr>
-        <w:t>kiest</w:t>
-      </w:r>
-      <w:proofErr w:type="spellEnd"/>
-      <w:r>
-        <w:rPr>
-          <w:rStyle w:val="SubtleEmphasis"/>
-        </w:rPr>
-        <w:t xml:space="preserve"> </w:t>
-      </w:r>
-      <w:proofErr w:type="spellStart"/>
-      <w:r>
-        <w:rPr>
-          <w:rStyle w:val="SubtleEmphasis"/>
-        </w:rPr>
-        <w:t>voor</w:t>
-      </w:r>
-      <w:proofErr w:type="spellEnd"/>
-      <w:r>
-        <w:rPr>
-          <w:rStyle w:val="SubtleEmphasis"/>
-        </w:rPr>
-        <w:t xml:space="preserve"> </w:t>
-      </w:r>
-      <w:proofErr w:type="spellStart"/>
-      <w:r>
-        <w:rPr>
-          <w:rStyle w:val="SubtleEmphasis"/>
-        </w:rPr>
-        <w:t>deze</w:t>
-      </w:r>
-      <w:proofErr w:type="spellEnd"/>
-      <w:r>
-        <w:rPr>
-          <w:rStyle w:val="SubtleEmphasis"/>
-        </w:rPr>
-        <w:t xml:space="preserve"> </w:t>
-      </w:r>
-      <w:proofErr w:type="spellStart"/>
-      <w:r>
-        <w:rPr>
-          <w:rStyle w:val="SubtleEmphasis"/>
-        </w:rPr>
-        <w:t>optie</w:t>
-      </w:r>
-      <w:proofErr w:type="spellEnd"/>
-      <w:r>
-        <w:rPr>
-          <w:rStyle w:val="SubtleEmphasis"/>
-        </w:rPr>
-        <w:t xml:space="preserve"> ga je </w:t>
-      </w:r>
-      <w:proofErr w:type="spellStart"/>
-      <w:r>
-        <w:rPr>
-          <w:rStyle w:val="SubtleEmphasis"/>
-        </w:rPr>
-        <w:t>ervoor</w:t>
-      </w:r>
-      <w:proofErr w:type="spellEnd"/>
-      <w:r>
-        <w:rPr>
-          <w:rStyle w:val="SubtleEmphasis"/>
-        </w:rPr>
-        <w:t xml:space="preserve"> </w:t>
-      </w:r>
-      <w:proofErr w:type="spellStart"/>
-      <w:r>
-        <w:rPr>
-          <w:rStyle w:val="SubtleEmphasis"/>
-        </w:rPr>
-        <w:t>moeten</w:t>
-      </w:r>
-      <w:proofErr w:type="spellEnd"/>
-      <w:r>
-        <w:rPr>
-          <w:rStyle w:val="SubtleEmphasis"/>
-        </w:rPr>
-        <w:t xml:space="preserve"> </w:t>
-      </w:r>
-      <w:proofErr w:type="spellStart"/>
-      <w:r>
-        <w:rPr>
-          <w:rStyle w:val="SubtleEmphasis"/>
-        </w:rPr>
-        <w:t>zorgen</w:t>
-      </w:r>
-      <w:proofErr w:type="spellEnd"/>
-      <w:r>
-        <w:rPr>
-          <w:rStyle w:val="SubtleEmphasis"/>
-        </w:rPr>
-        <w:t xml:space="preserve"> </w:t>
-      </w:r>
-      <w:proofErr w:type="spellStart"/>
-      <w:r>
-        <w:rPr>
-          <w:rStyle w:val="SubtleEmphasis"/>
-        </w:rPr>
-        <w:t>dat</w:t>
-      </w:r>
-      <w:proofErr w:type="spellEnd"/>
-      <w:r>
-        <w:rPr>
-          <w:rStyle w:val="SubtleEmphasis"/>
-        </w:rPr>
-        <w:t xml:space="preserve"> je </w:t>
-      </w:r>
-      <w:proofErr w:type="spellStart"/>
-      <w:r>
-        <w:rPr>
-          <w:rStyle w:val="SubtleEmphasis"/>
-        </w:rPr>
-        <w:t>kan</w:t>
-      </w:r>
-      <w:proofErr w:type="spellEnd"/>
-      <w:r>
-        <w:rPr>
-          <w:rStyle w:val="SubtleEmphasis"/>
-        </w:rPr>
-        <w:t xml:space="preserve"> </w:t>
-      </w:r>
-      <w:proofErr w:type="spellStart"/>
-      <w:r>
-        <w:rPr>
-          <w:rStyle w:val="SubtleEmphasis"/>
-        </w:rPr>
-        <w:t>clonen</w:t>
-      </w:r>
-      <w:proofErr w:type="spellEnd"/>
-      <w:r>
-        <w:rPr>
-          <w:rStyle w:val="SubtleEmphasis"/>
-        </w:rPr>
-        <w:t xml:space="preserve"> </w:t>
-      </w:r>
-      <w:proofErr w:type="spellStart"/>
-      <w:r>
-        <w:rPr>
-          <w:rStyle w:val="SubtleEmphasis"/>
-        </w:rPr>
-        <w:t>aan</w:t>
-      </w:r>
-      <w:proofErr w:type="spellEnd"/>
-      <w:r>
-        <w:rPr>
-          <w:rStyle w:val="SubtleEmphasis"/>
-        </w:rPr>
-        <w:t xml:space="preserve"> de hand van </w:t>
-      </w:r>
-      <w:proofErr w:type="spellStart"/>
-      <w:r>
-        <w:rPr>
-          <w:rStyle w:val="SubtleEmphasis"/>
-        </w:rPr>
-        <w:t>een</w:t>
-      </w:r>
-      <w:proofErr w:type="spellEnd"/>
-      <w:r>
-        <w:rPr>
-          <w:rStyle w:val="SubtleEmphasis"/>
-        </w:rPr>
-        <w:t xml:space="preserve"> token.</w:t>
+          <w:rStyle w:val="Subtielebenadrukking"/>
+          <w:lang w:val="nl-BE"/>
+        </w:rPr>
+        <w:lastRenderedPageBreak/>
+        <w:t>Als je kiest voor deze optie ga je ervoor moeten zorgen dat je kan clonen aan de hand van een token.</w:t>
       </w:r>
     </w:p>
     <w:p>
       <w:pPr>
         <w:rPr>
-          <w:lang/>
+          <w:lang w:val="nl-BE"/>
         </w:rPr>
       </w:pPr>
       <w:r>
         <w:rPr>
           <w:color w:val="FF0000"/>
-          <w:lang/>
+          <w:lang w:val="nl-BE"/>
         </w:rPr>
         <w:t xml:space="preserve">Optie 2: </w:t>
       </w:r>
       <w:r>
         <w:rPr>
-          <w:lang/>
+          <w:lang w:val="nl-BE"/>
         </w:rPr>
         <w:t>Bestanden overzetten via SFTP (aanbevolen)</w:t>
       </w:r>
@@ -3057,17 +2843,16 @@
       </w:r>
       <w:r>
         <w:rPr>
-          <w:lang/>
+          <w:lang w:val="nl-BE"/>
         </w:rPr>
         <w:t>Deze methode maakt het mogelijk om alleen de essentiële bestanden over te zetten en bespaart serveropslag.</w:t>
       </w:r>
     </w:p>
     <w:p>
       <w:pPr>
-        <w:pStyle w:val="Heading2"/>
-      </w:pPr>
-      <w:r>
-        <w:lastRenderedPageBreak/>
+        <w:pStyle w:val="Kop2"/>
+      </w:pPr>
+      <w:r>
         <w:t xml:space="preserve">2. </w:t>
       </w:r>
       <w:r>
@@ -3077,19 +2862,19 @@
     <w:p>
       <w:pPr>
         <w:rPr>
-          <w:lang/>
+          <w:lang w:val="nl-BE"/>
         </w:rPr>
       </w:pPr>
     </w:p>
     <w:p>
       <w:pPr>
         <w:rPr>
-          <w:lang/>
-        </w:rPr>
-      </w:pPr>
-      <w:r>
-        <w:rPr>
-          <w:lang/>
+          <w:lang w:val="nl-BE"/>
+        </w:rPr>
+      </w:pPr>
+      <w:r>
+        <w:rPr>
+          <w:lang w:val="nl-BE"/>
         </w:rPr>
         <w:t>Maak een SFTP-verbinding naar de server.</w:t>
       </w:r>
@@ -3102,7 +2887,7 @@
       </w:pPr>
       <w:r>
         <w:rPr>
-          <w:lang/>
+          <w:lang w:val="nl-BE"/>
         </w:rPr>
         <w:t>Kopieer de benodigde bestanden uit de map asp-gatam-isw-ip/Server Setup naar een gewenste locatie op de server</w:t>
       </w:r>
@@ -3116,19 +2901,19 @@
     <w:p>
       <w:pPr>
         <w:rPr>
-          <w:lang w:val="en-GB"/>
-        </w:rPr>
-      </w:pPr>
-      <w:r>
-        <w:rPr>
-          <w:lang/>
+          <w:lang w:val="nl-BE"/>
+        </w:rPr>
+      </w:pPr>
+      <w:r>
+        <w:rPr>
+          <w:lang w:val="nl-BE"/>
         </w:rPr>
         <w:t>In dit voorbeeld kies ik de locatie: /etc/gatam/setup/.</w:t>
       </w:r>
     </w:p>
     <w:p>
       <w:pPr>
-        <w:pStyle w:val="Heading2"/>
+        <w:pStyle w:val="Kop2"/>
       </w:pPr>
       <w:r>
         <w:rPr>
@@ -3148,43 +2933,40 @@
       </w:pPr>
       <w:r>
         <w:rPr>
-          <w:lang/>
-        </w:rPr>
-        <w:t>Het setup.sh-script is ontworpen om het volledige setup automatisch uit te voeren. Dit script zal:</w:t>
+          <w:lang w:val="nl-BE"/>
+        </w:rPr>
+        <w:t xml:space="preserve">Het setup.sh-script is ontworpen om het volledige setup automatisch uit te voeren. </w:t>
+      </w:r>
+      <w:r>
+        <w:t>Dit script zal:</w:t>
       </w:r>
     </w:p>
     <w:p>
       <w:pPr>
-        <w:pStyle w:val="ListParagraph"/>
+        <w:pStyle w:val="Lijstalinea"/>
         <w:numPr>
           <w:ilvl w:val="0"/>
           <w:numId w:val="12"/>
         </w:numPr>
-        <w:rPr>
-          <w:lang/>
-        </w:rPr>
-      </w:pPr>
-      <w:r>
-        <w:rPr>
-          <w:lang/>
-        </w:rPr>
+      </w:pPr>
+      <w:r>
         <w:t>Alle vereiste dependencies installeren.</w:t>
       </w:r>
     </w:p>
     <w:p>
       <w:pPr>
-        <w:pStyle w:val="ListParagraph"/>
+        <w:pStyle w:val="Lijstalinea"/>
         <w:numPr>
           <w:ilvl w:val="0"/>
           <w:numId w:val="12"/>
         </w:numPr>
         <w:rPr>
-          <w:lang/>
-        </w:rPr>
-      </w:pPr>
-      <w:r>
-        <w:rPr>
-          <w:lang/>
+          <w:lang w:val="nl-BE"/>
+        </w:rPr>
+      </w:pPr>
+      <w:r>
+        <w:rPr>
+          <w:lang w:val="nl-BE"/>
         </w:rPr>
         <w:t>Noodzakelijke bestanden en configuraties aanmaken.</w:t>
       </w:r>
@@ -3196,48 +2978,45 @@
         </w:rPr>
       </w:pPr>
       <w:r>
-        <w:rPr>
-          <w:lang/>
-        </w:rPr>
         <w:t>Stappen:</w:t>
       </w:r>
     </w:p>
     <w:p>
       <w:pPr>
-        <w:pStyle w:val="ListParagraph"/>
+        <w:pStyle w:val="Lijstalinea"/>
         <w:numPr>
           <w:ilvl w:val="0"/>
           <w:numId w:val="14"/>
         </w:numPr>
         <w:rPr>
-          <w:lang/>
-        </w:rPr>
-      </w:pPr>
-      <w:r>
-        <w:rPr>
-          <w:lang/>
+          <w:lang w:val="nl-BE"/>
+        </w:rPr>
+      </w:pPr>
+      <w:r>
+        <w:rPr>
+          <w:lang w:val="nl-BE"/>
         </w:rPr>
         <w:t>Navigeer naar de map waar je de bestanden hebt overgezet (bijvoorbeeld /etc/gatam/setup/).</w:t>
       </w:r>
     </w:p>
     <w:p>
       <w:pPr>
-        <w:pStyle w:val="ListParagraph"/>
+        <w:pStyle w:val="Lijstalinea"/>
         <w:numPr>
           <w:ilvl w:val="0"/>
           <w:numId w:val="14"/>
         </w:numPr>
         <w:rPr>
-          <w:rStyle w:val="SubtleEmphasis"/>
+          <w:rStyle w:val="Subtielebenadrukking"/>
           <w:i w:val="0"/>
           <w:iCs w:val="0"/>
           <w:color w:val="auto"/>
-          <w:lang/>
-        </w:rPr>
-      </w:pPr>
-      <w:r>
-        <w:rPr>
-          <w:lang/>
+          <w:lang w:val="nl-BE"/>
+        </w:rPr>
+      </w:pPr>
+      <w:r>
+        <w:rPr>
+          <w:lang w:val="nl-BE"/>
         </w:rPr>
         <w:t>Voer het script uit met het volgende commando:</w:t>
       </w:r>
@@ -3255,26 +3034,26 @@
       </w:r>
       <w:r>
         <w:rPr>
-          <w:rStyle w:val="SubtleEmphasis"/>
-          <w:lang/>
+          <w:rStyle w:val="Subtielebenadrukking"/>
+          <w:lang w:val="nl-BE"/>
         </w:rPr>
         <w:t>bash setup.sh</w:t>
       </w:r>
     </w:p>
     <w:p>
       <w:pPr>
-        <w:pStyle w:val="ListParagraph"/>
+        <w:pStyle w:val="Lijstalinea"/>
         <w:numPr>
           <w:ilvl w:val="0"/>
           <w:numId w:val="14"/>
         </w:numPr>
         <w:rPr>
-          <w:lang/>
-        </w:rPr>
-      </w:pPr>
-      <w:r>
-        <w:rPr>
-          <w:lang/>
+          <w:lang w:val="nl-BE"/>
+        </w:rPr>
+      </w:pPr>
+      <w:r>
+        <w:rPr>
+          <w:lang w:val="nl-BE"/>
         </w:rPr>
         <w:t>Volg de instructies die het script weergeeft.</w:t>
       </w:r>
@@ -3344,9 +3123,10 @@
     </w:p>
     <w:p>
       <w:pPr>
-        <w:pStyle w:val="Heading2"/>
-      </w:pPr>
-      <w:r>
+        <w:pStyle w:val="Kop2"/>
+      </w:pPr>
+      <w:r>
+        <w:lastRenderedPageBreak/>
         <w:t>4</w:t>
       </w:r>
       <w:r>
@@ -3361,49 +3141,37 @@
     <w:p>
       <w:pPr>
         <w:rPr>
-          <w:lang w:val="en-GB"/>
-        </w:rPr>
-      </w:pPr>
-      <w:r>
-        <w:rPr>
-          <w:lang/>
+          <w:lang w:val="nl-BE"/>
+        </w:rPr>
+      </w:pPr>
+      <w:r>
+        <w:rPr>
+          <w:lang w:val="nl-BE"/>
         </w:rPr>
         <w:t>Na het succesvol uitvoeren van de setup-script, worden er automatisch twee .env-bestanden gegenereerd in /etc/gatam/:</w:t>
       </w:r>
     </w:p>
     <w:p>
       <w:pPr>
-        <w:pStyle w:val="ListParagraph"/>
+        <w:pStyle w:val="Lijstalinea"/>
         <w:numPr>
           <w:ilvl w:val="0"/>
           <w:numId w:val="12"/>
         </w:numPr>
-        <w:rPr>
-          <w:lang/>
-        </w:rPr>
-      </w:pPr>
-      <w:r>
-        <w:rPr>
-          <w:lang/>
-        </w:rPr>
+      </w:pPr>
+      <w:r>
         <w:t>.env.staging</w:t>
       </w:r>
     </w:p>
     <w:p>
       <w:pPr>
-        <w:pStyle w:val="ListParagraph"/>
+        <w:pStyle w:val="Lijstalinea"/>
         <w:numPr>
           <w:ilvl w:val="0"/>
           <w:numId w:val="12"/>
         </w:numPr>
-        <w:rPr>
-          <w:lang/>
-        </w:rPr>
-      </w:pPr>
-      <w:r>
-        <w:rPr>
-          <w:lang/>
-        </w:rPr>
+      </w:pPr>
+      <w:r>
         <w:t>.env.production</w:t>
       </w:r>
     </w:p>
@@ -3414,70 +3182,60 @@
         </w:rPr>
       </w:pPr>
       <w:r>
-        <w:rPr>
-          <w:lang/>
-        </w:rPr>
         <w:t>Stappen:</w:t>
       </w:r>
     </w:p>
     <w:p>
       <w:pPr>
-        <w:pStyle w:val="ListParagraph"/>
+        <w:pStyle w:val="Lijstalinea"/>
         <w:numPr>
           <w:ilvl w:val="0"/>
           <w:numId w:val="15"/>
         </w:numPr>
         <w:rPr>
-          <w:lang/>
-        </w:rPr>
-      </w:pPr>
-      <w:r>
-        <w:rPr>
-          <w:lang/>
-        </w:rPr>
-        <w:lastRenderedPageBreak/>
+          <w:lang w:val="nl-BE"/>
+        </w:rPr>
+      </w:pPr>
+      <w:r>
+        <w:rPr>
+          <w:lang w:val="nl-BE"/>
+        </w:rPr>
         <w:t>Open het bestand .env.example uit het project.</w:t>
       </w:r>
     </w:p>
     <w:p>
       <w:pPr>
-        <w:pStyle w:val="ListParagraph"/>
+        <w:pStyle w:val="Lijstalinea"/>
         <w:numPr>
           <w:ilvl w:val="0"/>
           <w:numId w:val="15"/>
         </w:numPr>
         <w:rPr>
-          <w:lang/>
-        </w:rPr>
-      </w:pPr>
-      <w:r>
-        <w:rPr>
-          <w:lang/>
+          <w:lang w:val="nl-BE"/>
+        </w:rPr>
+      </w:pPr>
+      <w:r>
+        <w:rPr>
+          <w:lang w:val="nl-BE"/>
         </w:rPr>
         <w:t>Vul de gegenereerde .env-bestanden aan met de juiste keys en hun waarden zoals gedefinieerd in .env.example.</w:t>
       </w:r>
     </w:p>
     <w:p>
       <w:pPr>
-        <w:pStyle w:val="ListParagraph"/>
+        <w:pStyle w:val="Lijstalinea"/>
         <w:numPr>
           <w:ilvl w:val="0"/>
           <w:numId w:val="15"/>
         </w:numPr>
-        <w:rPr>
-          <w:lang/>
-        </w:rPr>
-      </w:pPr>
-      <w:r>
-        <w:rPr>
-          <w:lang/>
-        </w:rPr>
+      </w:pPr>
+      <w:r>
         <w:t>Sla de wijzigingen op.</w:t>
       </w:r>
     </w:p>
     <w:p>
       <w:pPr>
-        <w:pStyle w:val="Heading2"/>
+        <w:pStyle w:val="Kop2"/>
       </w:pPr>
       <w:r>
         <w:t>5</w:t>
@@ -3489,12 +3247,12 @@
     <w:p>
       <w:pPr>
         <w:rPr>
-          <w:lang/>
-        </w:rPr>
-      </w:pPr>
-      <w:r>
-        <w:rPr>
-          <w:lang/>
+          <w:lang w:val="nl-BE"/>
+        </w:rPr>
+      </w:pPr>
+      <w:r>
+        <w:rPr>
+          <w:lang w:val="nl-BE"/>
         </w:rPr>
         <w:t>Voor de configuratie van domeinnamen en het correct routeren van inkomende verbindingen, wordt de tool Traefik gebruikt. Dit beheert de koppeling tussen inkomende requests en de juiste services.</w:t>
       </w:r>
@@ -3502,7 +3260,7 @@
     <w:p>
       <w:pPr>
         <w:rPr>
-          <w:lang/>
+          <w:lang w:val="nl-BE"/>
         </w:rPr>
       </w:pPr>
     </w:p>
@@ -3513,44 +3271,41 @@
         </w:rPr>
       </w:pPr>
       <w:r>
-        <w:rPr>
-          <w:lang/>
-        </w:rPr>
         <w:t>Stappen:</w:t>
       </w:r>
     </w:p>
     <w:p>
       <w:pPr>
-        <w:pStyle w:val="ListParagraph"/>
+        <w:pStyle w:val="Lijstalinea"/>
         <w:numPr>
           <w:ilvl w:val="0"/>
           <w:numId w:val="16"/>
         </w:numPr>
         <w:rPr>
-          <w:lang/>
-        </w:rPr>
-      </w:pPr>
-      <w:r>
-        <w:rPr>
-          <w:lang/>
+          <w:lang w:val="nl-BE"/>
+        </w:rPr>
+      </w:pPr>
+      <w:r>
+        <w:rPr>
+          <w:lang w:val="nl-BE"/>
         </w:rPr>
         <w:t>Voeg een .env-bestand toe in de setup-folder met de benodigde keys uit .env.example.</w:t>
       </w:r>
     </w:p>
     <w:p>
       <w:pPr>
-        <w:pStyle w:val="ListParagraph"/>
+        <w:pStyle w:val="Lijstalinea"/>
         <w:numPr>
           <w:ilvl w:val="0"/>
           <w:numId w:val="16"/>
         </w:numPr>
         <w:rPr>
-          <w:lang/>
-        </w:rPr>
-      </w:pPr>
-      <w:r>
-        <w:rPr>
-          <w:lang/>
+          <w:lang w:val="nl-BE"/>
+        </w:rPr>
+      </w:pPr>
+      <w:r>
+        <w:rPr>
+          <w:lang w:val="nl-BE"/>
         </w:rPr>
         <w:t>Voer het script DeployProxySetup.sh uit met het volgende commando:</w:t>
       </w:r>
@@ -3568,51 +3323,51 @@
       </w:r>
       <w:r>
         <w:rPr>
-          <w:rStyle w:val="SubtleEmphasis"/>
-          <w:lang/>
+          <w:rStyle w:val="Subtielebenadrukking"/>
+          <w:lang w:val="nl-BE"/>
         </w:rPr>
         <w:t>bash DeployProxySetup.sh</w:t>
       </w:r>
     </w:p>
     <w:p>
       <w:pPr>
-        <w:pStyle w:val="ListParagraph"/>
+        <w:pStyle w:val="Lijstalinea"/>
         <w:numPr>
           <w:ilvl w:val="0"/>
           <w:numId w:val="16"/>
         </w:numPr>
         <w:rPr>
-          <w:lang/>
-        </w:rPr>
-      </w:pPr>
-      <w:r>
-        <w:rPr>
-          <w:lang/>
+          <w:lang w:val="nl-BE"/>
+        </w:rPr>
+      </w:pPr>
+      <w:r>
+        <w:rPr>
+          <w:lang w:val="nl-BE"/>
         </w:rPr>
         <w:t>Controleer of er een Docker-container draait met Traefik als image.</w:t>
       </w:r>
     </w:p>
     <w:p>
       <w:pPr>
-        <w:pStyle w:val="ListParagraph"/>
+        <w:pStyle w:val="Lijstalinea"/>
         <w:numPr>
           <w:ilvl w:val="0"/>
           <w:numId w:val="16"/>
         </w:numPr>
         <w:rPr>
-          <w:lang/>
-        </w:rPr>
-      </w:pPr>
-      <w:r>
-        <w:rPr>
-          <w:lang/>
+          <w:lang w:val="nl-BE"/>
+        </w:rPr>
+      </w:pPr>
+      <w:r>
+        <w:rPr>
+          <w:lang w:val="nl-BE"/>
         </w:rPr>
         <w:t>Gebruik het commando docker ps om dit te verifiëren.</w:t>
       </w:r>
     </w:p>
     <w:p>
       <w:pPr>
-        <w:pStyle w:val="Heading2"/>
+        <w:pStyle w:val="Kop2"/>
       </w:pPr>
       <w:r>
         <w:t>6</w:t>
@@ -3624,12 +3379,12 @@
     <w:p>
       <w:pPr>
         <w:rPr>
-          <w:lang/>
-        </w:rPr>
-      </w:pPr>
-      <w:r>
-        <w:rPr>
-          <w:lang/>
+          <w:lang w:val="nl-BE"/>
+        </w:rPr>
+      </w:pPr>
+      <w:r>
+        <w:rPr>
+          <w:lang w:val="nl-BE"/>
         </w:rPr>
         <w:t>Voor het configureren van GitLab Runners kun je de officiële documentatie volgen:</w:t>
       </w:r>
@@ -3641,9 +3396,6 @@
         </w:rPr>
       </w:pPr>
       <w:r>
-        <w:rPr>
-          <w:lang/>
-        </w:rPr>
         <w:t>GitLab Runner Registratie</w:t>
       </w:r>
       <w:r>
@@ -3656,15 +3408,11 @@
         <w:r>
           <w:rPr>
             <w:rStyle w:val="Hyperlink"/>
-            <w:lang/>
           </w:rPr>
           <w:t>https://docs.gitlab.com/runner/register/</w:t>
         </w:r>
       </w:hyperlink>
       <w:r>
-        <w:rPr>
-          <w:lang/>
-        </w:rPr>
         <w:t>.</w:t>
       </w:r>
     </w:p>
@@ -3701,7 +3449,7 @@
     </w:p>
     <w:tbl>
       <w:tblPr>
-        <w:tblStyle w:val="TableGrid"/>
+        <w:tblStyle w:val="Tabelraster"/>
         <w:tblW w:w="0" w:type="auto"/>
         <w:tblLook w:val="04A0" w:firstRow="1" w:lastRow="0" w:firstColumn="1" w:lastColumn="0" w:noHBand="0" w:noVBand="1"/>
       </w:tblPr>
@@ -4049,12 +3797,10 @@
     </w:p>
     <w:p>
       <w:pPr>
-        <w:pStyle w:val="Heading1"/>
-        <w:rPr>
-          <w:lang/>
-        </w:rPr>
-      </w:pPr>
-      <w:r>
+        <w:pStyle w:val="Kop1"/>
+      </w:pPr>
+      <w:r>
+        <w:lastRenderedPageBreak/>
         <w:t>Belangrijkste Kenmerken</w:t>
       </w:r>
       <w:bookmarkEnd w:id="4"/>
@@ -4190,11 +3936,10 @@
     </w:p>
     <w:p>
       <w:pPr>
-        <w:pStyle w:val="Heading2"/>
+        <w:pStyle w:val="Kop2"/>
       </w:pPr>
       <w:bookmarkStart w:id="5" w:name="_Toc180605113"/>
       <w:r>
-        <w:lastRenderedPageBreak/>
         <w:t>Codeconventies en Architectuur</w:t>
       </w:r>
       <w:bookmarkEnd w:id="5"/>
@@ -4398,7 +4143,7 @@
     </w:p>
     <w:p>
       <w:pPr>
-        <w:pStyle w:val="Heading1"/>
+        <w:pStyle w:val="Kop1"/>
       </w:pPr>
       <w:bookmarkStart w:id="6" w:name="_Toc180605114"/>
       <w:r>
@@ -4496,7 +4241,7 @@
     </w:p>
     <w:p>
       <w:pPr>
-        <w:pStyle w:val="Heading1"/>
+        <w:pStyle w:val="Kop1"/>
       </w:pPr>
       <w:bookmarkStart w:id="7" w:name="_Toc180605115"/>
       <w:r>
@@ -4513,7 +4258,7 @@
     </w:p>
     <w:p>
       <w:pPr>
-        <w:pStyle w:val="ListParagraph"/>
+        <w:pStyle w:val="Lijstalinea"/>
         <w:numPr>
           <w:ilvl w:val="0"/>
           <w:numId w:val="16"/>
@@ -4559,7 +4304,7 @@
     </w:p>
     <w:p>
       <w:pPr>
-        <w:pStyle w:val="ListParagraph"/>
+        <w:pStyle w:val="Lijstalinea"/>
         <w:ind w:left="990"/>
         <w:rPr>
           <w:lang w:val="nl-BE"/>
@@ -4568,7 +4313,7 @@
     </w:p>
     <w:p>
       <w:pPr>
-        <w:pStyle w:val="ListParagraph"/>
+        <w:pStyle w:val="Lijstalinea"/>
         <w:ind w:left="990"/>
         <w:rPr>
           <w:lang w:val="nl-BE"/>
@@ -4671,7 +4416,7 @@
     <w:sdtContent>
       <w:p>
         <w:pPr>
-          <w:pStyle w:val="Footer"/>
+          <w:pStyle w:val="Voettekst"/>
           <w:jc w:val="right"/>
           <w:rPr>
             <w:rFonts w:asciiTheme="majorHAnsi" w:eastAsiaTheme="majorEastAsia" w:hAnsiTheme="majorHAnsi" w:cstheme="majorBidi"/>
@@ -4725,7 +4470,7 @@
   </w:sdt>
   <w:p>
     <w:pPr>
-      <w:pStyle w:val="Footer"/>
+      <w:pStyle w:val="Voettekst"/>
     </w:pPr>
   </w:p>
 </w:ftr>
@@ -4799,7 +4544,7 @@
     <w:lvl w:ilvl="0">
       <w:start w:val="1"/>
       <w:numFmt w:val="decimal"/>
-      <w:pStyle w:val="ListNumber3"/>
+      <w:pStyle w:val="Lijstnummering3"/>
       <w:lvlText w:val="%1."/>
       <w:lvlJc w:val="left"/>
       <w:pPr>
@@ -4817,7 +4562,7 @@
     <w:lvl w:ilvl="0">
       <w:start w:val="1"/>
       <w:numFmt w:val="decimal"/>
-      <w:pStyle w:val="ListNumber2"/>
+      <w:pStyle w:val="Lijstnummering2"/>
       <w:lvlText w:val="%1."/>
       <w:lvlJc w:val="left"/>
       <w:pPr>
@@ -4855,7 +4600,7 @@
     <w:lvl w:ilvl="0">
       <w:start w:val="1"/>
       <w:numFmt w:val="bullet"/>
-      <w:pStyle w:val="ListBullet3"/>
+      <w:pStyle w:val="Lijstopsomteken3"/>
       <w:lvlText w:val=""/>
       <w:lvlJc w:val="left"/>
       <w:pPr>
@@ -4876,7 +4621,7 @@
     <w:lvl w:ilvl="0">
       <w:start w:val="1"/>
       <w:numFmt w:val="bullet"/>
-      <w:pStyle w:val="ListBullet2"/>
+      <w:pStyle w:val="Lijstopsomteken2"/>
       <w:lvlText w:val=""/>
       <w:lvlJc w:val="left"/>
       <w:pPr>
@@ -4897,7 +4642,7 @@
     <w:lvl w:ilvl="0">
       <w:start w:val="1"/>
       <w:numFmt w:val="decimal"/>
-      <w:pStyle w:val="ListNumber"/>
+      <w:pStyle w:val="Lijstnummering"/>
       <w:lvlText w:val="%1."/>
       <w:lvlJc w:val="left"/>
       <w:pPr>
@@ -4915,7 +4660,7 @@
     <w:lvl w:ilvl="0">
       <w:start w:val="1"/>
       <w:numFmt w:val="bullet"/>
-      <w:pStyle w:val="ListBullet"/>
+      <w:pStyle w:val="Lijstopsomteken"/>
       <w:lvlText w:val=""/>
       <w:lvlJc w:val="left"/>
       <w:pPr>
@@ -6273,16 +6018,16 @@
     <w:lsdException w:name="Unresolved Mention" w:semiHidden="1" w:unhideWhenUsed="1"/>
     <w:lsdException w:name="Smart Link" w:semiHidden="1" w:unhideWhenUsed="1"/>
   </w:latentStyles>
-  <w:style w:type="paragraph" w:default="1" w:styleId="Normal">
+  <w:style w:type="paragraph" w:default="1" w:styleId="Standaard">
     <w:name w:val="Normal"/>
     <w:qFormat/>
     <w:rsid w:val="002D1F0F"/>
   </w:style>
-  <w:style w:type="paragraph" w:styleId="Heading1">
+  <w:style w:type="paragraph" w:styleId="Kop1">
     <w:name w:val="heading 1"/>
-    <w:basedOn w:val="Normal"/>
-    <w:next w:val="Normal"/>
-    <w:link w:val="Heading1Char"/>
+    <w:basedOn w:val="Standaard"/>
+    <w:next w:val="Standaard"/>
+    <w:link w:val="Kop1Char"/>
     <w:uiPriority w:val="9"/>
     <w:qFormat/>
     <w:rsid w:val="002D1F0F"/>
@@ -6302,11 +6047,11 @@
       <w:lang w:val="nl-BE"/>
     </w:rPr>
   </w:style>
-  <w:style w:type="paragraph" w:styleId="Heading2">
+  <w:style w:type="paragraph" w:styleId="Kop2">
     <w:name w:val="heading 2"/>
-    <w:basedOn w:val="Heading1"/>
-    <w:next w:val="Normal"/>
-    <w:link w:val="Heading2Char"/>
+    <w:basedOn w:val="Kop1"/>
+    <w:next w:val="Standaard"/>
+    <w:link w:val="Kop2Char"/>
     <w:uiPriority w:val="9"/>
     <w:unhideWhenUsed/>
     <w:qFormat/>
@@ -6318,11 +6063,11 @@
       <w:sz w:val="24"/>
     </w:rPr>
   </w:style>
-  <w:style w:type="paragraph" w:styleId="Heading3">
+  <w:style w:type="paragraph" w:styleId="Kop3">
     <w:name w:val="heading 3"/>
-    <w:basedOn w:val="Normal"/>
-    <w:next w:val="Normal"/>
-    <w:link w:val="Heading3Char"/>
+    <w:basedOn w:val="Standaard"/>
+    <w:next w:val="Standaard"/>
+    <w:link w:val="Kop3Char"/>
     <w:uiPriority w:val="9"/>
     <w:unhideWhenUsed/>
     <w:qFormat/>
@@ -6340,11 +6085,11 @@
       <w:color w:val="4F81BD" w:themeColor="accent1"/>
     </w:rPr>
   </w:style>
-  <w:style w:type="paragraph" w:styleId="Heading4">
+  <w:style w:type="paragraph" w:styleId="Kop4">
     <w:name w:val="heading 4"/>
-    <w:basedOn w:val="Normal"/>
-    <w:next w:val="Normal"/>
-    <w:link w:val="Heading4Char"/>
+    <w:basedOn w:val="Standaard"/>
+    <w:next w:val="Standaard"/>
+    <w:link w:val="Kop4Char"/>
     <w:uiPriority w:val="9"/>
     <w:semiHidden/>
     <w:unhideWhenUsed/>
@@ -6365,11 +6110,11 @@
       <w:color w:val="4F81BD" w:themeColor="accent1"/>
     </w:rPr>
   </w:style>
-  <w:style w:type="paragraph" w:styleId="Heading5">
+  <w:style w:type="paragraph" w:styleId="Kop5">
     <w:name w:val="heading 5"/>
-    <w:basedOn w:val="Normal"/>
-    <w:next w:val="Normal"/>
-    <w:link w:val="Heading5Char"/>
+    <w:basedOn w:val="Standaard"/>
+    <w:next w:val="Standaard"/>
+    <w:link w:val="Kop5Char"/>
     <w:uiPriority w:val="9"/>
     <w:semiHidden/>
     <w:unhideWhenUsed/>
@@ -6386,11 +6131,11 @@
       <w:color w:val="243F60" w:themeColor="accent1" w:themeShade="7F"/>
     </w:rPr>
   </w:style>
-  <w:style w:type="paragraph" w:styleId="Heading6">
+  <w:style w:type="paragraph" w:styleId="Kop6">
     <w:name w:val="heading 6"/>
-    <w:basedOn w:val="Normal"/>
-    <w:next w:val="Normal"/>
-    <w:link w:val="Heading6Char"/>
+    <w:basedOn w:val="Standaard"/>
+    <w:next w:val="Standaard"/>
+    <w:link w:val="Kop6Char"/>
     <w:uiPriority w:val="9"/>
     <w:semiHidden/>
     <w:unhideWhenUsed/>
@@ -6409,11 +6154,11 @@
       <w:color w:val="243F60" w:themeColor="accent1" w:themeShade="7F"/>
     </w:rPr>
   </w:style>
-  <w:style w:type="paragraph" w:styleId="Heading7">
+  <w:style w:type="paragraph" w:styleId="Kop7">
     <w:name w:val="heading 7"/>
-    <w:basedOn w:val="Normal"/>
-    <w:next w:val="Normal"/>
-    <w:link w:val="Heading7Char"/>
+    <w:basedOn w:val="Standaard"/>
+    <w:next w:val="Standaard"/>
+    <w:link w:val="Kop7Char"/>
     <w:uiPriority w:val="9"/>
     <w:semiHidden/>
     <w:unhideWhenUsed/>
@@ -6432,11 +6177,11 @@
       <w:color w:val="404040" w:themeColor="text1" w:themeTint="BF"/>
     </w:rPr>
   </w:style>
-  <w:style w:type="paragraph" w:styleId="Heading8">
+  <w:style w:type="paragraph" w:styleId="Kop8">
     <w:name w:val="heading 8"/>
-    <w:basedOn w:val="Normal"/>
-    <w:next w:val="Normal"/>
-    <w:link w:val="Heading8Char"/>
+    <w:basedOn w:val="Standaard"/>
+    <w:next w:val="Standaard"/>
+    <w:link w:val="Kop8Char"/>
     <w:uiPriority w:val="9"/>
     <w:semiHidden/>
     <w:unhideWhenUsed/>
@@ -6455,11 +6200,11 @@
       <w:szCs w:val="20"/>
     </w:rPr>
   </w:style>
-  <w:style w:type="paragraph" w:styleId="Heading9">
+  <w:style w:type="paragraph" w:styleId="Kop9">
     <w:name w:val="heading 9"/>
-    <w:basedOn w:val="Normal"/>
-    <w:next w:val="Normal"/>
-    <w:link w:val="Heading9Char"/>
+    <w:basedOn w:val="Standaard"/>
+    <w:next w:val="Standaard"/>
+    <w:link w:val="Kop9Char"/>
     <w:uiPriority w:val="9"/>
     <w:semiHidden/>
     <w:unhideWhenUsed/>
@@ -6480,12 +6225,13 @@
       <w:szCs w:val="20"/>
     </w:rPr>
   </w:style>
-  <w:style w:type="character" w:default="1" w:styleId="DefaultParagraphFont">
+  <w:style w:type="character" w:default="1" w:styleId="Standaardalinea-lettertype">
     <w:name w:val="Default Paragraph Font"/>
     <w:uiPriority w:val="1"/>
+    <w:semiHidden/>
     <w:unhideWhenUsed/>
   </w:style>
-  <w:style w:type="table" w:default="1" w:styleId="TableNormal">
+  <w:style w:type="table" w:default="1" w:styleId="Standaardtabel">
     <w:name w:val="Normal Table"/>
     <w:uiPriority w:val="99"/>
     <w:semiHidden/>
@@ -6500,16 +6246,16 @@
       </w:tblCellMar>
     </w:tblPr>
   </w:style>
-  <w:style w:type="numbering" w:default="1" w:styleId="NoList">
+  <w:style w:type="numbering" w:default="1" w:styleId="Geenlijst">
     <w:name w:val="No List"/>
     <w:uiPriority w:val="99"/>
     <w:semiHidden/>
     <w:unhideWhenUsed/>
   </w:style>
-  <w:style w:type="paragraph" w:styleId="Header">
+  <w:style w:type="paragraph" w:styleId="Koptekst">
     <w:name w:val="header"/>
-    <w:basedOn w:val="Normal"/>
-    <w:link w:val="HeaderChar"/>
+    <w:basedOn w:val="Standaard"/>
+    <w:link w:val="KoptekstChar"/>
     <w:uiPriority w:val="99"/>
     <w:unhideWhenUsed/>
     <w:rsid w:val="00E618BF"/>
@@ -6521,17 +6267,17 @@
       <w:spacing w:after="0" w:line="240" w:lineRule="auto"/>
     </w:pPr>
   </w:style>
-  <w:style w:type="character" w:customStyle="1" w:styleId="HeaderChar">
-    <w:name w:val="Header Char"/>
-    <w:basedOn w:val="DefaultParagraphFont"/>
-    <w:link w:val="Header"/>
+  <w:style w:type="character" w:customStyle="1" w:styleId="KoptekstChar">
+    <w:name w:val="Koptekst Char"/>
+    <w:basedOn w:val="Standaardalinea-lettertype"/>
+    <w:link w:val="Koptekst"/>
     <w:uiPriority w:val="99"/>
     <w:rsid w:val="00E618BF"/>
   </w:style>
-  <w:style w:type="paragraph" w:styleId="Footer">
+  <w:style w:type="paragraph" w:styleId="Voettekst">
     <w:name w:val="footer"/>
-    <w:basedOn w:val="Normal"/>
-    <w:link w:val="FooterChar"/>
+    <w:basedOn w:val="Standaard"/>
+    <w:link w:val="VoettekstChar"/>
     <w:uiPriority w:val="99"/>
     <w:unhideWhenUsed/>
     <w:rsid w:val="00E618BF"/>
@@ -6543,16 +6289,16 @@
       <w:spacing w:after="0" w:line="240" w:lineRule="auto"/>
     </w:pPr>
   </w:style>
-  <w:style w:type="character" w:customStyle="1" w:styleId="FooterChar">
-    <w:name w:val="Footer Char"/>
-    <w:basedOn w:val="DefaultParagraphFont"/>
-    <w:link w:val="Footer"/>
+  <w:style w:type="character" w:customStyle="1" w:styleId="VoettekstChar">
+    <w:name w:val="Voettekst Char"/>
+    <w:basedOn w:val="Standaardalinea-lettertype"/>
+    <w:link w:val="Voettekst"/>
     <w:uiPriority w:val="99"/>
     <w:rsid w:val="00E618BF"/>
   </w:style>
-  <w:style w:type="paragraph" w:styleId="NoSpacing">
+  <w:style w:type="paragraph" w:styleId="Geenafstand">
     <w:name w:val="No Spacing"/>
-    <w:link w:val="NoSpacingChar"/>
+    <w:link w:val="GeenafstandChar"/>
     <w:uiPriority w:val="1"/>
     <w:qFormat/>
     <w:rsid w:val="00FC693F"/>
@@ -6560,10 +6306,10 @@
       <w:spacing w:after="0" w:line="240" w:lineRule="auto"/>
     </w:pPr>
   </w:style>
-  <w:style w:type="character" w:customStyle="1" w:styleId="Heading1Char">
-    <w:name w:val="Heading 1 Char"/>
-    <w:basedOn w:val="DefaultParagraphFont"/>
-    <w:link w:val="Heading1"/>
+  <w:style w:type="character" w:customStyle="1" w:styleId="Kop1Char">
+    <w:name w:val="Kop 1 Char"/>
+    <w:basedOn w:val="Standaardalinea-lettertype"/>
+    <w:link w:val="Kop1"/>
     <w:uiPriority w:val="9"/>
     <w:rsid w:val="002D1F0F"/>
     <w:rPr>
@@ -6576,10 +6322,10 @@
       <w:lang w:val="nl-BE"/>
     </w:rPr>
   </w:style>
-  <w:style w:type="character" w:customStyle="1" w:styleId="Heading2Char">
-    <w:name w:val="Heading 2 Char"/>
-    <w:basedOn w:val="DefaultParagraphFont"/>
-    <w:link w:val="Heading2"/>
+  <w:style w:type="character" w:customStyle="1" w:styleId="Kop2Char">
+    <w:name w:val="Kop 2 Char"/>
+    <w:basedOn w:val="Standaardalinea-lettertype"/>
+    <w:link w:val="Kop2"/>
     <w:uiPriority w:val="9"/>
     <w:rsid w:val="002D1F0F"/>
     <w:rPr>
@@ -6592,10 +6338,10 @@
       <w:lang w:val="nl-BE"/>
     </w:rPr>
   </w:style>
-  <w:style w:type="character" w:customStyle="1" w:styleId="Heading3Char">
-    <w:name w:val="Heading 3 Char"/>
-    <w:basedOn w:val="DefaultParagraphFont"/>
-    <w:link w:val="Heading3"/>
+  <w:style w:type="character" w:customStyle="1" w:styleId="Kop3Char">
+    <w:name w:val="Kop 3 Char"/>
+    <w:basedOn w:val="Standaardalinea-lettertype"/>
+    <w:link w:val="Kop3"/>
     <w:uiPriority w:val="9"/>
     <w:rsid w:val="00FC693F"/>
     <w:rPr>
@@ -6605,11 +6351,11 @@
       <w:color w:val="4F81BD" w:themeColor="accent1"/>
     </w:rPr>
   </w:style>
-  <w:style w:type="paragraph" w:styleId="Title">
+  <w:style w:type="paragraph" w:styleId="Titel">
     <w:name w:val="Title"/>
-    <w:basedOn w:val="Normal"/>
-    <w:next w:val="Normal"/>
-    <w:link w:val="TitleChar"/>
+    <w:basedOn w:val="Standaard"/>
+    <w:next w:val="Standaard"/>
+    <w:link w:val="TitelChar"/>
     <w:uiPriority w:val="10"/>
     <w:qFormat/>
     <w:rsid w:val="00FC693F"/>
@@ -6629,10 +6375,10 @@
       <w:szCs w:val="52"/>
     </w:rPr>
   </w:style>
-  <w:style w:type="character" w:customStyle="1" w:styleId="TitleChar">
-    <w:name w:val="Title Char"/>
-    <w:basedOn w:val="DefaultParagraphFont"/>
-    <w:link w:val="Title"/>
+  <w:style w:type="character" w:customStyle="1" w:styleId="TitelChar">
+    <w:name w:val="Titel Char"/>
+    <w:basedOn w:val="Standaardalinea-lettertype"/>
+    <w:link w:val="Titel"/>
     <w:uiPriority w:val="10"/>
     <w:rsid w:val="00FC693F"/>
     <w:rPr>
@@ -6644,11 +6390,11 @@
       <w:szCs w:val="52"/>
     </w:rPr>
   </w:style>
-  <w:style w:type="paragraph" w:styleId="Subtitle">
+  <w:style w:type="paragraph" w:styleId="Ondertitel">
     <w:name w:val="Subtitle"/>
-    <w:basedOn w:val="Normal"/>
-    <w:next w:val="Normal"/>
-    <w:link w:val="SubtitleChar"/>
+    <w:basedOn w:val="Standaard"/>
+    <w:next w:val="Standaard"/>
+    <w:link w:val="OndertitelChar"/>
     <w:uiPriority w:val="11"/>
     <w:qFormat/>
     <w:rsid w:val="00FC693F"/>
@@ -6667,10 +6413,10 @@
       <w:szCs w:val="24"/>
     </w:rPr>
   </w:style>
-  <w:style w:type="character" w:customStyle="1" w:styleId="SubtitleChar">
-    <w:name w:val="Subtitle Char"/>
-    <w:basedOn w:val="DefaultParagraphFont"/>
-    <w:link w:val="Subtitle"/>
+  <w:style w:type="character" w:customStyle="1" w:styleId="OndertitelChar">
+    <w:name w:val="Ondertitel Char"/>
+    <w:basedOn w:val="Standaardalinea-lettertype"/>
+    <w:link w:val="Ondertitel"/>
     <w:uiPriority w:val="11"/>
     <w:rsid w:val="00FC693F"/>
     <w:rPr>
@@ -6683,9 +6429,9 @@
       <w:szCs w:val="24"/>
     </w:rPr>
   </w:style>
-  <w:style w:type="paragraph" w:styleId="ListParagraph">
+  <w:style w:type="paragraph" w:styleId="Lijstalinea">
     <w:name w:val="List Paragraph"/>
-    <w:basedOn w:val="Normal"/>
+    <w:basedOn w:val="Standaard"/>
     <w:uiPriority w:val="34"/>
     <w:qFormat/>
     <w:rsid w:val="00FC693F"/>
@@ -6694,10 +6440,10 @@
       <w:contextualSpacing/>
     </w:pPr>
   </w:style>
-  <w:style w:type="paragraph" w:styleId="BodyText">
+  <w:style w:type="paragraph" w:styleId="Plattetekst">
     <w:name w:val="Body Text"/>
-    <w:basedOn w:val="Normal"/>
-    <w:link w:val="BodyTextChar"/>
+    <w:basedOn w:val="Standaard"/>
+    <w:link w:val="PlattetekstChar"/>
     <w:uiPriority w:val="99"/>
     <w:unhideWhenUsed/>
     <w:rsid w:val="00AA1D8D"/>
@@ -6705,17 +6451,17 @@
       <w:spacing w:after="120"/>
     </w:pPr>
   </w:style>
-  <w:style w:type="character" w:customStyle="1" w:styleId="BodyTextChar">
-    <w:name w:val="Body Text Char"/>
-    <w:basedOn w:val="DefaultParagraphFont"/>
-    <w:link w:val="BodyText"/>
+  <w:style w:type="character" w:customStyle="1" w:styleId="PlattetekstChar">
+    <w:name w:val="Platte tekst Char"/>
+    <w:basedOn w:val="Standaardalinea-lettertype"/>
+    <w:link w:val="Plattetekst"/>
     <w:uiPriority w:val="99"/>
     <w:rsid w:val="00AA1D8D"/>
   </w:style>
-  <w:style w:type="paragraph" w:styleId="BodyText2">
+  <w:style w:type="paragraph" w:styleId="Plattetekst2">
     <w:name w:val="Body Text 2"/>
-    <w:basedOn w:val="Normal"/>
-    <w:link w:val="BodyText2Char"/>
+    <w:basedOn w:val="Standaard"/>
+    <w:link w:val="Plattetekst2Char"/>
     <w:uiPriority w:val="99"/>
     <w:unhideWhenUsed/>
     <w:rsid w:val="00AA1D8D"/>
@@ -6723,17 +6469,17 @@
       <w:spacing w:after="120" w:line="480" w:lineRule="auto"/>
     </w:pPr>
   </w:style>
-  <w:style w:type="character" w:customStyle="1" w:styleId="BodyText2Char">
-    <w:name w:val="Body Text 2 Char"/>
-    <w:basedOn w:val="DefaultParagraphFont"/>
-    <w:link w:val="BodyText2"/>
+  <w:style w:type="character" w:customStyle="1" w:styleId="Plattetekst2Char">
+    <w:name w:val="Platte tekst 2 Char"/>
+    <w:basedOn w:val="Standaardalinea-lettertype"/>
+    <w:link w:val="Plattetekst2"/>
     <w:uiPriority w:val="99"/>
     <w:rsid w:val="00AA1D8D"/>
   </w:style>
-  <w:style w:type="paragraph" w:styleId="BodyText3">
+  <w:style w:type="paragraph" w:styleId="Plattetekst3">
     <w:name w:val="Body Text 3"/>
-    <w:basedOn w:val="Normal"/>
-    <w:link w:val="BodyText3Char"/>
+    <w:basedOn w:val="Standaard"/>
+    <w:link w:val="Plattetekst3Char"/>
     <w:uiPriority w:val="99"/>
     <w:unhideWhenUsed/>
     <w:rsid w:val="00AA1D8D"/>
@@ -6745,10 +6491,10 @@
       <w:szCs w:val="16"/>
     </w:rPr>
   </w:style>
-  <w:style w:type="character" w:customStyle="1" w:styleId="BodyText3Char">
-    <w:name w:val="Body Text 3 Char"/>
-    <w:basedOn w:val="DefaultParagraphFont"/>
-    <w:link w:val="BodyText3"/>
+  <w:style w:type="character" w:customStyle="1" w:styleId="Plattetekst3Char">
+    <w:name w:val="Platte tekst 3 Char"/>
+    <w:basedOn w:val="Standaardalinea-lettertype"/>
+    <w:link w:val="Plattetekst3"/>
     <w:uiPriority w:val="99"/>
     <w:rsid w:val="00AA1D8D"/>
     <w:rPr>
@@ -6756,9 +6502,9 @@
       <w:szCs w:val="16"/>
     </w:rPr>
   </w:style>
-  <w:style w:type="paragraph" w:styleId="List">
+  <w:style w:type="paragraph" w:styleId="Lijst">
     <w:name w:val="List"/>
-    <w:basedOn w:val="Normal"/>
+    <w:basedOn w:val="Standaard"/>
     <w:uiPriority w:val="99"/>
     <w:unhideWhenUsed/>
     <w:rsid w:val="00AA1D8D"/>
@@ -6767,9 +6513,9 @@
       <w:contextualSpacing/>
     </w:pPr>
   </w:style>
-  <w:style w:type="paragraph" w:styleId="List2">
+  <w:style w:type="paragraph" w:styleId="Lijst2">
     <w:name w:val="List 2"/>
-    <w:basedOn w:val="Normal"/>
+    <w:basedOn w:val="Standaard"/>
     <w:uiPriority w:val="99"/>
     <w:unhideWhenUsed/>
     <w:rsid w:val="00326F90"/>
@@ -6778,9 +6524,9 @@
       <w:contextualSpacing/>
     </w:pPr>
   </w:style>
-  <w:style w:type="paragraph" w:styleId="List3">
+  <w:style w:type="paragraph" w:styleId="Lijst3">
     <w:name w:val="List 3"/>
-    <w:basedOn w:val="Normal"/>
+    <w:basedOn w:val="Standaard"/>
     <w:uiPriority w:val="99"/>
     <w:unhideWhenUsed/>
     <w:rsid w:val="00326F90"/>
@@ -6789,9 +6535,9 @@
       <w:contextualSpacing/>
     </w:pPr>
   </w:style>
-  <w:style w:type="paragraph" w:styleId="ListBullet">
+  <w:style w:type="paragraph" w:styleId="Lijstopsomteken">
     <w:name w:val="List Bullet"/>
-    <w:basedOn w:val="Normal"/>
+    <w:basedOn w:val="Standaard"/>
     <w:uiPriority w:val="99"/>
     <w:unhideWhenUsed/>
     <w:rsid w:val="00326F90"/>
@@ -6802,9 +6548,9 @@
       <w:contextualSpacing/>
     </w:pPr>
   </w:style>
-  <w:style w:type="paragraph" w:styleId="ListBullet2">
+  <w:style w:type="paragraph" w:styleId="Lijstopsomteken2">
     <w:name w:val="List Bullet 2"/>
-    <w:basedOn w:val="Normal"/>
+    <w:basedOn w:val="Standaard"/>
     <w:uiPriority w:val="99"/>
     <w:unhideWhenUsed/>
     <w:rsid w:val="00326F90"/>
@@ -6815,9 +6561,9 @@
       <w:contextualSpacing/>
     </w:pPr>
   </w:style>
-  <w:style w:type="paragraph" w:styleId="ListBullet3">
+  <w:style w:type="paragraph" w:styleId="Lijstopsomteken3">
     <w:name w:val="List Bullet 3"/>
-    <w:basedOn w:val="Normal"/>
+    <w:basedOn w:val="Standaard"/>
     <w:uiPriority w:val="99"/>
     <w:unhideWhenUsed/>
     <w:rsid w:val="00326F90"/>
@@ -6828,9 +6574,9 @@
       <w:contextualSpacing/>
     </w:pPr>
   </w:style>
-  <w:style w:type="paragraph" w:styleId="ListNumber">
+  <w:style w:type="paragraph" w:styleId="Lijstnummering">
     <w:name w:val="List Number"/>
-    <w:basedOn w:val="Normal"/>
+    <w:basedOn w:val="Standaard"/>
     <w:uiPriority w:val="99"/>
     <w:unhideWhenUsed/>
     <w:rsid w:val="00326F90"/>
@@ -6841,9 +6587,9 @@
       <w:contextualSpacing/>
     </w:pPr>
   </w:style>
-  <w:style w:type="paragraph" w:styleId="ListNumber2">
+  <w:style w:type="paragraph" w:styleId="Lijstnummering2">
     <w:name w:val="List Number 2"/>
-    <w:basedOn w:val="Normal"/>
+    <w:basedOn w:val="Standaard"/>
     <w:uiPriority w:val="99"/>
     <w:unhideWhenUsed/>
     <w:rsid w:val="0029639D"/>
@@ -6854,9 +6600,9 @@
       <w:contextualSpacing/>
     </w:pPr>
   </w:style>
-  <w:style w:type="paragraph" w:styleId="ListNumber3">
+  <w:style w:type="paragraph" w:styleId="Lijstnummering3">
     <w:name w:val="List Number 3"/>
-    <w:basedOn w:val="Normal"/>
+    <w:basedOn w:val="Standaard"/>
     <w:uiPriority w:val="99"/>
     <w:unhideWhenUsed/>
     <w:rsid w:val="0029639D"/>
@@ -6867,9 +6613,9 @@
       <w:contextualSpacing/>
     </w:pPr>
   </w:style>
-  <w:style w:type="paragraph" w:styleId="ListContinue">
+  <w:style w:type="paragraph" w:styleId="Lijstvoortzetting">
     <w:name w:val="List Continue"/>
-    <w:basedOn w:val="Normal"/>
+    <w:basedOn w:val="Standaard"/>
     <w:uiPriority w:val="99"/>
     <w:unhideWhenUsed/>
     <w:rsid w:val="0029639D"/>
@@ -6879,9 +6625,9 @@
       <w:contextualSpacing/>
     </w:pPr>
   </w:style>
-  <w:style w:type="paragraph" w:styleId="ListContinue2">
+  <w:style w:type="paragraph" w:styleId="Lijstvoortzetting2">
     <w:name w:val="List Continue 2"/>
-    <w:basedOn w:val="Normal"/>
+    <w:basedOn w:val="Standaard"/>
     <w:uiPriority w:val="99"/>
     <w:unhideWhenUsed/>
     <w:rsid w:val="0029639D"/>
@@ -6891,9 +6637,9 @@
       <w:contextualSpacing/>
     </w:pPr>
   </w:style>
-  <w:style w:type="paragraph" w:styleId="ListContinue3">
+  <w:style w:type="paragraph" w:styleId="Lijstvoortzetting3">
     <w:name w:val="List Continue 3"/>
-    <w:basedOn w:val="Normal"/>
+    <w:basedOn w:val="Standaard"/>
     <w:uiPriority w:val="99"/>
     <w:unhideWhenUsed/>
     <w:rsid w:val="0029639D"/>
@@ -6903,9 +6649,9 @@
       <w:contextualSpacing/>
     </w:pPr>
   </w:style>
-  <w:style w:type="paragraph" w:styleId="MacroText">
+  <w:style w:type="paragraph" w:styleId="Macrotekst">
     <w:name w:val="macro"/>
-    <w:link w:val="MacroTextChar"/>
+    <w:link w:val="MacrotekstChar"/>
     <w:uiPriority w:val="99"/>
     <w:unhideWhenUsed/>
     <w:rsid w:val="0029639D"/>
@@ -6926,10 +6672,10 @@
       <w:szCs w:val="20"/>
     </w:rPr>
   </w:style>
-  <w:style w:type="character" w:customStyle="1" w:styleId="MacroTextChar">
-    <w:name w:val="Macro Text Char"/>
-    <w:basedOn w:val="DefaultParagraphFont"/>
-    <w:link w:val="MacroText"/>
+  <w:style w:type="character" w:customStyle="1" w:styleId="MacrotekstChar">
+    <w:name w:val="Macrotekst Char"/>
+    <w:basedOn w:val="Standaardalinea-lettertype"/>
+    <w:link w:val="Macrotekst"/>
     <w:uiPriority w:val="99"/>
     <w:rsid w:val="0029639D"/>
     <w:rPr>
@@ -6938,11 +6684,11 @@
       <w:szCs w:val="20"/>
     </w:rPr>
   </w:style>
-  <w:style w:type="paragraph" w:styleId="Quote">
+  <w:style w:type="paragraph" w:styleId="Citaat">
     <w:name w:val="Quote"/>
-    <w:basedOn w:val="Normal"/>
-    <w:next w:val="Normal"/>
-    <w:link w:val="QuoteChar"/>
+    <w:basedOn w:val="Standaard"/>
+    <w:next w:val="Standaard"/>
+    <w:link w:val="CitaatChar"/>
     <w:uiPriority w:val="29"/>
     <w:qFormat/>
     <w:rsid w:val="00FC693F"/>
@@ -6952,10 +6698,10 @@
       <w:color w:val="000000" w:themeColor="text1"/>
     </w:rPr>
   </w:style>
-  <w:style w:type="character" w:customStyle="1" w:styleId="QuoteChar">
-    <w:name w:val="Quote Char"/>
-    <w:basedOn w:val="DefaultParagraphFont"/>
-    <w:link w:val="Quote"/>
+  <w:style w:type="character" w:customStyle="1" w:styleId="CitaatChar">
+    <w:name w:val="Citaat Char"/>
+    <w:basedOn w:val="Standaardalinea-lettertype"/>
+    <w:link w:val="Citaat"/>
     <w:uiPriority w:val="29"/>
     <w:rsid w:val="00FC693F"/>
     <w:rPr>
@@ -6964,10 +6710,10 @@
       <w:color w:val="000000" w:themeColor="text1"/>
     </w:rPr>
   </w:style>
-  <w:style w:type="character" w:customStyle="1" w:styleId="Heading4Char">
-    <w:name w:val="Heading 4 Char"/>
-    <w:basedOn w:val="DefaultParagraphFont"/>
-    <w:link w:val="Heading4"/>
+  <w:style w:type="character" w:customStyle="1" w:styleId="Kop4Char">
+    <w:name w:val="Kop 4 Char"/>
+    <w:basedOn w:val="Standaardalinea-lettertype"/>
+    <w:link w:val="Kop4"/>
     <w:uiPriority w:val="9"/>
     <w:semiHidden/>
     <w:rsid w:val="00FC693F"/>
@@ -6980,10 +6726,10 @@
       <w:color w:val="4F81BD" w:themeColor="accent1"/>
     </w:rPr>
   </w:style>
-  <w:style w:type="character" w:customStyle="1" w:styleId="Heading5Char">
-    <w:name w:val="Heading 5 Char"/>
-    <w:basedOn w:val="DefaultParagraphFont"/>
-    <w:link w:val="Heading5"/>
+  <w:style w:type="character" w:customStyle="1" w:styleId="Kop5Char">
+    <w:name w:val="Kop 5 Char"/>
+    <w:basedOn w:val="Standaardalinea-lettertype"/>
+    <w:link w:val="Kop5"/>
     <w:uiPriority w:val="9"/>
     <w:semiHidden/>
     <w:rsid w:val="00FC693F"/>
@@ -6992,10 +6738,10 @@
       <w:color w:val="243F60" w:themeColor="accent1" w:themeShade="7F"/>
     </w:rPr>
   </w:style>
-  <w:style w:type="character" w:customStyle="1" w:styleId="Heading6Char">
-    <w:name w:val="Heading 6 Char"/>
-    <w:basedOn w:val="DefaultParagraphFont"/>
-    <w:link w:val="Heading6"/>
+  <w:style w:type="character" w:customStyle="1" w:styleId="Kop6Char">
+    <w:name w:val="Kop 6 Char"/>
+    <w:basedOn w:val="Standaardalinea-lettertype"/>
+    <w:link w:val="Kop6"/>
     <w:uiPriority w:val="9"/>
     <w:semiHidden/>
     <w:rsid w:val="00FC693F"/>
@@ -7006,10 +6752,10 @@
       <w:color w:val="243F60" w:themeColor="accent1" w:themeShade="7F"/>
     </w:rPr>
   </w:style>
-  <w:style w:type="character" w:customStyle="1" w:styleId="Heading7Char">
-    <w:name w:val="Heading 7 Char"/>
-    <w:basedOn w:val="DefaultParagraphFont"/>
-    <w:link w:val="Heading7"/>
+  <w:style w:type="character" w:customStyle="1" w:styleId="Kop7Char">
+    <w:name w:val="Kop 7 Char"/>
+    <w:basedOn w:val="Standaardalinea-lettertype"/>
+    <w:link w:val="Kop7"/>
     <w:uiPriority w:val="9"/>
     <w:semiHidden/>
     <w:rsid w:val="00FC693F"/>
@@ -7020,10 +6766,10 @@
       <w:color w:val="404040" w:themeColor="text1" w:themeTint="BF"/>
     </w:rPr>
   </w:style>
-  <w:style w:type="character" w:customStyle="1" w:styleId="Heading8Char">
-    <w:name w:val="Heading 8 Char"/>
-    <w:basedOn w:val="DefaultParagraphFont"/>
-    <w:link w:val="Heading8"/>
+  <w:style w:type="character" w:customStyle="1" w:styleId="Kop8Char">
+    <w:name w:val="Kop 8 Char"/>
+    <w:basedOn w:val="Standaardalinea-lettertype"/>
+    <w:link w:val="Kop8"/>
     <w:uiPriority w:val="9"/>
     <w:semiHidden/>
     <w:rsid w:val="00FC693F"/>
@@ -7034,10 +6780,10 @@
       <w:szCs w:val="20"/>
     </w:rPr>
   </w:style>
-  <w:style w:type="character" w:customStyle="1" w:styleId="Heading9Char">
-    <w:name w:val="Heading 9 Char"/>
-    <w:basedOn w:val="DefaultParagraphFont"/>
-    <w:link w:val="Heading9"/>
+  <w:style w:type="character" w:customStyle="1" w:styleId="Kop9Char">
+    <w:name w:val="Kop 9 Char"/>
+    <w:basedOn w:val="Standaardalinea-lettertype"/>
+    <w:link w:val="Kop9"/>
     <w:uiPriority w:val="9"/>
     <w:semiHidden/>
     <w:rsid w:val="00FC693F"/>
@@ -7050,10 +6796,10 @@
       <w:szCs w:val="20"/>
     </w:rPr>
   </w:style>
-  <w:style w:type="paragraph" w:styleId="Caption">
+  <w:style w:type="paragraph" w:styleId="Bijschrift">
     <w:name w:val="caption"/>
-    <w:basedOn w:val="Normal"/>
-    <w:next w:val="Normal"/>
+    <w:basedOn w:val="Standaard"/>
+    <w:next w:val="Standaard"/>
     <w:uiPriority w:val="35"/>
     <w:semiHidden/>
     <w:unhideWhenUsed/>
@@ -7070,9 +6816,9 @@
       <w:szCs w:val="18"/>
     </w:rPr>
   </w:style>
-  <w:style w:type="character" w:styleId="Strong">
+  <w:style w:type="character" w:styleId="Zwaar">
     <w:name w:val="Strong"/>
-    <w:basedOn w:val="DefaultParagraphFont"/>
+    <w:basedOn w:val="Standaardalinea-lettertype"/>
     <w:uiPriority w:val="22"/>
     <w:qFormat/>
     <w:rsid w:val="00FC693F"/>
@@ -7081,9 +6827,9 @@
       <w:bCs/>
     </w:rPr>
   </w:style>
-  <w:style w:type="character" w:styleId="Emphasis">
+  <w:style w:type="character" w:styleId="Nadruk">
     <w:name w:val="Emphasis"/>
-    <w:basedOn w:val="DefaultParagraphFont"/>
+    <w:basedOn w:val="Standaardalinea-lettertype"/>
     <w:uiPriority w:val="20"/>
     <w:qFormat/>
     <w:rsid w:val="00FC693F"/>
@@ -7092,11 +6838,11 @@
       <w:iCs/>
     </w:rPr>
   </w:style>
-  <w:style w:type="paragraph" w:styleId="IntenseQuote">
+  <w:style w:type="paragraph" w:styleId="Duidelijkcitaat">
     <w:name w:val="Intense Quote"/>
-    <w:basedOn w:val="Normal"/>
-    <w:next w:val="Normal"/>
-    <w:link w:val="IntenseQuoteChar"/>
+    <w:basedOn w:val="Standaard"/>
+    <w:next w:val="Standaard"/>
+    <w:link w:val="DuidelijkcitaatChar"/>
     <w:uiPriority w:val="30"/>
     <w:qFormat/>
     <w:rsid w:val="00FC693F"/>
@@ -7115,10 +6861,10 @@
       <w:color w:val="4F81BD" w:themeColor="accent1"/>
     </w:rPr>
   </w:style>
-  <w:style w:type="character" w:customStyle="1" w:styleId="IntenseQuoteChar">
-    <w:name w:val="Intense Quote Char"/>
-    <w:basedOn w:val="DefaultParagraphFont"/>
-    <w:link w:val="IntenseQuote"/>
+  <w:style w:type="character" w:customStyle="1" w:styleId="DuidelijkcitaatChar">
+    <w:name w:val="Duidelijk citaat Char"/>
+    <w:basedOn w:val="Standaardalinea-lettertype"/>
+    <w:link w:val="Duidelijkcitaat"/>
     <w:uiPriority w:val="30"/>
     <w:rsid w:val="00FC693F"/>
     <w:rPr>
@@ -7129,9 +6875,9 @@
       <w:color w:val="4F81BD" w:themeColor="accent1"/>
     </w:rPr>
   </w:style>
-  <w:style w:type="character" w:styleId="SubtleEmphasis">
+  <w:style w:type="character" w:styleId="Subtielebenadrukking">
     <w:name w:val="Subtle Emphasis"/>
-    <w:basedOn w:val="DefaultParagraphFont"/>
+    <w:basedOn w:val="Standaardalinea-lettertype"/>
     <w:uiPriority w:val="19"/>
     <w:qFormat/>
     <w:rsid w:val="00FC693F"/>
@@ -7141,9 +6887,9 @@
       <w:color w:val="808080" w:themeColor="text1" w:themeTint="7F"/>
     </w:rPr>
   </w:style>
-  <w:style w:type="character" w:styleId="IntenseEmphasis">
+  <w:style w:type="character" w:styleId="Intensievebenadrukking">
     <w:name w:val="Intense Emphasis"/>
-    <w:basedOn w:val="DefaultParagraphFont"/>
+    <w:basedOn w:val="Standaardalinea-lettertype"/>
     <w:uiPriority w:val="21"/>
     <w:qFormat/>
     <w:rsid w:val="00FC693F"/>
@@ -7155,9 +6901,9 @@
       <w:color w:val="4F81BD" w:themeColor="accent1"/>
     </w:rPr>
   </w:style>
-  <w:style w:type="character" w:styleId="SubtleReference">
+  <w:style w:type="character" w:styleId="Subtieleverwijzing">
     <w:name w:val="Subtle Reference"/>
-    <w:basedOn w:val="DefaultParagraphFont"/>
+    <w:basedOn w:val="Standaardalinea-lettertype"/>
     <w:uiPriority w:val="31"/>
     <w:qFormat/>
     <w:rsid w:val="00FC693F"/>
@@ -7167,9 +6913,9 @@
       <w:u w:val="single"/>
     </w:rPr>
   </w:style>
-  <w:style w:type="character" w:styleId="IntenseReference">
+  <w:style w:type="character" w:styleId="Intensieveverwijzing">
     <w:name w:val="Intense Reference"/>
-    <w:basedOn w:val="DefaultParagraphFont"/>
+    <w:basedOn w:val="Standaardalinea-lettertype"/>
     <w:uiPriority w:val="32"/>
     <w:qFormat/>
     <w:rsid w:val="00FC693F"/>
@@ -7182,9 +6928,9 @@
       <w:u w:val="single"/>
     </w:rPr>
   </w:style>
-  <w:style w:type="character" w:styleId="BookTitle">
+  <w:style w:type="character" w:styleId="Titelvanboek">
     <w:name w:val="Book Title"/>
-    <w:basedOn w:val="DefaultParagraphFont"/>
+    <w:basedOn w:val="Standaardalinea-lettertype"/>
     <w:uiPriority w:val="33"/>
     <w:qFormat/>
     <w:rsid w:val="00FC693F"/>
@@ -7195,10 +6941,10 @@
       <w:spacing w:val="5"/>
     </w:rPr>
   </w:style>
-  <w:style w:type="paragraph" w:styleId="TOCHeading">
+  <w:style w:type="paragraph" w:styleId="Kopvaninhoudsopgave">
     <w:name w:val="TOC Heading"/>
-    <w:basedOn w:val="Heading1"/>
-    <w:next w:val="Normal"/>
+    <w:basedOn w:val="Kop1"/>
+    <w:next w:val="Standaard"/>
     <w:uiPriority w:val="39"/>
     <w:unhideWhenUsed/>
     <w:qFormat/>
@@ -7207,9 +6953,9 @@
       <w:outlineLvl w:val="9"/>
     </w:pPr>
   </w:style>
-  <w:style w:type="table" w:styleId="TableGrid">
+  <w:style w:type="table" w:styleId="Tabelraster">
     <w:name w:val="Table Grid"/>
-    <w:basedOn w:val="TableNormal"/>
+    <w:basedOn w:val="Standaardtabel"/>
     <w:uiPriority w:val="59"/>
     <w:rsid w:val="00FC693F"/>
     <w:pPr>
@@ -7226,9 +6972,9 @@
       </w:tblBorders>
     </w:tblPr>
   </w:style>
-  <w:style w:type="table" w:styleId="LightShading">
+  <w:style w:type="table" w:styleId="Lichtearcering">
     <w:name w:val="Light Shading"/>
-    <w:basedOn w:val="TableNormal"/>
+    <w:basedOn w:val="Standaardtabel"/>
     <w:uiPriority w:val="60"/>
     <w:rsid w:val="00FC693F"/>
     <w:pPr>
@@ -7322,9 +7068,9 @@
       </w:tcPr>
     </w:tblStylePr>
   </w:style>
-  <w:style w:type="table" w:styleId="LightShading-Accent1">
+  <w:style w:type="table" w:styleId="Lichtearcering-accent1">
     <w:name w:val="Light Shading Accent 1"/>
-    <w:basedOn w:val="TableNormal"/>
+    <w:basedOn w:val="Standaardtabel"/>
     <w:uiPriority w:val="60"/>
     <w:rsid w:val="00FC693F"/>
     <w:pPr>
@@ -7418,9 +7164,9 @@
       </w:tcPr>
     </w:tblStylePr>
   </w:style>
-  <w:style w:type="table" w:styleId="LightShading-Accent2">
+  <w:style w:type="table" w:styleId="Lichtearcering-accent2">
     <w:name w:val="Light Shading Accent 2"/>
-    <w:basedOn w:val="TableNormal"/>
+    <w:basedOn w:val="Standaardtabel"/>
     <w:uiPriority w:val="60"/>
     <w:rsid w:val="00FC693F"/>
     <w:pPr>
@@ -7514,9 +7260,9 @@
       </w:tcPr>
     </w:tblStylePr>
   </w:style>
-  <w:style w:type="table" w:styleId="LightShading-Accent3">
+  <w:style w:type="table" w:styleId="Lichtearcering-accent3">
     <w:name w:val="Light Shading Accent 3"/>
-    <w:basedOn w:val="TableNormal"/>
+    <w:basedOn w:val="Standaardtabel"/>
     <w:uiPriority w:val="60"/>
     <w:rsid w:val="00FC693F"/>
     <w:pPr>
@@ -7610,9 +7356,9 @@
       </w:tcPr>
     </w:tblStylePr>
   </w:style>
-  <w:style w:type="table" w:styleId="LightShading-Accent4">
+  <w:style w:type="table" w:styleId="Lichtearcering-accent4">
     <w:name w:val="Light Shading Accent 4"/>
-    <w:basedOn w:val="TableNormal"/>
+    <w:basedOn w:val="Standaardtabel"/>
     <w:uiPriority w:val="60"/>
     <w:rsid w:val="00FC693F"/>
     <w:pPr>
@@ -7706,9 +7452,9 @@
       </w:tcPr>
     </w:tblStylePr>
   </w:style>
-  <w:style w:type="table" w:styleId="LightShading-Accent5">
+  <w:style w:type="table" w:styleId="Lichtearcering-accent5">
     <w:name w:val="Light Shading Accent 5"/>
-    <w:basedOn w:val="TableNormal"/>
+    <w:basedOn w:val="Standaardtabel"/>
     <w:uiPriority w:val="60"/>
     <w:rsid w:val="00FC693F"/>
     <w:pPr>
@@ -7802,9 +7548,9 @@
       </w:tcPr>
     </w:tblStylePr>
   </w:style>
-  <w:style w:type="table" w:styleId="LightShading-Accent6">
+  <w:style w:type="table" w:styleId="Lichtearcering-accent6">
     <w:name w:val="Light Shading Accent 6"/>
-    <w:basedOn w:val="TableNormal"/>
+    <w:basedOn w:val="Standaardtabel"/>
     <w:uiPriority w:val="60"/>
     <w:rsid w:val="00FC693F"/>
     <w:pPr>
@@ -7898,9 +7644,9 @@
       </w:tcPr>
     </w:tblStylePr>
   </w:style>
-  <w:style w:type="table" w:styleId="LightList">
+  <w:style w:type="table" w:styleId="Lichtelijst">
     <w:name w:val="Light List"/>
-    <w:basedOn w:val="TableNormal"/>
+    <w:basedOn w:val="Standaardtabel"/>
     <w:uiPriority w:val="61"/>
     <w:rsid w:val="00FC693F"/>
     <w:pPr>
@@ -7983,9 +7729,9 @@
       </w:tcPr>
     </w:tblStylePr>
   </w:style>
-  <w:style w:type="table" w:styleId="LightList-Accent1">
+  <w:style w:type="table" w:styleId="Lichtelijst-accent1">
     <w:name w:val="Light List Accent 1"/>
-    <w:basedOn w:val="TableNormal"/>
+    <w:basedOn w:val="Standaardtabel"/>
     <w:uiPriority w:val="61"/>
     <w:rsid w:val="00FC693F"/>
     <w:pPr>
@@ -8068,9 +7814,9 @@
       </w:tcPr>
     </w:tblStylePr>
   </w:style>
-  <w:style w:type="table" w:styleId="LightList-Accent2">
+  <w:style w:type="table" w:styleId="Lichtelijst-accent2">
     <w:name w:val="Light List Accent 2"/>
-    <w:basedOn w:val="TableNormal"/>
+    <w:basedOn w:val="Standaardtabel"/>
     <w:uiPriority w:val="61"/>
     <w:rsid w:val="00CB0664"/>
     <w:pPr>
@@ -8153,9 +7899,9 @@
       </w:tcPr>
     </w:tblStylePr>
   </w:style>
-  <w:style w:type="table" w:styleId="LightList-Accent3">
+  <w:style w:type="table" w:styleId="Lichtelijst-accent3">
     <w:name w:val="Light List Accent 3"/>
-    <w:basedOn w:val="TableNormal"/>
+    <w:basedOn w:val="Standaardtabel"/>
     <w:uiPriority w:val="61"/>
     <w:rsid w:val="00CB0664"/>
     <w:pPr>
@@ -8238,9 +7984,9 @@
       </w:tcPr>
     </w:tblStylePr>
   </w:style>
-  <w:style w:type="table" w:styleId="LightList-Accent4">
+  <w:style w:type="table" w:styleId="Lichtelijst-accent4">
     <w:name w:val="Light List Accent 4"/>
-    <w:basedOn w:val="TableNormal"/>
+    <w:basedOn w:val="Standaardtabel"/>
     <w:uiPriority w:val="61"/>
     <w:rsid w:val="00CB0664"/>
     <w:pPr>
@@ -8323,9 +8069,9 @@
       </w:tcPr>
     </w:tblStylePr>
   </w:style>
-  <w:style w:type="table" w:styleId="LightList-Accent5">
+  <w:style w:type="table" w:styleId="Lichtelijst-accent5">
     <w:name w:val="Light List Accent 5"/>
-    <w:basedOn w:val="TableNormal"/>
+    <w:basedOn w:val="Standaardtabel"/>
     <w:uiPriority w:val="61"/>
     <w:rsid w:val="00CB0664"/>
     <w:pPr>
@@ -8408,9 +8154,9 @@
       </w:tcPr>
     </w:tblStylePr>
   </w:style>
-  <w:style w:type="table" w:styleId="LightList-Accent6">
+  <w:style w:type="table" w:styleId="Lichtelijst-accent6">
     <w:name w:val="Light List Accent 6"/>
-    <w:basedOn w:val="TableNormal"/>
+    <w:basedOn w:val="Standaardtabel"/>
     <w:uiPriority w:val="61"/>
     <w:rsid w:val="00CB0664"/>
     <w:pPr>
@@ -8493,9 +8239,9 @@
       </w:tcPr>
     </w:tblStylePr>
   </w:style>
-  <w:style w:type="table" w:styleId="LightGrid">
+  <w:style w:type="table" w:styleId="Lichtraster">
     <w:name w:val="Light Grid"/>
-    <w:basedOn w:val="TableNormal"/>
+    <w:basedOn w:val="Standaardtabel"/>
     <w:uiPriority w:val="62"/>
     <w:rsid w:val="00CB0664"/>
     <w:pPr>
@@ -8616,9 +8362,9 @@
       </w:tcPr>
     </w:tblStylePr>
   </w:style>
-  <w:style w:type="table" w:styleId="LightGrid-Accent1">
+  <w:style w:type="table" w:styleId="Lichtraster-accent1">
     <w:name w:val="Light Grid Accent 1"/>
-    <w:basedOn w:val="TableNormal"/>
+    <w:basedOn w:val="Standaardtabel"/>
     <w:uiPriority w:val="62"/>
     <w:rsid w:val="00CB0664"/>
     <w:pPr>
@@ -8739,9 +8485,9 @@
       </w:tcPr>
     </w:tblStylePr>
   </w:style>
-  <w:style w:type="table" w:styleId="LightGrid-Accent2">
+  <w:style w:type="table" w:styleId="Lichtraster-accent2">
     <w:name w:val="Light Grid Accent 2"/>
-    <w:basedOn w:val="TableNormal"/>
+    <w:basedOn w:val="Standaardtabel"/>
     <w:uiPriority w:val="62"/>
     <w:rsid w:val="00CB0664"/>
     <w:pPr>
@@ -8862,9 +8608,9 @@
       </w:tcPr>
     </w:tblStylePr>
   </w:style>
-  <w:style w:type="table" w:styleId="LightGrid-Accent3">
+  <w:style w:type="table" w:styleId="Lichtraster-accent3">
     <w:name w:val="Light Grid Accent 3"/>
-    <w:basedOn w:val="TableNormal"/>
+    <w:basedOn w:val="Standaardtabel"/>
     <w:uiPriority w:val="62"/>
     <w:rsid w:val="00CB0664"/>
     <w:pPr>
@@ -8985,9 +8731,9 @@
       </w:tcPr>
     </w:tblStylePr>
   </w:style>
-  <w:style w:type="table" w:styleId="LightGrid-Accent4">
+  <w:style w:type="table" w:styleId="Lichtraster-accent4">
     <w:name w:val="Light Grid Accent 4"/>
-    <w:basedOn w:val="TableNormal"/>
+    <w:basedOn w:val="Standaardtabel"/>
     <w:uiPriority w:val="62"/>
     <w:rsid w:val="00CB0664"/>
     <w:pPr>
@@ -9108,9 +8854,9 @@
       </w:tcPr>
     </w:tblStylePr>
   </w:style>
-  <w:style w:type="table" w:styleId="LightGrid-Accent5">
+  <w:style w:type="table" w:styleId="Lichtraster-accent5">
     <w:name w:val="Light Grid Accent 5"/>
-    <w:basedOn w:val="TableNormal"/>
+    <w:basedOn w:val="Standaardtabel"/>
     <w:uiPriority w:val="62"/>
     <w:rsid w:val="00CB0664"/>
     <w:pPr>
@@ -9231,9 +8977,9 @@
       </w:tcPr>
     </w:tblStylePr>
   </w:style>
-  <w:style w:type="table" w:styleId="LightGrid-Accent6">
+  <w:style w:type="table" w:styleId="Lichtraster-accent6">
     <w:name w:val="Light Grid Accent 6"/>
-    <w:basedOn w:val="TableNormal"/>
+    <w:basedOn w:val="Standaardtabel"/>
     <w:uiPriority w:val="62"/>
     <w:rsid w:val="00CB0664"/>
     <w:pPr>
@@ -9354,9 +9100,9 @@
       </w:tcPr>
     </w:tblStylePr>
   </w:style>
-  <w:style w:type="table" w:styleId="MediumShading1">
+  <w:style w:type="table" w:styleId="Gemiddeldearcering1">
     <w:name w:val="Medium Shading 1"/>
-    <w:basedOn w:val="TableNormal"/>
+    <w:basedOn w:val="Standaardtabel"/>
     <w:uiPriority w:val="63"/>
     <w:rsid w:val="00CB0664"/>
     <w:pPr>
@@ -9453,9 +9199,9 @@
       </w:tcPr>
     </w:tblStylePr>
   </w:style>
-  <w:style w:type="table" w:styleId="MediumShading1-Accent1">
+  <w:style w:type="table" w:styleId="Gemiddeldearcering1-accent1">
     <w:name w:val="Medium Shading 1 Accent 1"/>
-    <w:basedOn w:val="TableNormal"/>
+    <w:basedOn w:val="Standaardtabel"/>
     <w:uiPriority w:val="63"/>
     <w:rsid w:val="00CB0664"/>
     <w:pPr>
@@ -9552,9 +9298,9 @@
       </w:tcPr>
     </w:tblStylePr>
   </w:style>
-  <w:style w:type="table" w:styleId="MediumShading1-Accent2">
+  <w:style w:type="table" w:styleId="Gemiddeldearcering1-accent2">
     <w:name w:val="Medium Shading 1 Accent 2"/>
-    <w:basedOn w:val="TableNormal"/>
+    <w:basedOn w:val="Standaardtabel"/>
     <w:uiPriority w:val="63"/>
     <w:rsid w:val="00CB0664"/>
     <w:pPr>
@@ -9651,9 +9397,9 @@
       </w:tcPr>
     </w:tblStylePr>
   </w:style>
-  <w:style w:type="table" w:styleId="MediumShading1-Accent3">
+  <w:style w:type="table" w:styleId="Gemiddeldearcering1-accent3">
     <w:name w:val="Medium Shading 1 Accent 3"/>
-    <w:basedOn w:val="TableNormal"/>
+    <w:basedOn w:val="Standaardtabel"/>
     <w:uiPriority w:val="63"/>
     <w:rsid w:val="00CB0664"/>
     <w:pPr>
@@ -9750,9 +9496,9 @@
       </w:tcPr>
     </w:tblStylePr>
   </w:style>
-  <w:style w:type="table" w:styleId="MediumShading1-Accent4">
+  <w:style w:type="table" w:styleId="Gemiddeldearcering1-accent4">
     <w:name w:val="Medium Shading 1 Accent 4"/>
-    <w:basedOn w:val="TableNormal"/>
+    <w:basedOn w:val="Standaardtabel"/>
     <w:uiPriority w:val="63"/>
     <w:rsid w:val="00CB0664"/>
     <w:pPr>
@@ -9849,9 +9595,9 @@
       </w:tcPr>
     </w:tblStylePr>
   </w:style>
-  <w:style w:type="table" w:styleId="MediumShading1-Accent5">
+  <w:style w:type="table" w:styleId="Gemiddeldearcering1-accent5">
     <w:name w:val="Medium Shading 1 Accent 5"/>
-    <w:basedOn w:val="TableNormal"/>
+    <w:basedOn w:val="Standaardtabel"/>
     <w:uiPriority w:val="63"/>
     <w:rsid w:val="00CB0664"/>
     <w:pPr>
@@ -9948,9 +9694,9 @@
       </w:tcPr>
     </w:tblStylePr>
   </w:style>
-  <w:style w:type="table" w:styleId="MediumShading1-Accent6">
+  <w:style w:type="table" w:styleId="Gemiddeldearcering1-accent6">
     <w:name w:val="Medium Shading 1 Accent 6"/>
-    <w:basedOn w:val="TableNormal"/>
+    <w:basedOn w:val="Standaardtabel"/>
     <w:uiPriority w:val="63"/>
     <w:rsid w:val="00CB0664"/>
     <w:pPr>
@@ -10047,9 +9793,9 @@
       </w:tcPr>
     </w:tblStylePr>
   </w:style>
-  <w:style w:type="table" w:styleId="MediumShading2">
+  <w:style w:type="table" w:styleId="Gemiddeldearcering2">
     <w:name w:val="Medium Shading 2"/>
-    <w:basedOn w:val="TableNormal"/>
+    <w:basedOn w:val="Standaardtabel"/>
     <w:uiPriority w:val="64"/>
     <w:rsid w:val="00CB0664"/>
     <w:pPr>
@@ -10189,9 +9935,9 @@
       </w:tcPr>
     </w:tblStylePr>
   </w:style>
-  <w:style w:type="table" w:styleId="MediumShading2-Accent1">
+  <w:style w:type="table" w:styleId="Gemiddeldearcering2-accent1">
     <w:name w:val="Medium Shading 2 Accent 1"/>
-    <w:basedOn w:val="TableNormal"/>
+    <w:basedOn w:val="Standaardtabel"/>
     <w:uiPriority w:val="64"/>
     <w:rsid w:val="00CB0664"/>
     <w:pPr>
@@ -10331,9 +10077,9 @@
       </w:tcPr>
     </w:tblStylePr>
   </w:style>
-  <w:style w:type="table" w:styleId="MediumShading2-Accent2">
+  <w:style w:type="table" w:styleId="Gemiddeldearcering2-accent2">
     <w:name w:val="Medium Shading 2 Accent 2"/>
-    <w:basedOn w:val="TableNormal"/>
+    <w:basedOn w:val="Standaardtabel"/>
     <w:uiPriority w:val="64"/>
     <w:rsid w:val="00CB0664"/>
     <w:pPr>
@@ -10473,9 +10219,9 @@
       </w:tcPr>
     </w:tblStylePr>
   </w:style>
-  <w:style w:type="table" w:styleId="MediumShading2-Accent3">
+  <w:style w:type="table" w:styleId="Gemiddeldearcering2-accent3">
     <w:name w:val="Medium Shading 2 Accent 3"/>
-    <w:basedOn w:val="TableNormal"/>
+    <w:basedOn w:val="Standaardtabel"/>
     <w:uiPriority w:val="64"/>
     <w:rsid w:val="00CB0664"/>
     <w:pPr>
@@ -10615,9 +10361,9 @@
       </w:tcPr>
     </w:tblStylePr>
   </w:style>
-  <w:style w:type="table" w:styleId="MediumShading2-Accent4">
+  <w:style w:type="table" w:styleId="Gemiddeldearcering2-accent4">
     <w:name w:val="Medium Shading 2 Accent 4"/>
-    <w:basedOn w:val="TableNormal"/>
+    <w:basedOn w:val="Standaardtabel"/>
     <w:uiPriority w:val="64"/>
     <w:rsid w:val="00CB0664"/>
     <w:pPr>
@@ -10757,9 +10503,9 @@
       </w:tcPr>
     </w:tblStylePr>
   </w:style>
-  <w:style w:type="table" w:styleId="MediumShading2-Accent5">
+  <w:style w:type="table" w:styleId="Gemiddeldearcering2-accent5">
     <w:name w:val="Medium Shading 2 Accent 5"/>
-    <w:basedOn w:val="TableNormal"/>
+    <w:basedOn w:val="Standaardtabel"/>
     <w:uiPriority w:val="64"/>
     <w:rsid w:val="00CB0664"/>
     <w:pPr>
@@ -10899,9 +10645,9 @@
       </w:tcPr>
     </w:tblStylePr>
   </w:style>
-  <w:style w:type="table" w:styleId="MediumShading2-Accent6">
+  <w:style w:type="table" w:styleId="Gemiddeldearcering2-accent6">
     <w:name w:val="Medium Shading 2 Accent 6"/>
-    <w:basedOn w:val="TableNormal"/>
+    <w:basedOn w:val="Standaardtabel"/>
     <w:uiPriority w:val="64"/>
     <w:rsid w:val="00CB0664"/>
     <w:pPr>
@@ -11041,9 +10787,9 @@
       </w:tcPr>
     </w:tblStylePr>
   </w:style>
-  <w:style w:type="table" w:styleId="MediumList1">
+  <w:style w:type="table" w:styleId="Gemiddeldelijst1">
     <w:name w:val="Medium List 1"/>
-    <w:basedOn w:val="TableNormal"/>
+    <w:basedOn w:val="Standaardtabel"/>
     <w:uiPriority w:val="65"/>
     <w:rsid w:val="00CB0664"/>
     <w:pPr>
@@ -11118,9 +10864,9 @@
       </w:tcPr>
     </w:tblStylePr>
   </w:style>
-  <w:style w:type="table" w:styleId="MediumList1-Accent1">
+  <w:style w:type="table" w:styleId="Gemiddeldelijst1-accent1">
     <w:name w:val="Medium List 1 Accent 1"/>
-    <w:basedOn w:val="TableNormal"/>
+    <w:basedOn w:val="Standaardtabel"/>
     <w:uiPriority w:val="65"/>
     <w:rsid w:val="00CB0664"/>
     <w:pPr>
@@ -11195,9 +10941,9 @@
       </w:tcPr>
     </w:tblStylePr>
   </w:style>
-  <w:style w:type="table" w:styleId="MediumList1-Accent2">
+  <w:style w:type="table" w:styleId="Gemiddeldelijst1-accent2">
     <w:name w:val="Medium List 1 Accent 2"/>
-    <w:basedOn w:val="TableNormal"/>
+    <w:basedOn w:val="Standaardtabel"/>
     <w:uiPriority w:val="65"/>
     <w:rsid w:val="00CB0664"/>
     <w:pPr>
@@ -11272,9 +11018,9 @@
       </w:tcPr>
     </w:tblStylePr>
   </w:style>
-  <w:style w:type="table" w:styleId="MediumList1-Accent3">
+  <w:style w:type="table" w:styleId="Gemiddeldelijst1-accent3">
     <w:name w:val="Medium List 1 Accent 3"/>
-    <w:basedOn w:val="TableNormal"/>
+    <w:basedOn w:val="Standaardtabel"/>
     <w:uiPriority w:val="65"/>
     <w:rsid w:val="00CB0664"/>
     <w:pPr>
@@ -11349,9 +11095,9 @@
       </w:tcPr>
     </w:tblStylePr>
   </w:style>
-  <w:style w:type="table" w:styleId="MediumList1-Accent4">
+  <w:style w:type="table" w:styleId="Gemiddeldelijst1-accent4">
     <w:name w:val="Medium List 1 Accent 4"/>
-    <w:basedOn w:val="TableNormal"/>
+    <w:basedOn w:val="Standaardtabel"/>
     <w:uiPriority w:val="65"/>
     <w:rsid w:val="00CB0664"/>
     <w:pPr>
@@ -11426,9 +11172,9 @@
       </w:tcPr>
     </w:tblStylePr>
   </w:style>
-  <w:style w:type="table" w:styleId="MediumList1-Accent5">
+  <w:style w:type="table" w:styleId="Gemiddeldelijst1-accent5">
     <w:name w:val="Medium List 1 Accent 5"/>
-    <w:basedOn w:val="TableNormal"/>
+    <w:basedOn w:val="Standaardtabel"/>
     <w:uiPriority w:val="65"/>
     <w:rsid w:val="00CB0664"/>
     <w:pPr>
@@ -11503,9 +11249,9 @@
       </w:tcPr>
     </w:tblStylePr>
   </w:style>
-  <w:style w:type="table" w:styleId="MediumList1-Accent6">
+  <w:style w:type="table" w:styleId="Gemiddeldelijst1-accent6">
     <w:name w:val="Medium List 1 Accent 6"/>
-    <w:basedOn w:val="TableNormal"/>
+    <w:basedOn w:val="Standaardtabel"/>
     <w:uiPriority w:val="65"/>
     <w:rsid w:val="00CB0664"/>
     <w:pPr>
@@ -11580,9 +11326,9 @@
       </w:tcPr>
     </w:tblStylePr>
   </w:style>
-  <w:style w:type="table" w:styleId="MediumList2">
+  <w:style w:type="table" w:styleId="Gemiddeldelijst2">
     <w:name w:val="Medium List 2"/>
-    <w:basedOn w:val="TableNormal"/>
+    <w:basedOn w:val="Standaardtabel"/>
     <w:uiPriority w:val="66"/>
     <w:rsid w:val="00CB0664"/>
     <w:pPr>
@@ -11701,9 +11447,9 @@
       </w:tcPr>
     </w:tblStylePr>
   </w:style>
-  <w:style w:type="table" w:styleId="MediumList2-Accent1">
+  <w:style w:type="table" w:styleId="Gemiddeldelijst2-accent1">
     <w:name w:val="Medium List 2 Accent 1"/>
-    <w:basedOn w:val="TableNormal"/>
+    <w:basedOn w:val="Standaardtabel"/>
     <w:uiPriority w:val="66"/>
     <w:rsid w:val="00CB0664"/>
     <w:pPr>
@@ -11822,9 +11568,9 @@
       </w:tcPr>
     </w:tblStylePr>
   </w:style>
-  <w:style w:type="table" w:styleId="MediumList2-Accent2">
+  <w:style w:type="table" w:styleId="Gemiddeldelijst2-accent2">
     <w:name w:val="Medium List 2 Accent 2"/>
-    <w:basedOn w:val="TableNormal"/>
+    <w:basedOn w:val="Standaardtabel"/>
     <w:uiPriority w:val="66"/>
     <w:rsid w:val="00CB0664"/>
     <w:pPr>
@@ -11943,9 +11689,9 @@
       </w:tcPr>
     </w:tblStylePr>
   </w:style>
-  <w:style w:type="table" w:styleId="MediumList2-Accent3">
+  <w:style w:type="table" w:styleId="Gemiddeldelijst2-accent3">
     <w:name w:val="Medium List 2 Accent 3"/>
-    <w:basedOn w:val="TableNormal"/>
+    <w:basedOn w:val="Standaardtabel"/>
     <w:uiPriority w:val="66"/>
     <w:rsid w:val="00CB0664"/>
     <w:pPr>
@@ -12064,9 +11810,9 @@
       </w:tcPr>
     </w:tblStylePr>
   </w:style>
-  <w:style w:type="table" w:styleId="MediumList2-Accent4">
+  <w:style w:type="table" w:styleId="Gemiddeldelijst2-accent4">
     <w:name w:val="Medium List 2 Accent 4"/>
-    <w:basedOn w:val="TableNormal"/>
+    <w:basedOn w:val="Standaardtabel"/>
     <w:uiPriority w:val="66"/>
     <w:rsid w:val="00CB0664"/>
     <w:pPr>
@@ -12185,9 +11931,9 @@
       </w:tcPr>
     </w:tblStylePr>
   </w:style>
-  <w:style w:type="table" w:styleId="MediumList2-Accent5">
+  <w:style w:type="table" w:styleId="Gemiddeldelijst2-accent5">
     <w:name w:val="Medium List 2 Accent 5"/>
-    <w:basedOn w:val="TableNormal"/>
+    <w:basedOn w:val="Standaardtabel"/>
     <w:uiPriority w:val="66"/>
     <w:rsid w:val="00CB0664"/>
     <w:pPr>
@@ -12306,9 +12052,9 @@
       </w:tcPr>
     </w:tblStylePr>
   </w:style>
-  <w:style w:type="table" w:styleId="MediumList2-Accent6">
+  <w:style w:type="table" w:styleId="Gemiddeldelijst2-accent6">
     <w:name w:val="Medium List 2 Accent 6"/>
-    <w:basedOn w:val="TableNormal"/>
+    <w:basedOn w:val="Standaardtabel"/>
     <w:uiPriority w:val="66"/>
     <w:rsid w:val="00CB0664"/>
     <w:pPr>
@@ -12427,9 +12173,9 @@
       </w:tcPr>
     </w:tblStylePr>
   </w:style>
-  <w:style w:type="table" w:styleId="MediumGrid1">
+  <w:style w:type="table" w:styleId="Gemiddeldraster1">
     <w:name w:val="Medium Grid 1"/>
-    <w:basedOn w:val="TableNormal"/>
+    <w:basedOn w:val="Standaardtabel"/>
     <w:uiPriority w:val="67"/>
     <w:rsid w:val="00CB0664"/>
     <w:pPr>
@@ -12493,9 +12239,9 @@
       </w:tcPr>
     </w:tblStylePr>
   </w:style>
-  <w:style w:type="table" w:styleId="MediumGrid1-Accent1">
+  <w:style w:type="table" w:styleId="Gemiddeldraster1-accent1">
     <w:name w:val="Medium Grid 1 Accent 1"/>
-    <w:basedOn w:val="TableNormal"/>
+    <w:basedOn w:val="Standaardtabel"/>
     <w:uiPriority w:val="67"/>
     <w:rsid w:val="00CB0664"/>
     <w:pPr>
@@ -12559,9 +12305,9 @@
       </w:tcPr>
     </w:tblStylePr>
   </w:style>
-  <w:style w:type="table" w:styleId="MediumGrid1-Accent2">
+  <w:style w:type="table" w:styleId="Gemiddeldraster1-accent2">
     <w:name w:val="Medium Grid 1 Accent 2"/>
-    <w:basedOn w:val="TableNormal"/>
+    <w:basedOn w:val="Standaardtabel"/>
     <w:uiPriority w:val="67"/>
     <w:rsid w:val="00CB0664"/>
     <w:pPr>
@@ -12625,9 +12371,9 @@
       </w:tcPr>
     </w:tblStylePr>
   </w:style>
-  <w:style w:type="table" w:styleId="MediumGrid1-Accent3">
+  <w:style w:type="table" w:styleId="Gemiddeldraster1-accent3">
     <w:name w:val="Medium Grid 1 Accent 3"/>
-    <w:basedOn w:val="TableNormal"/>
+    <w:basedOn w:val="Standaardtabel"/>
     <w:uiPriority w:val="67"/>
     <w:rsid w:val="00CB0664"/>
     <w:pPr>
@@ -12691,9 +12437,9 @@
       </w:tcPr>
     </w:tblStylePr>
   </w:style>
-  <w:style w:type="table" w:styleId="MediumGrid1-Accent4">
+  <w:style w:type="table" w:styleId="Gemiddeldraster1-accent4">
     <w:name w:val="Medium Grid 1 Accent 4"/>
-    <w:basedOn w:val="TableNormal"/>
+    <w:basedOn w:val="Standaardtabel"/>
     <w:uiPriority w:val="67"/>
     <w:rsid w:val="00CB0664"/>
     <w:pPr>
@@ -12757,9 +12503,9 @@
       </w:tcPr>
     </w:tblStylePr>
   </w:style>
-  <w:style w:type="table" w:styleId="MediumGrid1-Accent5">
+  <w:style w:type="table" w:styleId="Gemiddeldraster1-accent5">
     <w:name w:val="Medium Grid 1 Accent 5"/>
-    <w:basedOn w:val="TableNormal"/>
+    <w:basedOn w:val="Standaardtabel"/>
     <w:uiPriority w:val="67"/>
     <w:rsid w:val="00CB0664"/>
     <w:pPr>
@@ -12823,9 +12569,9 @@
       </w:tcPr>
     </w:tblStylePr>
   </w:style>
-  <w:style w:type="table" w:styleId="MediumGrid1-Accent6">
+  <w:style w:type="table" w:styleId="Gemiddeldraster1-accent6">
     <w:name w:val="Medium Grid 1 Accent 6"/>
-    <w:basedOn w:val="TableNormal"/>
+    <w:basedOn w:val="Standaardtabel"/>
     <w:uiPriority w:val="67"/>
     <w:rsid w:val="00CB0664"/>
     <w:pPr>
@@ -12889,9 +12635,9 @@
       </w:tcPr>
     </w:tblStylePr>
   </w:style>
-  <w:style w:type="table" w:styleId="MediumGrid2">
+  <w:style w:type="table" w:styleId="Gemiddeldraster2">
     <w:name w:val="Medium Grid 2"/>
-    <w:basedOn w:val="TableNormal"/>
+    <w:basedOn w:val="Standaardtabel"/>
     <w:uiPriority w:val="68"/>
     <w:rsid w:val="00CB0664"/>
     <w:pPr>
@@ -13007,9 +12753,9 @@
       </w:tcPr>
     </w:tblStylePr>
   </w:style>
-  <w:style w:type="table" w:styleId="MediumGrid2-Accent1">
+  <w:style w:type="table" w:styleId="Gemiddeldraster2-accent1">
     <w:name w:val="Medium Grid 2 Accent 1"/>
-    <w:basedOn w:val="TableNormal"/>
+    <w:basedOn w:val="Standaardtabel"/>
     <w:uiPriority w:val="68"/>
     <w:rsid w:val="00CB0664"/>
     <w:pPr>
@@ -13125,9 +12871,9 @@
       </w:tcPr>
     </w:tblStylePr>
   </w:style>
-  <w:style w:type="table" w:styleId="MediumGrid2-Accent2">
+  <w:style w:type="table" w:styleId="Gemiddeldraster2-accent2">
     <w:name w:val="Medium Grid 2 Accent 2"/>
-    <w:basedOn w:val="TableNormal"/>
+    <w:basedOn w:val="Standaardtabel"/>
     <w:uiPriority w:val="68"/>
     <w:rsid w:val="00CB0664"/>
     <w:pPr>
@@ -13243,9 +12989,9 @@
       </w:tcPr>
     </w:tblStylePr>
   </w:style>
-  <w:style w:type="table" w:styleId="MediumGrid2-Accent3">
+  <w:style w:type="table" w:styleId="Gemiddeldraster2-accent3">
     <w:name w:val="Medium Grid 2 Accent 3"/>
-    <w:basedOn w:val="TableNormal"/>
+    <w:basedOn w:val="Standaardtabel"/>
     <w:uiPriority w:val="68"/>
     <w:rsid w:val="00CB0664"/>
     <w:pPr>
@@ -13361,9 +13107,9 @@
       </w:tcPr>
     </w:tblStylePr>
   </w:style>
-  <w:style w:type="table" w:styleId="MediumGrid2-Accent4">
+  <w:style w:type="table" w:styleId="Gemiddeldraster2-accent4">
     <w:name w:val="Medium Grid 2 Accent 4"/>
-    <w:basedOn w:val="TableNormal"/>
+    <w:basedOn w:val="Standaardtabel"/>
     <w:uiPriority w:val="68"/>
     <w:rsid w:val="00CB0664"/>
     <w:pPr>
@@ -13479,9 +13225,9 @@
       </w:tcPr>
     </w:tblStylePr>
   </w:style>
-  <w:style w:type="table" w:styleId="MediumGrid2-Accent5">
+  <w:style w:type="table" w:styleId="Gemiddeldraster2-accent5">
     <w:name w:val="Medium Grid 2 Accent 5"/>
-    <w:basedOn w:val="TableNormal"/>
+    <w:basedOn w:val="Standaardtabel"/>
     <w:uiPriority w:val="68"/>
     <w:rsid w:val="00CB0664"/>
     <w:pPr>
@@ -13597,9 +13343,9 @@
       </w:tcPr>
     </w:tblStylePr>
   </w:style>
-  <w:style w:type="table" w:styleId="MediumGrid2-Accent6">
+  <w:style w:type="table" w:styleId="Gemiddeldraster2-accent6">
     <w:name w:val="Medium Grid 2 Accent 6"/>
-    <w:basedOn w:val="TableNormal"/>
+    <w:basedOn w:val="Standaardtabel"/>
     <w:uiPriority w:val="68"/>
     <w:rsid w:val="00CB0664"/>
     <w:pPr>
@@ -13715,9 +13461,9 @@
       </w:tcPr>
     </w:tblStylePr>
   </w:style>
-  <w:style w:type="table" w:styleId="MediumGrid3">
+  <w:style w:type="table" w:styleId="Gemiddeldraster3">
     <w:name w:val="Medium Grid 3"/>
-    <w:basedOn w:val="TableNormal"/>
+    <w:basedOn w:val="Standaardtabel"/>
     <w:uiPriority w:val="69"/>
     <w:rsid w:val="00CB0664"/>
     <w:pPr>
@@ -13849,9 +13595,9 @@
       </w:tcPr>
     </w:tblStylePr>
   </w:style>
-  <w:style w:type="table" w:styleId="MediumGrid3-Accent1">
+  <w:style w:type="table" w:styleId="Gemiddeldraster3-accent1">
     <w:name w:val="Medium Grid 3 Accent 1"/>
-    <w:basedOn w:val="TableNormal"/>
+    <w:basedOn w:val="Standaardtabel"/>
     <w:uiPriority w:val="69"/>
     <w:rsid w:val="00CB0664"/>
     <w:pPr>
@@ -13983,9 +13729,9 @@
       </w:tcPr>
     </w:tblStylePr>
   </w:style>
-  <w:style w:type="table" w:styleId="MediumGrid3-Accent2">
+  <w:style w:type="table" w:styleId="Gemiddeldraster3-accent2">
     <w:name w:val="Medium Grid 3 Accent 2"/>
-    <w:basedOn w:val="TableNormal"/>
+    <w:basedOn w:val="Standaardtabel"/>
     <w:uiPriority w:val="69"/>
     <w:rsid w:val="00CB0664"/>
     <w:pPr>
@@ -14117,9 +13863,9 @@
       </w:tcPr>
     </w:tblStylePr>
   </w:style>
-  <w:style w:type="table" w:styleId="MediumGrid3-Accent3">
+  <w:style w:type="table" w:styleId="Gemiddeldraster3-accent3">
     <w:name w:val="Medium Grid 3 Accent 3"/>
-    <w:basedOn w:val="TableNormal"/>
+    <w:basedOn w:val="Standaardtabel"/>
     <w:uiPriority w:val="69"/>
     <w:rsid w:val="00CB0664"/>
     <w:pPr>
@@ -14251,9 +13997,9 @@
       </w:tcPr>
     </w:tblStylePr>
   </w:style>
-  <w:style w:type="table" w:styleId="MediumGrid3-Accent4">
+  <w:style w:type="table" w:styleId="Gemiddeldraster3-accent4">
     <w:name w:val="Medium Grid 3 Accent 4"/>
-    <w:basedOn w:val="TableNormal"/>
+    <w:basedOn w:val="Standaardtabel"/>
     <w:uiPriority w:val="69"/>
     <w:rsid w:val="00CB0664"/>
     <w:pPr>
@@ -14385,9 +14131,9 @@
       </w:tcPr>
     </w:tblStylePr>
   </w:style>
-  <w:style w:type="table" w:styleId="MediumGrid3-Accent5">
+  <w:style w:type="table" w:styleId="Gemiddeldraster3-accent5">
     <w:name w:val="Medium Grid 3 Accent 5"/>
-    <w:basedOn w:val="TableNormal"/>
+    <w:basedOn w:val="Standaardtabel"/>
     <w:uiPriority w:val="69"/>
     <w:rsid w:val="00CB0664"/>
     <w:pPr>
@@ -14519,9 +14265,9 @@
       </w:tcPr>
     </w:tblStylePr>
   </w:style>
-  <w:style w:type="table" w:styleId="MediumGrid3-Accent6">
+  <w:style w:type="table" w:styleId="Gemiddeldraster3-accent6">
     <w:name w:val="Medium Grid 3 Accent 6"/>
-    <w:basedOn w:val="TableNormal"/>
+    <w:basedOn w:val="Standaardtabel"/>
     <w:uiPriority w:val="69"/>
     <w:rsid w:val="00CB0664"/>
     <w:pPr>
@@ -14653,9 +14399,9 @@
       </w:tcPr>
     </w:tblStylePr>
   </w:style>
-  <w:style w:type="table" w:styleId="DarkList">
+  <w:style w:type="table" w:styleId="Donkerelijst">
     <w:name w:val="Dark List"/>
-    <w:basedOn w:val="TableNormal"/>
+    <w:basedOn w:val="Standaardtabel"/>
     <w:uiPriority w:val="70"/>
     <w:rsid w:val="00CB0664"/>
     <w:pPr>
@@ -14760,9 +14506,9 @@
       </w:tcPr>
     </w:tblStylePr>
   </w:style>
-  <w:style w:type="table" w:styleId="DarkList-Accent1">
+  <w:style w:type="table" w:styleId="Donkerelijst-accent1">
     <w:name w:val="Dark List Accent 1"/>
-    <w:basedOn w:val="TableNormal"/>
+    <w:basedOn w:val="Standaardtabel"/>
     <w:uiPriority w:val="70"/>
     <w:rsid w:val="00CB0664"/>
     <w:pPr>
@@ -14867,9 +14613,9 @@
       </w:tcPr>
     </w:tblStylePr>
   </w:style>
-  <w:style w:type="table" w:styleId="DarkList-Accent2">
+  <w:style w:type="table" w:styleId="Donkerelijst-accent2">
     <w:name w:val="Dark List Accent 2"/>
-    <w:basedOn w:val="TableNormal"/>
+    <w:basedOn w:val="Standaardtabel"/>
     <w:uiPriority w:val="70"/>
     <w:rsid w:val="00CB0664"/>
     <w:pPr>
@@ -14974,9 +14720,9 @@
       </w:tcPr>
     </w:tblStylePr>
   </w:style>
-  <w:style w:type="table" w:styleId="DarkList-Accent3">
+  <w:style w:type="table" w:styleId="Donkerelijst-accent3">
     <w:name w:val="Dark List Accent 3"/>
-    <w:basedOn w:val="TableNormal"/>
+    <w:basedOn w:val="Standaardtabel"/>
     <w:uiPriority w:val="70"/>
     <w:rsid w:val="00CB0664"/>
     <w:pPr>
@@ -15081,9 +14827,9 @@
       </w:tcPr>
     </w:tblStylePr>
   </w:style>
-  <w:style w:type="table" w:styleId="DarkList-Accent4">
+  <w:style w:type="table" w:styleId="Donkerelijst-accent4">
     <w:name w:val="Dark List Accent 4"/>
-    <w:basedOn w:val="TableNormal"/>
+    <w:basedOn w:val="Standaardtabel"/>
     <w:uiPriority w:val="70"/>
     <w:rsid w:val="00CB0664"/>
     <w:pPr>
@@ -15188,9 +14934,9 @@
       </w:tcPr>
     </w:tblStylePr>
   </w:style>
-  <w:style w:type="table" w:styleId="DarkList-Accent5">
+  <w:style w:type="table" w:styleId="Donkerelijst-accent5">
     <w:name w:val="Dark List Accent 5"/>
-    <w:basedOn w:val="TableNormal"/>
+    <w:basedOn w:val="Standaardtabel"/>
     <w:uiPriority w:val="70"/>
     <w:rsid w:val="00CB0664"/>
     <w:pPr>
@@ -15295,9 +15041,9 @@
       </w:tcPr>
     </w:tblStylePr>
   </w:style>
-  <w:style w:type="table" w:styleId="DarkList-Accent6">
+  <w:style w:type="table" w:styleId="Donkerelijst-accent6">
     <w:name w:val="Dark List Accent 6"/>
-    <w:basedOn w:val="TableNormal"/>
+    <w:basedOn w:val="Standaardtabel"/>
     <w:uiPriority w:val="70"/>
     <w:rsid w:val="00CB0664"/>
     <w:pPr>
@@ -15402,9 +15148,9 @@
       </w:tcPr>
     </w:tblStylePr>
   </w:style>
-  <w:style w:type="table" w:styleId="ColourfulShading">
+  <w:style w:type="table" w:styleId="Kleurrijkearcering">
     <w:name w:val="Colorful Shading"/>
-    <w:basedOn w:val="TableNormal"/>
+    <w:basedOn w:val="Standaardtabel"/>
     <w:uiPriority w:val="71"/>
     <w:rsid w:val="00CB0664"/>
     <w:pPr>
@@ -15517,9 +15263,9 @@
       </w:rPr>
     </w:tblStylePr>
   </w:style>
-  <w:style w:type="table" w:styleId="ColourfulShadingAccent1">
+  <w:style w:type="table" w:styleId="Kleurrijkearcering-accent1">
     <w:name w:val="Colorful Shading Accent 1"/>
-    <w:basedOn w:val="TableNormal"/>
+    <w:basedOn w:val="Standaardtabel"/>
     <w:uiPriority w:val="71"/>
     <w:rsid w:val="00CB0664"/>
     <w:pPr>
@@ -15632,9 +15378,9 @@
       </w:rPr>
     </w:tblStylePr>
   </w:style>
-  <w:style w:type="table" w:styleId="ColourfulShadingAccent2">
+  <w:style w:type="table" w:styleId="Kleurrijkearcering-accent2">
     <w:name w:val="Colorful Shading Accent 2"/>
-    <w:basedOn w:val="TableNormal"/>
+    <w:basedOn w:val="Standaardtabel"/>
     <w:uiPriority w:val="71"/>
     <w:rsid w:val="00CB0664"/>
     <w:pPr>
@@ -15747,9 +15493,9 @@
       </w:rPr>
     </w:tblStylePr>
   </w:style>
-  <w:style w:type="table" w:styleId="ColourfulShadingAccent3">
+  <w:style w:type="table" w:styleId="Kleurrijkearcering-accent3">
     <w:name w:val="Colorful Shading Accent 3"/>
-    <w:basedOn w:val="TableNormal"/>
+    <w:basedOn w:val="Standaardtabel"/>
     <w:uiPriority w:val="71"/>
     <w:rsid w:val="00CB0664"/>
     <w:pPr>
@@ -15852,9 +15598,9 @@
       </w:tcPr>
     </w:tblStylePr>
   </w:style>
-  <w:style w:type="table" w:styleId="ColourfulShadingAccent4">
+  <w:style w:type="table" w:styleId="Kleurrijkearcering-accent4">
     <w:name w:val="Colorful Shading Accent 4"/>
-    <w:basedOn w:val="TableNormal"/>
+    <w:basedOn w:val="Standaardtabel"/>
     <w:uiPriority w:val="71"/>
     <w:rsid w:val="00CB0664"/>
     <w:pPr>
@@ -15967,9 +15713,9 @@
       </w:rPr>
     </w:tblStylePr>
   </w:style>
-  <w:style w:type="table" w:styleId="ColourfulShadingAccent5">
+  <w:style w:type="table" w:styleId="Kleurrijkearcering-accent5">
     <w:name w:val="Colorful Shading Accent 5"/>
-    <w:basedOn w:val="TableNormal"/>
+    <w:basedOn w:val="Standaardtabel"/>
     <w:uiPriority w:val="71"/>
     <w:rsid w:val="00CB0664"/>
     <w:pPr>
@@ -16082,9 +15828,9 @@
       </w:rPr>
     </w:tblStylePr>
   </w:style>
-  <w:style w:type="table" w:styleId="ColourfulShadingAccent6">
+  <w:style w:type="table" w:styleId="Kleurrijkearcering-accent6">
     <w:name w:val="Colorful Shading Accent 6"/>
-    <w:basedOn w:val="TableNormal"/>
+    <w:basedOn w:val="Standaardtabel"/>
     <w:uiPriority w:val="71"/>
     <w:rsid w:val="00CB0664"/>
     <w:pPr>
@@ -16197,9 +15943,9 @@
       </w:rPr>
     </w:tblStylePr>
   </w:style>
-  <w:style w:type="table" w:styleId="ColourfulList">
+  <w:style w:type="table" w:styleId="Kleurrijkelijst">
     <w:name w:val="Colorful List"/>
-    <w:basedOn w:val="TableNormal"/>
+    <w:basedOn w:val="Standaardtabel"/>
     <w:uiPriority w:val="72"/>
     <w:rsid w:val="00CB0664"/>
     <w:pPr>
@@ -16276,9 +16022,9 @@
       </w:tcPr>
     </w:tblStylePr>
   </w:style>
-  <w:style w:type="table" w:styleId="ColourfulListAccent1">
+  <w:style w:type="table" w:styleId="Kleurrijkelijst-accent1">
     <w:name w:val="Colorful List Accent 1"/>
-    <w:basedOn w:val="TableNormal"/>
+    <w:basedOn w:val="Standaardtabel"/>
     <w:uiPriority w:val="72"/>
     <w:rsid w:val="00CB0664"/>
     <w:pPr>
@@ -16355,9 +16101,9 @@
       </w:tcPr>
     </w:tblStylePr>
   </w:style>
-  <w:style w:type="table" w:styleId="ColourfulListAccent2">
+  <w:style w:type="table" w:styleId="Kleurrijkelijst-accent2">
     <w:name w:val="Colorful List Accent 2"/>
-    <w:basedOn w:val="TableNormal"/>
+    <w:basedOn w:val="Standaardtabel"/>
     <w:uiPriority w:val="72"/>
     <w:rsid w:val="00CB0664"/>
     <w:pPr>
@@ -16434,9 +16180,9 @@
       </w:tcPr>
     </w:tblStylePr>
   </w:style>
-  <w:style w:type="table" w:styleId="ColourfulListAccent3">
+  <w:style w:type="table" w:styleId="Kleurrijkelijst-accent3">
     <w:name w:val="Colorful List Accent 3"/>
-    <w:basedOn w:val="TableNormal"/>
+    <w:basedOn w:val="Standaardtabel"/>
     <w:uiPriority w:val="72"/>
     <w:rsid w:val="00CB0664"/>
     <w:pPr>
@@ -16513,9 +16259,9 @@
       </w:tcPr>
     </w:tblStylePr>
   </w:style>
-  <w:style w:type="table" w:styleId="ColourfulListAccent4">
+  <w:style w:type="table" w:styleId="Kleurrijkelijst-accent4">
     <w:name w:val="Colorful List Accent 4"/>
-    <w:basedOn w:val="TableNormal"/>
+    <w:basedOn w:val="Standaardtabel"/>
     <w:uiPriority w:val="72"/>
     <w:rsid w:val="00CB0664"/>
     <w:pPr>
@@ -16592,9 +16338,9 @@
       </w:tcPr>
     </w:tblStylePr>
   </w:style>
-  <w:style w:type="table" w:styleId="ColourfulListAccent5">
+  <w:style w:type="table" w:styleId="Kleurrijkelijst-accent5">
     <w:name w:val="Colorful List Accent 5"/>
-    <w:basedOn w:val="TableNormal"/>
+    <w:basedOn w:val="Standaardtabel"/>
     <w:uiPriority w:val="72"/>
     <w:rsid w:val="00CB0664"/>
     <w:pPr>
@@ -16671,9 +16417,9 @@
       </w:tcPr>
     </w:tblStylePr>
   </w:style>
-  <w:style w:type="table" w:styleId="ColourfulListAccent6">
+  <w:style w:type="table" w:styleId="Kleurrijkelijst-accent6">
     <w:name w:val="Colorful List Accent 6"/>
-    <w:basedOn w:val="TableNormal"/>
+    <w:basedOn w:val="Standaardtabel"/>
     <w:uiPriority w:val="72"/>
     <w:rsid w:val="00CB0664"/>
     <w:pPr>
@@ -16750,9 +16496,9 @@
       </w:tcPr>
     </w:tblStylePr>
   </w:style>
-  <w:style w:type="table" w:styleId="ColourfulGrid">
+  <w:style w:type="table" w:styleId="Kleurrijkraster">
     <w:name w:val="Colorful Grid"/>
-    <w:basedOn w:val="TableNormal"/>
+    <w:basedOn w:val="Standaardtabel"/>
     <w:uiPriority w:val="73"/>
     <w:rsid w:val="00CB0664"/>
     <w:pPr>
@@ -16823,9 +16569,9 @@
       </w:tcPr>
     </w:tblStylePr>
   </w:style>
-  <w:style w:type="table" w:styleId="ColourfulGridAccent1">
+  <w:style w:type="table" w:styleId="Kleurrijkraster-accent1">
     <w:name w:val="Colorful Grid Accent 1"/>
-    <w:basedOn w:val="TableNormal"/>
+    <w:basedOn w:val="Standaardtabel"/>
     <w:uiPriority w:val="73"/>
     <w:rsid w:val="00CB0664"/>
     <w:pPr>
@@ -16896,9 +16642,9 @@
       </w:tcPr>
     </w:tblStylePr>
   </w:style>
-  <w:style w:type="table" w:styleId="ColourfulGridAccent2">
+  <w:style w:type="table" w:styleId="Kleurrijkraster-accent2">
     <w:name w:val="Colorful Grid Accent 2"/>
-    <w:basedOn w:val="TableNormal"/>
+    <w:basedOn w:val="Standaardtabel"/>
     <w:uiPriority w:val="73"/>
     <w:rsid w:val="00CB0664"/>
     <w:pPr>
@@ -16969,9 +16715,9 @@
       </w:tcPr>
     </w:tblStylePr>
   </w:style>
-  <w:style w:type="table" w:styleId="ColourfulGridAccent3">
+  <w:style w:type="table" w:styleId="Kleurrijkraster-accent3">
     <w:name w:val="Colorful Grid Accent 3"/>
-    <w:basedOn w:val="TableNormal"/>
+    <w:basedOn w:val="Standaardtabel"/>
     <w:uiPriority w:val="73"/>
     <w:rsid w:val="00CB0664"/>
     <w:pPr>
@@ -17042,9 +16788,9 @@
       </w:tcPr>
     </w:tblStylePr>
   </w:style>
-  <w:style w:type="table" w:styleId="ColourfulGridAccent4">
+  <w:style w:type="table" w:styleId="Kleurrijkraster-accent4">
     <w:name w:val="Colorful Grid Accent 4"/>
-    <w:basedOn w:val="TableNormal"/>
+    <w:basedOn w:val="Standaardtabel"/>
     <w:uiPriority w:val="73"/>
     <w:rsid w:val="00CB0664"/>
     <w:pPr>
@@ -17115,9 +16861,9 @@
       </w:tcPr>
     </w:tblStylePr>
   </w:style>
-  <w:style w:type="table" w:styleId="ColourfulGridAccent5">
+  <w:style w:type="table" w:styleId="Kleurrijkraster-accent5">
     <w:name w:val="Colorful Grid Accent 5"/>
-    <w:basedOn w:val="TableNormal"/>
+    <w:basedOn w:val="Standaardtabel"/>
     <w:uiPriority w:val="73"/>
     <w:rsid w:val="00CB0664"/>
     <w:pPr>
@@ -17188,9 +16934,9 @@
       </w:tcPr>
     </w:tblStylePr>
   </w:style>
-  <w:style w:type="table" w:styleId="ColourfulGridAccent6">
+  <w:style w:type="table" w:styleId="Kleurrijkraster-accent6">
     <w:name w:val="Colorful Grid Accent 6"/>
-    <w:basedOn w:val="TableNormal"/>
+    <w:basedOn w:val="Standaardtabel"/>
     <w:uiPriority w:val="73"/>
     <w:rsid w:val="00CB0664"/>
     <w:pPr>
@@ -17261,9 +17007,9 @@
       </w:tcPr>
     </w:tblStylePr>
   </w:style>
-  <w:style w:type="paragraph" w:styleId="NormalWeb">
+  <w:style w:type="paragraph" w:styleId="Normaalweb">
     <w:name w:val="Normal (Web)"/>
-    <w:basedOn w:val="Normal"/>
+    <w:basedOn w:val="Standaard"/>
     <w:uiPriority w:val="99"/>
     <w:semiHidden/>
     <w:unhideWhenUsed/>
@@ -17274,17 +17020,17 @@
       <w:szCs w:val="24"/>
     </w:rPr>
   </w:style>
-  <w:style w:type="character" w:customStyle="1" w:styleId="NoSpacingChar">
-    <w:name w:val="No Spacing Char"/>
-    <w:basedOn w:val="DefaultParagraphFont"/>
-    <w:link w:val="NoSpacing"/>
+  <w:style w:type="character" w:customStyle="1" w:styleId="GeenafstandChar">
+    <w:name w:val="Geen afstand Char"/>
+    <w:basedOn w:val="Standaardalinea-lettertype"/>
+    <w:link w:val="Geenafstand"/>
     <w:uiPriority w:val="1"/>
     <w:rsid w:val="00AD28BE"/>
   </w:style>
-  <w:style w:type="paragraph" w:styleId="TOC1">
+  <w:style w:type="paragraph" w:styleId="Inhopg1">
     <w:name w:val="toc 1"/>
-    <w:basedOn w:val="Normal"/>
-    <w:next w:val="Normal"/>
+    <w:basedOn w:val="Standaard"/>
+    <w:next w:val="Standaard"/>
     <w:autoRedefine/>
     <w:uiPriority w:val="39"/>
     <w:unhideWhenUsed/>
@@ -17295,7 +17041,7 @@
   </w:style>
   <w:style w:type="character" w:styleId="Hyperlink">
     <w:name w:val="Hyperlink"/>
-    <w:basedOn w:val="DefaultParagraphFont"/>
+    <w:basedOn w:val="Standaardalinea-lettertype"/>
     <w:uiPriority w:val="99"/>
     <w:unhideWhenUsed/>
     <w:rsid w:val="00A565B1"/>
@@ -17304,9 +17050,9 @@
       <w:u w:val="single"/>
     </w:rPr>
   </w:style>
-  <w:style w:type="character" w:styleId="UnresolvedMention">
+  <w:style w:type="character" w:styleId="Onopgelostemelding">
     <w:name w:val="Unresolved Mention"/>
-    <w:basedOn w:val="DefaultParagraphFont"/>
+    <w:basedOn w:val="Standaardalinea-lettertype"/>
     <w:uiPriority w:val="99"/>
     <w:semiHidden/>
     <w:unhideWhenUsed/>
@@ -17655,23 +17401,6 @@
 </file>
 
 <file path=customXml/item3.xml><?xml version="1.0" encoding="utf-8"?>
-<p:properties xmlns:p="http://schemas.microsoft.com/office/2006/metadata/properties" xmlns:xsi="http://www.w3.org/2001/XMLSchema-instance" xmlns:pc="http://schemas.microsoft.com/office/infopath/2007/PartnerControls">
-  <documentManagement>
-    <_activity xmlns="13fcee16-1e3a-426d-9294-0e6f0bf35591" xsi:nil="true"/>
-  </documentManagement>
-</p:properties>
-</file>
-
-<file path=customXml/item4.xml><?xml version="1.0" encoding="utf-8"?>
-<?mso-contentType ?>
-<FormTemplates xmlns="http://schemas.microsoft.com/sharepoint/v3/contenttype/forms">
-  <Display>DocumentLibraryForm</Display>
-  <Edit>DocumentLibraryForm</Edit>
-  <New>DocumentLibraryForm</New>
-</FormTemplates>
-</file>
-
-<file path=customXml/item5.xml><?xml version="1.0" encoding="utf-8"?>
 <ct:contentTypeSchema xmlns:ct="http://schemas.microsoft.com/office/2006/metadata/contentType" xmlns:ma="http://schemas.microsoft.com/office/2006/metadata/properties/metaAttributes" ct:_="" ma:_="" ma:contentTypeName="Document" ma:contentTypeID="0x01010051C2B3C302613049B4AF6CDD40665717" ma:contentTypeVersion="15" ma:contentTypeDescription="Een nieuw document maken." ma:contentTypeScope="" ma:versionID="5daed1db4a26dc5b0ad5043540a6c151">
   <xsd:schema xmlns:xsd="http://www.w3.org/2001/XMLSchema" xmlns:xs="http://www.w3.org/2001/XMLSchema" xmlns:p="http://schemas.microsoft.com/office/2006/metadata/properties" xmlns:ns3="073ce36c-f9b2-4e64-82f9-6e8c06e728d0" xmlns:ns4="13fcee16-1e3a-426d-9294-0e6f0bf35591" targetNamespace="http://schemas.microsoft.com/office/2006/metadata/properties" ma:root="true" ma:fieldsID="19fa024ff99bf7c0e0a71180b7313b04" ns3:_="" ns4:_="">
     <xsd:import namespace="073ce36c-f9b2-4e64-82f9-6e8c06e728d0"/>
@@ -17904,6 +17633,23 @@
 </ct:contentTypeSchema>
 </file>
 
+<file path=customXml/item4.xml><?xml version="1.0" encoding="utf-8"?>
+<?mso-contentType ?>
+<FormTemplates xmlns="http://schemas.microsoft.com/sharepoint/v3/contenttype/forms">
+  <Display>DocumentLibraryForm</Display>
+  <Edit>DocumentLibraryForm</Edit>
+  <New>DocumentLibraryForm</New>
+</FormTemplates>
+</file>
+
+<file path=customXml/item5.xml><?xml version="1.0" encoding="utf-8"?>
+<p:properties xmlns:p="http://schemas.microsoft.com/office/2006/metadata/properties" xmlns:xsi="http://www.w3.org/2001/XMLSchema-instance" xmlns:pc="http://schemas.microsoft.com/office/infopath/2007/PartnerControls">
+  <documentManagement>
+    <_activity xmlns="13fcee16-1e3a-426d-9294-0e6f0bf35591" xsi:nil="true"/>
+  </documentManagement>
+</p:properties>
+</file>
+
 <file path=customXml/itemProps1.xml><?xml version="1.0" encoding="utf-8"?>
 <ds:datastoreItem xmlns:ds="http://schemas.openxmlformats.org/officeDocument/2006/customXml" ds:itemID="{55AF091B-3C7A-41E3-B477-F2FDAA23CFDA}">
   <ds:schemaRefs>
@@ -17921,24 +17667,6 @@
 </file>
 
 <file path=customXml/itemProps3.xml><?xml version="1.0" encoding="utf-8"?>
-<ds:datastoreItem xmlns:ds="http://schemas.openxmlformats.org/officeDocument/2006/customXml" ds:itemID="{F3F7403A-72F2-4ED9-AB19-7872FE6DDFBF}">
-  <ds:schemaRefs>
-    <ds:schemaRef ds:uri="http://schemas.microsoft.com/office/2006/metadata/properties"/>
-    <ds:schemaRef ds:uri="http://schemas.microsoft.com/office/infopath/2007/PartnerControls"/>
-    <ds:schemaRef ds:uri="13fcee16-1e3a-426d-9294-0e6f0bf35591"/>
-  </ds:schemaRefs>
-</ds:datastoreItem>
-</file>
-
-<file path=customXml/itemProps4.xml><?xml version="1.0" encoding="utf-8"?>
-<ds:datastoreItem xmlns:ds="http://schemas.openxmlformats.org/officeDocument/2006/customXml" ds:itemID="{D9670C56-B240-454C-88E1-B904640C94E1}">
-  <ds:schemaRefs>
-    <ds:schemaRef ds:uri="http://schemas.microsoft.com/sharepoint/v3/contenttype/forms"/>
-  </ds:schemaRefs>
-</ds:datastoreItem>
-</file>
-
-<file path=customXml/itemProps5.xml><?xml version="1.0" encoding="utf-8"?>
 <ds:datastoreItem xmlns:ds="http://schemas.openxmlformats.org/officeDocument/2006/customXml" ds:itemID="{164DC030-EEC9-4443-9EAC-13DB5BC29D49}">
   <ds:schemaRefs>
     <ds:schemaRef ds:uri="http://schemas.microsoft.com/office/2006/metadata/contentType"/>
@@ -17955,4 +17683,22 @@
     <ds:schemaRef ds:uri="http://schemas.microsoft.com/internal/obd"/>
   </ds:schemaRefs>
 </ds:datastoreItem>
+</file>
+
+<file path=customXml/itemProps4.xml><?xml version="1.0" encoding="utf-8"?>
+<ds:datastoreItem xmlns:ds="http://schemas.openxmlformats.org/officeDocument/2006/customXml" ds:itemID="{D9670C56-B240-454C-88E1-B904640C94E1}">
+  <ds:schemaRefs>
+    <ds:schemaRef ds:uri="http://schemas.microsoft.com/sharepoint/v3/contenttype/forms"/>
+  </ds:schemaRefs>
+</ds:datastoreItem>
+</file>
+
+<file path=customXml/itemProps5.xml><?xml version="1.0" encoding="utf-8"?>
+<ds:datastoreItem xmlns:ds="http://schemas.openxmlformats.org/officeDocument/2006/customXml" ds:itemID="{F3F7403A-72F2-4ED9-AB19-7872FE6DDFBF}">
+  <ds:schemaRefs>
+    <ds:schemaRef ds:uri="http://schemas.microsoft.com/office/2006/metadata/properties"/>
+    <ds:schemaRef ds:uri="http://schemas.microsoft.com/office/infopath/2007/PartnerControls"/>
+    <ds:schemaRef ds:uri="13fcee16-1e3a-426d-9294-0e6f0bf35591"/>
+  </ds:schemaRefs>
+</ds:datastoreItem>
 </file>
</xml_diff>